<commit_message>
Adding a bunch of changes. On pilot_6.
</commit_message>
<xml_diff>
--- a/analysis/experiment_1/pre-registration.docx
+++ b/analysis/experiment_1/pre-registration.docx
@@ -181,127 +181,433 @@
           <w:sz w:val="24"/>
           <w:szCs w:val="24"/>
         </w:rPr>
-        <w:t xml:space="preserve">In a previous study, we investigated the effects of social cognition on probabilistic reasoning in the </w:t>
-      </w:r>
-      <w:proofErr w:type="spellStart"/>
-      <w:r>
-        <w:rPr>
-          <w:rFonts w:ascii="Times New Roman" w:hAnsi="Times New Roman" w:cs="Times New Roman"/>
-          <w:sz w:val="24"/>
-          <w:szCs w:val="24"/>
-        </w:rPr>
-        <w:t>Tsimane</w:t>
-      </w:r>
-      <w:proofErr w:type="spellEnd"/>
-      <w:r>
-        <w:rPr>
-          <w:rFonts w:ascii="Times New Roman" w:hAnsi="Times New Roman" w:cs="Times New Roman"/>
-          <w:sz w:val="24"/>
-          <w:szCs w:val="24"/>
-        </w:rPr>
-        <w:t>’, a farming-foraging group native to the Bolivian Amazon. Specifically, how does our knowledge of agents influence how we reason about the likelihood of events? We showed that participants underestimated the likelihood of events that appeared to be more “structured” (e.g., sampling a group of 7 blue and 9 yellow balls was judged to be more likely than sampling a group of 8 blue and 8 yellow balls). This study is a direct replication with U.S. participants.</w:t>
-      </w:r>
-    </w:p>
-    <w:p>
-      <w:pPr>
-        <w:spacing w:after="0" w:line="240" w:lineRule="auto"/>
-        <w:rPr>
-          <w:rFonts w:ascii="Times New Roman" w:hAnsi="Times New Roman" w:cs="Times New Roman"/>
-          <w:sz w:val="24"/>
-          <w:szCs w:val="24"/>
-        </w:rPr>
-      </w:pPr>
-    </w:p>
-    <w:p>
-      <w:pPr>
-        <w:spacing w:after="0" w:line="240" w:lineRule="auto"/>
-        <w:rPr>
-          <w:rFonts w:ascii="Times New Roman" w:hAnsi="Times New Roman" w:cs="Times New Roman"/>
-          <w:sz w:val="24"/>
-          <w:szCs w:val="24"/>
-        </w:rPr>
-      </w:pPr>
-      <w:r>
-        <w:rPr>
-          <w:rFonts w:ascii="Times New Roman" w:hAnsi="Times New Roman" w:cs="Times New Roman"/>
-          <w:sz w:val="24"/>
-          <w:szCs w:val="24"/>
-        </w:rPr>
-        <w:t>Participants will be presented with a box with blue and yellow balls in equal proportions. Then, they will watch a brief video showing an agent drawing balls with their eyes closed (“agency”) condition, or an agent pouring balls from the box (“physical” condition; see Q4). Participants will first complete five warm-up trials (presented in a fixed order), followed by 15 test trials (presented in a random order). In each trial, participants will be shown two groups of balls and asked which of the two is more likely to have been sampled blindly (“agency” condition) or which of the two is more likely to appear first if an agent repeatedly poured the balls from the box (“physical” condition).</w:t>
-      </w:r>
-    </w:p>
-    <w:p>
-      <w:pPr>
-        <w:spacing w:after="0" w:line="240" w:lineRule="auto"/>
-        <w:rPr>
-          <w:rFonts w:ascii="Times New Roman" w:hAnsi="Times New Roman" w:cs="Times New Roman"/>
-          <w:sz w:val="24"/>
-          <w:szCs w:val="24"/>
-        </w:rPr>
-      </w:pPr>
-    </w:p>
-    <w:p>
-      <w:pPr>
-        <w:spacing w:after="0" w:line="240" w:lineRule="auto"/>
-        <w:rPr>
-          <w:rFonts w:ascii="Times New Roman" w:hAnsi="Times New Roman" w:cs="Times New Roman"/>
-          <w:sz w:val="24"/>
-          <w:szCs w:val="24"/>
-        </w:rPr>
-      </w:pPr>
-      <w:r>
-        <w:rPr>
-          <w:rFonts w:ascii="Times New Roman" w:hAnsi="Times New Roman" w:cs="Times New Roman"/>
-          <w:sz w:val="24"/>
-          <w:szCs w:val="24"/>
-        </w:rPr>
-        <w:t xml:space="preserve">The warm-up trials are similar in style to the test trials, except that they emphasize a greater likelihood difference between the two groups (e.g., 7 blue and 9 yellow balls vs. 16 blue and 0 yellow balls). See Q6 for details on exclusions as a function of warm-up trial performance. </w:t>
-      </w:r>
-    </w:p>
-    <w:p>
-      <w:pPr>
-        <w:spacing w:after="0" w:line="240" w:lineRule="auto"/>
-        <w:rPr>
-          <w:rFonts w:ascii="Times New Roman" w:hAnsi="Times New Roman" w:cs="Times New Roman"/>
-          <w:sz w:val="24"/>
-          <w:szCs w:val="24"/>
-        </w:rPr>
-      </w:pPr>
-    </w:p>
-    <w:p>
-      <w:pPr>
-        <w:spacing w:after="0" w:line="240" w:lineRule="auto"/>
-        <w:rPr>
-          <w:rFonts w:ascii="Times New Roman" w:hAnsi="Times New Roman" w:cs="Times New Roman"/>
-          <w:sz w:val="24"/>
-          <w:szCs w:val="24"/>
-        </w:rPr>
-      </w:pPr>
-      <w:r>
-        <w:rPr>
-          <w:rFonts w:ascii="Times New Roman" w:hAnsi="Times New Roman" w:cs="Times New Roman"/>
-          <w:sz w:val="24"/>
-          <w:szCs w:val="24"/>
-        </w:rPr>
-        <w:t xml:space="preserve">We predict that participants’ answers will correlate with the responses we obtained with the </w:t>
-      </w:r>
-      <w:proofErr w:type="spellStart"/>
-      <w:r>
-        <w:rPr>
-          <w:rFonts w:ascii="Times New Roman" w:hAnsi="Times New Roman" w:cs="Times New Roman"/>
-          <w:sz w:val="24"/>
-          <w:szCs w:val="24"/>
-        </w:rPr>
-        <w:t>Tsimane</w:t>
-      </w:r>
-      <w:proofErr w:type="spellEnd"/>
-      <w:r>
-        <w:rPr>
-          <w:rFonts w:ascii="Times New Roman" w:hAnsi="Times New Roman" w:cs="Times New Roman"/>
-          <w:sz w:val="24"/>
-          <w:szCs w:val="24"/>
-        </w:rPr>
-        <w:t>’: their choices will track the relative probability of drawing each sample, with the exception of trials where at least one of the groups has “structure” that suggests that an agent generated it. Specifically, in cases where it’s more likely to sample a particular configuration of balls (e.g., 8 blue and 8 yellow balls vs. 7 blue and 9 yellow balls), we expect participants to sway away from the more structured option despite it being more statistically probable. We also predict that structure will have a larger effect on larger sample sizes (e.g., a group of 8 blue and 8 yellow balls will look less random than a group of 2 blue and 2 yellow balls).</w:t>
+        <w:t xml:space="preserve">Though much of the natural word is dynamic, humans are well-equipped to make sound inferences in static scenes. </w:t>
+      </w:r>
+      <w:r>
+        <w:rPr>
+          <w:rFonts w:ascii="Times New Roman" w:hAnsi="Times New Roman" w:cs="Times New Roman"/>
+          <w:sz w:val="24"/>
+          <w:szCs w:val="24"/>
+        </w:rPr>
+        <w:t xml:space="preserve">Seeing someone </w:t>
+      </w:r>
+      <w:r>
+        <w:rPr>
+          <w:rFonts w:ascii="Times New Roman" w:hAnsi="Times New Roman" w:cs="Times New Roman"/>
+          <w:sz w:val="24"/>
+          <w:szCs w:val="24"/>
+        </w:rPr>
+        <w:t xml:space="preserve">standing </w:t>
+      </w:r>
+      <w:r>
+        <w:rPr>
+          <w:rFonts w:ascii="Times New Roman" w:hAnsi="Times New Roman" w:cs="Times New Roman"/>
+          <w:sz w:val="24"/>
+          <w:szCs w:val="24"/>
+        </w:rPr>
+        <w:t>in line at a clothing store</w:t>
+      </w:r>
+      <w:r>
+        <w:rPr>
+          <w:rFonts w:ascii="Times New Roman" w:hAnsi="Times New Roman" w:cs="Times New Roman"/>
+          <w:sz w:val="24"/>
+          <w:szCs w:val="24"/>
+        </w:rPr>
+        <w:t xml:space="preserve"> with a single piece of bright clothing</w:t>
+      </w:r>
+      <w:r>
+        <w:rPr>
+          <w:rFonts w:ascii="Times New Roman" w:hAnsi="Times New Roman" w:cs="Times New Roman"/>
+          <w:sz w:val="24"/>
+          <w:szCs w:val="24"/>
+        </w:rPr>
+        <w:t xml:space="preserve">, we can immediately </w:t>
+      </w:r>
+      <w:r>
+        <w:rPr>
+          <w:rFonts w:ascii="Times New Roman" w:hAnsi="Times New Roman" w:cs="Times New Roman"/>
+          <w:sz w:val="24"/>
+          <w:szCs w:val="24"/>
+        </w:rPr>
+        <w:t xml:space="preserve">reconstruct several potential paths they took to get there: perhaps they entered, knew what they were looking for and walked straight there, and then browsed for a bit in that section before picking something out. </w:t>
+      </w:r>
+      <w:r>
+        <w:rPr>
+          <w:rFonts w:ascii="Times New Roman" w:hAnsi="Times New Roman" w:cs="Times New Roman"/>
+          <w:sz w:val="24"/>
+          <w:szCs w:val="24"/>
+        </w:rPr>
+        <w:t>How are people able to infer the desires and previous actions of agents in static</w:t>
+      </w:r>
+      <w:r>
+        <w:rPr>
+          <w:rFonts w:ascii="Times New Roman" w:hAnsi="Times New Roman" w:cs="Times New Roman"/>
+          <w:sz w:val="24"/>
+          <w:szCs w:val="24"/>
+        </w:rPr>
+        <w:t xml:space="preserve"> images</w:t>
+      </w:r>
+      <w:r>
+        <w:rPr>
+          <w:rFonts w:ascii="Times New Roman" w:hAnsi="Times New Roman" w:cs="Times New Roman"/>
+          <w:sz w:val="24"/>
+          <w:szCs w:val="24"/>
+        </w:rPr>
+        <w:t xml:space="preserve">?  </w:t>
+      </w:r>
+    </w:p>
+    <w:p>
+      <w:pPr>
+        <w:spacing w:after="0" w:line="240" w:lineRule="auto"/>
+        <w:rPr>
+          <w:rFonts w:ascii="Times New Roman" w:hAnsi="Times New Roman" w:cs="Times New Roman"/>
+          <w:sz w:val="24"/>
+          <w:szCs w:val="24"/>
+        </w:rPr>
+      </w:pPr>
+    </w:p>
+    <w:p>
+      <w:pPr>
+        <w:spacing w:after="0" w:line="240" w:lineRule="auto"/>
+        <w:rPr>
+          <w:rFonts w:ascii="Times New Roman" w:hAnsi="Times New Roman" w:cs="Times New Roman"/>
+          <w:sz w:val="24"/>
+          <w:szCs w:val="24"/>
+        </w:rPr>
+      </w:pPr>
+      <w:r>
+        <w:rPr>
+          <w:rFonts w:ascii="Times New Roman" w:hAnsi="Times New Roman" w:cs="Times New Roman"/>
+          <w:sz w:val="24"/>
+          <w:szCs w:val="24"/>
+        </w:rPr>
+        <w:t>Participants will be presented with an introduction that outlines the general layout of the stimuli</w:t>
+      </w:r>
+      <w:r>
+        <w:rPr>
+          <w:rFonts w:ascii="Times New Roman" w:hAnsi="Times New Roman" w:cs="Times New Roman"/>
+          <w:sz w:val="24"/>
+          <w:szCs w:val="24"/>
+        </w:rPr>
+        <w:t xml:space="preserve"> and other features of the task.</w:t>
+      </w:r>
+      <w:r>
+        <w:rPr>
+          <w:rFonts w:ascii="Times New Roman" w:hAnsi="Times New Roman" w:cs="Times New Roman"/>
+          <w:sz w:val="24"/>
+          <w:szCs w:val="24"/>
+        </w:rPr>
+        <w:t xml:space="preserve"> </w:t>
+      </w:r>
+      <w:r>
+        <w:rPr>
+          <w:rFonts w:ascii="Times New Roman" w:hAnsi="Times New Roman" w:cs="Times New Roman"/>
+          <w:sz w:val="24"/>
+          <w:szCs w:val="24"/>
+        </w:rPr>
+        <w:t>E</w:t>
+      </w:r>
+      <w:r>
+        <w:rPr>
+          <w:rFonts w:ascii="Times New Roman" w:hAnsi="Times New Roman" w:cs="Times New Roman"/>
+          <w:sz w:val="24"/>
+          <w:szCs w:val="24"/>
+        </w:rPr>
+        <w:t xml:space="preserve">ach </w:t>
+      </w:r>
+      <w:r>
+        <w:rPr>
+          <w:rFonts w:ascii="Times New Roman" w:hAnsi="Times New Roman" w:cs="Times New Roman"/>
+          <w:sz w:val="24"/>
+          <w:szCs w:val="24"/>
+        </w:rPr>
+        <w:t xml:space="preserve">stimulus </w:t>
+      </w:r>
+      <w:r>
+        <w:rPr>
+          <w:rFonts w:ascii="Times New Roman" w:hAnsi="Times New Roman" w:cs="Times New Roman"/>
+          <w:sz w:val="24"/>
+          <w:szCs w:val="24"/>
+        </w:rPr>
+        <w:t xml:space="preserve">is embedded within a “gridworld” and contains </w:t>
+      </w:r>
+      <w:r>
+        <w:rPr>
+          <w:rFonts w:ascii="Times New Roman" w:hAnsi="Times New Roman" w:cs="Times New Roman"/>
+          <w:sz w:val="24"/>
+          <w:szCs w:val="24"/>
+        </w:rPr>
+        <w:t xml:space="preserve">an agent, </w:t>
+      </w:r>
+      <w:r>
+        <w:rPr>
+          <w:rFonts w:ascii="Times New Roman" w:hAnsi="Times New Roman" w:cs="Times New Roman"/>
+          <w:sz w:val="24"/>
+          <w:szCs w:val="24"/>
+        </w:rPr>
+        <w:t>three labeled corners (i.e., the goals)</w:t>
+      </w:r>
+      <w:r>
+        <w:rPr>
+          <w:rFonts w:ascii="Times New Roman" w:hAnsi="Times New Roman" w:cs="Times New Roman"/>
+          <w:sz w:val="24"/>
+          <w:szCs w:val="24"/>
+        </w:rPr>
+        <w:t>,</w:t>
+      </w:r>
+      <w:r>
+        <w:rPr>
+          <w:rFonts w:ascii="Times New Roman" w:hAnsi="Times New Roman" w:cs="Times New Roman"/>
+          <w:sz w:val="24"/>
+          <w:szCs w:val="24"/>
+        </w:rPr>
+        <w:t xml:space="preserve"> and up to three labeled doors (i.e., the entrances). </w:t>
+      </w:r>
+      <w:r>
+        <w:rPr>
+          <w:rFonts w:ascii="Times New Roman" w:hAnsi="Times New Roman" w:cs="Times New Roman"/>
+          <w:sz w:val="24"/>
+          <w:szCs w:val="24"/>
+        </w:rPr>
+        <w:t xml:space="preserve">The agent can only move horizontally or vertically, but not diagonally, and a subset of the stimuli </w:t>
+      </w:r>
+      <w:r>
+        <w:rPr>
+          <w:rFonts w:ascii="Times New Roman" w:hAnsi="Times New Roman" w:cs="Times New Roman"/>
+          <w:sz w:val="24"/>
+          <w:szCs w:val="24"/>
+        </w:rPr>
+        <w:t>contain walls that</w:t>
+      </w:r>
+      <w:r>
+        <w:rPr>
+          <w:rFonts w:ascii="Times New Roman" w:hAnsi="Times New Roman" w:cs="Times New Roman"/>
+          <w:sz w:val="24"/>
+          <w:szCs w:val="24"/>
+        </w:rPr>
+        <w:t xml:space="preserve"> also </w:t>
+      </w:r>
+      <w:r>
+        <w:rPr>
+          <w:rFonts w:ascii="Times New Roman" w:hAnsi="Times New Roman" w:cs="Times New Roman"/>
+          <w:sz w:val="24"/>
+          <w:szCs w:val="24"/>
+        </w:rPr>
+        <w:t xml:space="preserve">impede the </w:t>
+      </w:r>
+      <w:r>
+        <w:rPr>
+          <w:rFonts w:ascii="Times New Roman" w:hAnsi="Times New Roman" w:cs="Times New Roman"/>
+          <w:sz w:val="24"/>
+          <w:szCs w:val="24"/>
+        </w:rPr>
+        <w:t xml:space="preserve">agent’s movement. </w:t>
+      </w:r>
+      <w:r>
+        <w:rPr>
+          <w:rFonts w:ascii="Times New Roman" w:hAnsi="Times New Roman" w:cs="Times New Roman"/>
+          <w:sz w:val="24"/>
+          <w:szCs w:val="24"/>
+        </w:rPr>
+        <w:t xml:space="preserve">Lastly, the introduction mentions that </w:t>
+      </w:r>
+      <w:r>
+        <w:rPr>
+          <w:rFonts w:ascii="Times New Roman" w:hAnsi="Times New Roman" w:cs="Times New Roman"/>
+          <w:sz w:val="24"/>
+          <w:szCs w:val="24"/>
+        </w:rPr>
+        <w:t xml:space="preserve">agent does not choose which door they walk through and explains that participants must infer, from a single image: </w:t>
+      </w:r>
+      <w:r>
+        <w:rPr>
+          <w:rFonts w:ascii="Times New Roman" w:hAnsi="Times New Roman" w:cs="Times New Roman"/>
+          <w:sz w:val="24"/>
+          <w:szCs w:val="24"/>
+        </w:rPr>
+        <w:t>(1) the goal people infer the agent wants and (2) the entrance people infer the agent took to get there</w:t>
+      </w:r>
+      <w:r>
+        <w:rPr>
+          <w:rFonts w:ascii="Times New Roman" w:hAnsi="Times New Roman" w:cs="Times New Roman"/>
+          <w:sz w:val="24"/>
+          <w:szCs w:val="24"/>
+        </w:rPr>
+        <w:t xml:space="preserve"> (see Q3</w:t>
+      </w:r>
+      <w:r>
+        <w:rPr>
+          <w:rFonts w:ascii="Times New Roman" w:hAnsi="Times New Roman" w:cs="Times New Roman"/>
+          <w:sz w:val="24"/>
+          <w:szCs w:val="24"/>
+        </w:rPr>
+        <w:t xml:space="preserve"> for details on how these are collected</w:t>
+      </w:r>
+      <w:r>
+        <w:rPr>
+          <w:rFonts w:ascii="Times New Roman" w:hAnsi="Times New Roman" w:cs="Times New Roman"/>
+          <w:sz w:val="24"/>
+          <w:szCs w:val="24"/>
+        </w:rPr>
+        <w:t>).</w:t>
+      </w:r>
+      <w:r>
+        <w:rPr>
+          <w:rFonts w:ascii="Times New Roman" w:hAnsi="Times New Roman" w:cs="Times New Roman"/>
+          <w:sz w:val="24"/>
+          <w:szCs w:val="24"/>
+        </w:rPr>
+        <w:t xml:space="preserve"> </w:t>
+      </w:r>
+      <w:r>
+        <w:rPr>
+          <w:rFonts w:ascii="Times New Roman" w:hAnsi="Times New Roman" w:cs="Times New Roman"/>
+          <w:sz w:val="24"/>
+          <w:szCs w:val="24"/>
+        </w:rPr>
+        <w:t>After the introduction, participants will be given a brief, 5-question quiz (see Q6 for our inclusion criteria).</w:t>
+      </w:r>
+      <w:r>
+        <w:rPr>
+          <w:rFonts w:ascii="Times New Roman" w:hAnsi="Times New Roman" w:cs="Times New Roman"/>
+          <w:sz w:val="24"/>
+          <w:szCs w:val="24"/>
+        </w:rPr>
+        <w:t xml:space="preserve"> </w:t>
+      </w:r>
+      <w:r>
+        <w:rPr>
+          <w:rFonts w:ascii="Times New Roman" w:hAnsi="Times New Roman" w:cs="Times New Roman"/>
+          <w:sz w:val="24"/>
+          <w:szCs w:val="24"/>
+        </w:rPr>
+        <w:t xml:space="preserve">Upon passing the quiz, </w:t>
+      </w:r>
+      <w:r>
+        <w:rPr>
+          <w:rFonts w:ascii="Times New Roman" w:hAnsi="Times New Roman" w:cs="Times New Roman"/>
+          <w:sz w:val="24"/>
+          <w:szCs w:val="24"/>
+        </w:rPr>
+        <w:t xml:space="preserve">participants will </w:t>
+      </w:r>
+      <w:r>
+        <w:rPr>
+          <w:rFonts w:ascii="Times New Roman" w:hAnsi="Times New Roman" w:cs="Times New Roman"/>
+          <w:sz w:val="24"/>
+          <w:szCs w:val="24"/>
+        </w:rPr>
+        <w:t>be presented with</w:t>
+      </w:r>
+      <w:r>
+        <w:rPr>
+          <w:rFonts w:ascii="Times New Roman" w:hAnsi="Times New Roman" w:cs="Times New Roman"/>
+          <w:sz w:val="24"/>
+          <w:szCs w:val="24"/>
+        </w:rPr>
+        <w:t xml:space="preserve"> the 23 trials in random order</w:t>
+      </w:r>
+      <w:r>
+        <w:rPr>
+          <w:rFonts w:ascii="Times New Roman" w:hAnsi="Times New Roman" w:cs="Times New Roman"/>
+          <w:sz w:val="24"/>
+          <w:szCs w:val="24"/>
+        </w:rPr>
+        <w:t xml:space="preserve"> (see Q4 for design).</w:t>
+      </w:r>
+    </w:p>
+    <w:p>
+      <w:pPr>
+        <w:spacing w:after="0" w:line="240" w:lineRule="auto"/>
+        <w:rPr>
+          <w:rFonts w:ascii="Times New Roman" w:hAnsi="Times New Roman" w:cs="Times New Roman"/>
+          <w:sz w:val="24"/>
+          <w:szCs w:val="24"/>
+        </w:rPr>
+      </w:pPr>
+    </w:p>
+    <w:p>
+      <w:pPr>
+        <w:spacing w:after="0" w:line="240" w:lineRule="auto"/>
+        <w:rPr>
+          <w:rFonts w:ascii="Times New Roman" w:hAnsi="Times New Roman" w:cs="Times New Roman"/>
+          <w:sz w:val="24"/>
+          <w:szCs w:val="24"/>
+        </w:rPr>
+      </w:pPr>
+      <w:r>
+        <w:rPr>
+          <w:rFonts w:ascii="Times New Roman" w:hAnsi="Times New Roman" w:cs="Times New Roman"/>
+          <w:sz w:val="24"/>
+          <w:szCs w:val="24"/>
+        </w:rPr>
+        <w:t>We predict that participants’</w:t>
+      </w:r>
+      <w:r>
+        <w:rPr>
+          <w:rFonts w:ascii="Times New Roman" w:hAnsi="Times New Roman" w:cs="Times New Roman"/>
+          <w:sz w:val="24"/>
+          <w:szCs w:val="24"/>
+        </w:rPr>
+        <w:t xml:space="preserve"> judgments</w:t>
+      </w:r>
+      <w:r>
+        <w:rPr>
+          <w:rFonts w:ascii="Times New Roman" w:hAnsi="Times New Roman" w:cs="Times New Roman"/>
+          <w:sz w:val="24"/>
+          <w:szCs w:val="24"/>
+        </w:rPr>
+        <w:t xml:space="preserve"> </w:t>
+      </w:r>
+      <w:r>
+        <w:rPr>
+          <w:rFonts w:ascii="Times New Roman" w:hAnsi="Times New Roman" w:cs="Times New Roman"/>
+          <w:sz w:val="24"/>
+          <w:szCs w:val="24"/>
+        </w:rPr>
+        <w:t xml:space="preserve">for both inferences </w:t>
+      </w:r>
+      <w:r>
+        <w:rPr>
+          <w:rFonts w:ascii="Times New Roman" w:hAnsi="Times New Roman" w:cs="Times New Roman"/>
+          <w:sz w:val="24"/>
+          <w:szCs w:val="24"/>
+        </w:rPr>
+        <w:t xml:space="preserve">will </w:t>
+      </w:r>
+      <w:r>
+        <w:rPr>
+          <w:rFonts w:ascii="Times New Roman" w:hAnsi="Times New Roman" w:cs="Times New Roman"/>
+          <w:sz w:val="24"/>
+          <w:szCs w:val="24"/>
+        </w:rPr>
+        <w:t xml:space="preserve">correlate strongly </w:t>
+      </w:r>
+      <w:r>
+        <w:rPr>
+          <w:rFonts w:ascii="Times New Roman" w:hAnsi="Times New Roman" w:cs="Times New Roman"/>
+          <w:sz w:val="24"/>
+          <w:szCs w:val="24"/>
+        </w:rPr>
+        <w:t>with the predictions obtained by the model.</w:t>
+      </w:r>
+      <w:r>
+        <w:rPr>
+          <w:rFonts w:ascii="Times New Roman" w:hAnsi="Times New Roman" w:cs="Times New Roman"/>
+          <w:sz w:val="24"/>
+          <w:szCs w:val="24"/>
+        </w:rPr>
+        <w:t xml:space="preserve"> *** Need to replace this with something substantive</w:t>
+      </w:r>
+      <w:bookmarkStart w:id="0" w:name="_GoBack"/>
+      <w:bookmarkEnd w:id="0"/>
+      <w:r>
+        <w:rPr>
+          <w:rFonts w:ascii="Times New Roman" w:hAnsi="Times New Roman" w:cs="Times New Roman"/>
+          <w:sz w:val="24"/>
+          <w:szCs w:val="24"/>
+        </w:rPr>
+        <w:t>.</w:t>
       </w:r>
     </w:p>
     <w:p>
@@ -366,7 +672,151 @@
           <w:sz w:val="24"/>
           <w:szCs w:val="24"/>
         </w:rPr>
-        <w:t>The dependent measure will be the group of balls that participants choose in each test trial as the group that is more likely to have been sampled blindly (“agency” condition; see Q4) or which of the two is more likely to appear first if an agent repeatedly poured the balls from the box (“physical” condition).</w:t>
+        <w:t xml:space="preserve">We will have two dependent measures: (1) the </w:t>
+      </w:r>
+      <w:r>
+        <w:rPr>
+          <w:rFonts w:ascii="Times New Roman" w:hAnsi="Times New Roman" w:cs="Times New Roman"/>
+          <w:sz w:val="24"/>
+          <w:szCs w:val="24"/>
+        </w:rPr>
+        <w:t xml:space="preserve">goal people infer the agent wants and </w:t>
+      </w:r>
+      <w:r>
+        <w:rPr>
+          <w:rFonts w:ascii="Times New Roman" w:hAnsi="Times New Roman" w:cs="Times New Roman"/>
+          <w:sz w:val="24"/>
+          <w:szCs w:val="24"/>
+        </w:rPr>
+        <w:t xml:space="preserve">(2) </w:t>
+      </w:r>
+      <w:r>
+        <w:rPr>
+          <w:rFonts w:ascii="Times New Roman" w:hAnsi="Times New Roman" w:cs="Times New Roman"/>
+          <w:sz w:val="24"/>
+          <w:szCs w:val="24"/>
+        </w:rPr>
+        <w:t xml:space="preserve">the entrance </w:t>
+      </w:r>
+      <w:r>
+        <w:rPr>
+          <w:rFonts w:ascii="Times New Roman" w:hAnsi="Times New Roman" w:cs="Times New Roman"/>
+          <w:sz w:val="24"/>
+          <w:szCs w:val="24"/>
+        </w:rPr>
+        <w:t xml:space="preserve">people infer the agent </w:t>
+      </w:r>
+      <w:r>
+        <w:rPr>
+          <w:rFonts w:ascii="Times New Roman" w:hAnsi="Times New Roman" w:cs="Times New Roman"/>
+          <w:sz w:val="24"/>
+          <w:szCs w:val="24"/>
+        </w:rPr>
+        <w:t>took to get there.</w:t>
+      </w:r>
+      <w:r>
+        <w:rPr>
+          <w:rFonts w:ascii="Times New Roman" w:hAnsi="Times New Roman" w:cs="Times New Roman"/>
+          <w:sz w:val="24"/>
+          <w:szCs w:val="24"/>
+        </w:rPr>
+        <w:t xml:space="preserve"> Both of these measures will be collected using</w:t>
+      </w:r>
+      <w:r>
+        <w:rPr>
+          <w:rFonts w:ascii="Times New Roman" w:hAnsi="Times New Roman" w:cs="Times New Roman"/>
+          <w:sz w:val="24"/>
+          <w:szCs w:val="24"/>
+        </w:rPr>
+        <w:t xml:space="preserve"> </w:t>
+      </w:r>
+      <w:r>
+        <w:rPr>
+          <w:rFonts w:ascii="Times New Roman" w:hAnsi="Times New Roman" w:cs="Times New Roman"/>
+          <w:sz w:val="24"/>
+          <w:szCs w:val="24"/>
+        </w:rPr>
+        <w:t xml:space="preserve">three sliders for the goals </w:t>
+      </w:r>
+      <w:r>
+        <w:rPr>
+          <w:rFonts w:ascii="Times New Roman" w:hAnsi="Times New Roman" w:cs="Times New Roman"/>
+          <w:sz w:val="24"/>
+          <w:szCs w:val="24"/>
+        </w:rPr>
+        <w:t xml:space="preserve">and </w:t>
+      </w:r>
+      <w:r>
+        <w:rPr>
+          <w:rFonts w:ascii="Times New Roman" w:hAnsi="Times New Roman" w:cs="Times New Roman"/>
+          <w:sz w:val="24"/>
+          <w:szCs w:val="24"/>
+        </w:rPr>
+        <w:t xml:space="preserve">up to three sliders for the </w:t>
+      </w:r>
+      <w:r>
+        <w:rPr>
+          <w:rFonts w:ascii="Times New Roman" w:hAnsi="Times New Roman" w:cs="Times New Roman"/>
+          <w:sz w:val="24"/>
+          <w:szCs w:val="24"/>
+        </w:rPr>
+        <w:t>entrance</w:t>
+      </w:r>
+      <w:r>
+        <w:rPr>
+          <w:rFonts w:ascii="Times New Roman" w:hAnsi="Times New Roman" w:cs="Times New Roman"/>
+          <w:sz w:val="24"/>
+          <w:szCs w:val="24"/>
+        </w:rPr>
+        <w:t>s</w:t>
+      </w:r>
+      <w:r>
+        <w:rPr>
+          <w:rFonts w:ascii="Times New Roman" w:hAnsi="Times New Roman" w:cs="Times New Roman"/>
+          <w:sz w:val="24"/>
+          <w:szCs w:val="24"/>
+        </w:rPr>
+        <w:t xml:space="preserve"> (for trials with more than one entrance; see Q4</w:t>
+      </w:r>
+      <w:r>
+        <w:rPr>
+          <w:rFonts w:ascii="Times New Roman" w:hAnsi="Times New Roman" w:cs="Times New Roman"/>
+          <w:sz w:val="24"/>
+          <w:szCs w:val="24"/>
+        </w:rPr>
+        <w:t xml:space="preserve"> for more details on trial design</w:t>
+      </w:r>
+      <w:r>
+        <w:rPr>
+          <w:rFonts w:ascii="Times New Roman" w:hAnsi="Times New Roman" w:cs="Times New Roman"/>
+          <w:sz w:val="24"/>
+          <w:szCs w:val="24"/>
+        </w:rPr>
+        <w:t xml:space="preserve">) </w:t>
+      </w:r>
+      <w:r>
+        <w:rPr>
+          <w:rFonts w:ascii="Times New Roman" w:hAnsi="Times New Roman" w:cs="Times New Roman"/>
+          <w:sz w:val="24"/>
+          <w:szCs w:val="24"/>
+        </w:rPr>
+        <w:t xml:space="preserve">ranging from “definitely not” </w:t>
+      </w:r>
+      <w:r>
+        <w:rPr>
+          <w:rFonts w:ascii="Times New Roman" w:hAnsi="Times New Roman" w:cs="Times New Roman"/>
+          <w:sz w:val="24"/>
+          <w:szCs w:val="24"/>
+        </w:rPr>
+        <w:t xml:space="preserve">to </w:t>
+      </w:r>
+      <w:r>
+        <w:rPr>
+          <w:rFonts w:ascii="Times New Roman" w:hAnsi="Times New Roman" w:cs="Times New Roman"/>
+          <w:sz w:val="24"/>
+          <w:szCs w:val="24"/>
+        </w:rPr>
+        <w:t>“definitely”.</w:t>
       </w:r>
     </w:p>
     <w:p>
@@ -395,97 +845,507 @@
           <w:sz w:val="24"/>
           <w:szCs w:val="24"/>
         </w:rPr>
+        <w:t>4) Conditions.</w:t>
+      </w:r>
+      <w:r>
+        <w:rPr>
+          <w:rFonts w:ascii="Times New Roman" w:hAnsi="Times New Roman" w:cs="Times New Roman"/>
+          <w:sz w:val="24"/>
+          <w:szCs w:val="24"/>
+        </w:rPr>
+        <w:t xml:space="preserve"> How many and which conditions will participants be assigned to?</w:t>
+      </w:r>
+    </w:p>
+    <w:p>
+      <w:pPr>
+        <w:spacing w:after="0" w:line="240" w:lineRule="auto"/>
+        <w:rPr>
+          <w:rFonts w:ascii="Times New Roman" w:hAnsi="Times New Roman" w:cs="Times New Roman"/>
+          <w:sz w:val="24"/>
+          <w:szCs w:val="24"/>
+        </w:rPr>
+      </w:pPr>
+    </w:p>
+    <w:p>
+      <w:pPr>
+        <w:spacing w:after="0" w:line="240" w:lineRule="auto"/>
+        <w:rPr>
+          <w:rFonts w:ascii="Times New Roman" w:hAnsi="Times New Roman" w:cs="Times New Roman"/>
+          <w:sz w:val="24"/>
+          <w:szCs w:val="24"/>
+        </w:rPr>
+      </w:pPr>
+      <w:r>
+        <w:rPr>
+          <w:rFonts w:ascii="Times New Roman" w:hAnsi="Times New Roman" w:cs="Times New Roman"/>
+          <w:sz w:val="24"/>
+          <w:szCs w:val="24"/>
+        </w:rPr>
+        <w:t>All p</w:t>
+      </w:r>
+      <w:r>
+        <w:rPr>
+          <w:rFonts w:ascii="Times New Roman" w:hAnsi="Times New Roman" w:cs="Times New Roman"/>
+          <w:sz w:val="24"/>
+          <w:szCs w:val="24"/>
+        </w:rPr>
+        <w:t xml:space="preserve">articipants will see </w:t>
+      </w:r>
+      <w:r>
+        <w:rPr>
+          <w:rFonts w:ascii="Times New Roman" w:hAnsi="Times New Roman" w:cs="Times New Roman"/>
+          <w:sz w:val="24"/>
+          <w:szCs w:val="24"/>
+        </w:rPr>
+        <w:t xml:space="preserve">an identical </w:t>
+      </w:r>
+      <w:r>
+        <w:rPr>
+          <w:rFonts w:ascii="Times New Roman" w:hAnsi="Times New Roman" w:cs="Times New Roman"/>
+          <w:sz w:val="24"/>
+          <w:szCs w:val="24"/>
+        </w:rPr>
+        <w:t>introduction</w:t>
+      </w:r>
+      <w:r>
+        <w:rPr>
+          <w:rFonts w:ascii="Times New Roman" w:hAnsi="Times New Roman" w:cs="Times New Roman"/>
+          <w:sz w:val="24"/>
+          <w:szCs w:val="24"/>
+        </w:rPr>
+        <w:t xml:space="preserve"> and </w:t>
+      </w:r>
+      <w:r>
+        <w:rPr>
+          <w:rFonts w:ascii="Times New Roman" w:hAnsi="Times New Roman" w:cs="Times New Roman"/>
+          <w:sz w:val="24"/>
+          <w:szCs w:val="24"/>
+        </w:rPr>
+        <w:t>quiz</w:t>
+      </w:r>
+      <w:r>
+        <w:rPr>
+          <w:rFonts w:ascii="Times New Roman" w:hAnsi="Times New Roman" w:cs="Times New Roman"/>
+          <w:sz w:val="24"/>
+          <w:szCs w:val="24"/>
+        </w:rPr>
+        <w:t xml:space="preserve">. Across participants, the </w:t>
+      </w:r>
+      <w:r>
+        <w:rPr>
+          <w:rFonts w:ascii="Times New Roman" w:hAnsi="Times New Roman" w:cs="Times New Roman"/>
+          <w:sz w:val="24"/>
+          <w:szCs w:val="24"/>
+        </w:rPr>
+        <w:t xml:space="preserve">same </w:t>
+      </w:r>
+      <w:r>
+        <w:rPr>
+          <w:rFonts w:ascii="Times New Roman" w:hAnsi="Times New Roman" w:cs="Times New Roman"/>
+          <w:sz w:val="24"/>
+          <w:szCs w:val="24"/>
+        </w:rPr>
+        <w:t>23 trials will be randomly permuted.</w:t>
+      </w:r>
+      <w:r>
+        <w:rPr>
+          <w:rFonts w:ascii="Times New Roman" w:hAnsi="Times New Roman" w:cs="Times New Roman"/>
+          <w:sz w:val="24"/>
+          <w:szCs w:val="24"/>
+        </w:rPr>
+        <w:t xml:space="preserve"> </w:t>
+      </w:r>
+      <w:r>
+        <w:rPr>
+          <w:rFonts w:ascii="Times New Roman" w:hAnsi="Times New Roman" w:cs="Times New Roman"/>
+          <w:sz w:val="24"/>
+          <w:szCs w:val="24"/>
+        </w:rPr>
+        <w:t xml:space="preserve">Within participants, </w:t>
+      </w:r>
+      <w:r>
+        <w:rPr>
+          <w:rFonts w:ascii="Times New Roman" w:hAnsi="Times New Roman" w:cs="Times New Roman"/>
+          <w:sz w:val="24"/>
+          <w:szCs w:val="24"/>
+        </w:rPr>
+        <w:t>the trials will vary in the number of entrances, the agent’s distance to the intended or an unintended goal, and the openness of the map (i.e., whether or not the map contains any walls that affect the agent’s pathing).</w:t>
+      </w:r>
+    </w:p>
+    <w:p>
+      <w:pPr>
+        <w:spacing w:after="0" w:line="240" w:lineRule="auto"/>
+        <w:rPr>
+          <w:rFonts w:ascii="Times New Roman" w:hAnsi="Times New Roman" w:cs="Times New Roman"/>
+          <w:sz w:val="24"/>
+          <w:szCs w:val="24"/>
+        </w:rPr>
+      </w:pPr>
+    </w:p>
+    <w:p>
+      <w:pPr>
+        <w:spacing w:after="0" w:line="240" w:lineRule="auto"/>
+        <w:rPr>
+          <w:rFonts w:ascii="Times New Roman" w:hAnsi="Times New Roman" w:cs="Times New Roman"/>
+          <w:sz w:val="24"/>
+          <w:szCs w:val="24"/>
+        </w:rPr>
+      </w:pPr>
+      <w:r>
+        <w:rPr>
+          <w:rFonts w:ascii="Times New Roman" w:hAnsi="Times New Roman" w:cs="Times New Roman"/>
+          <w:sz w:val="24"/>
+          <w:szCs w:val="24"/>
+        </w:rPr>
         <w:lastRenderedPageBreak/>
-        <w:t>4) Conditions.</w:t>
-      </w:r>
-      <w:r>
-        <w:rPr>
-          <w:rFonts w:ascii="Times New Roman" w:hAnsi="Times New Roman" w:cs="Times New Roman"/>
-          <w:sz w:val="24"/>
-          <w:szCs w:val="24"/>
-        </w:rPr>
-        <w:t xml:space="preserve"> How many and which conditions will participants be assigned to?</w:t>
-      </w:r>
-    </w:p>
-    <w:p>
-      <w:pPr>
-        <w:spacing w:after="0" w:line="240" w:lineRule="auto"/>
-        <w:rPr>
-          <w:rFonts w:ascii="Times New Roman" w:hAnsi="Times New Roman" w:cs="Times New Roman"/>
-          <w:sz w:val="24"/>
-          <w:szCs w:val="24"/>
-        </w:rPr>
-      </w:pPr>
-    </w:p>
-    <w:p>
-      <w:pPr>
-        <w:spacing w:after="0" w:line="240" w:lineRule="auto"/>
-        <w:rPr>
-          <w:rFonts w:ascii="Times New Roman" w:hAnsi="Times New Roman" w:cs="Times New Roman"/>
-          <w:sz w:val="24"/>
-          <w:szCs w:val="24"/>
-        </w:rPr>
-      </w:pPr>
-      <w:r>
-        <w:rPr>
-          <w:rFonts w:ascii="Times New Roman" w:hAnsi="Times New Roman" w:cs="Times New Roman"/>
-          <w:sz w:val="24"/>
-          <w:szCs w:val="24"/>
-        </w:rPr>
-        <w:t>Participants will be divided into an “agency” and a “physical” condition. These conditions determine the sampling process that participants are introduced to in the training video. Participants in the “agency” condition will see an agent sample one group of balls with their eyes closed (1 blue ball and 3 yellow balls, 3 blue balls and 1 yellow ball, or 3 blue balls and 3 yellow balls; counterbalanced across participants) and arrange them in a line by color before putting them back into the box. During the test trials, participants will be told that the agent sampled one of these groups with their eyes open and the other with their eyes closed and will be asked which one of these groups they think the agent sampled with their eyes closed. Participants in the “physical” condition will see an agent pouring a group of balls onto the tray (4 blue balls and 3 yellow balls), putting them back into the box, shaking it, pouring another group of balls onto the tray (5 blue balls and 7 yellow balls), putting them back into the box, and shaking it again. During the test trials, participants will be told that the agent will continue this process for a long time and they will be asked which one of these groups they think would appear first if the agent continued this process. Participants in both conditions will see the same 15 test trials.</w:t>
-      </w:r>
-    </w:p>
-    <w:p>
-      <w:pPr>
-        <w:spacing w:after="0" w:line="240" w:lineRule="auto"/>
-        <w:rPr>
-          <w:rFonts w:ascii="Times New Roman" w:hAnsi="Times New Roman" w:cs="Times New Roman"/>
-          <w:sz w:val="24"/>
-          <w:szCs w:val="24"/>
-        </w:rPr>
-      </w:pPr>
-    </w:p>
-    <w:p>
-      <w:pPr>
-        <w:spacing w:after="0" w:line="240" w:lineRule="auto"/>
-        <w:rPr>
-          <w:rFonts w:ascii="Times New Roman" w:hAnsi="Times New Roman" w:cs="Times New Roman"/>
-          <w:sz w:val="24"/>
-          <w:szCs w:val="24"/>
-        </w:rPr>
-      </w:pPr>
-      <w:r>
-        <w:rPr>
-          <w:rFonts w:ascii="Times New Roman" w:hAnsi="Times New Roman" w:cs="Times New Roman"/>
-          <w:sz w:val="24"/>
-          <w:szCs w:val="24"/>
-        </w:rPr>
-        <w:t>Participants will also be randomly split between two counterbalancing conditions. Participants in the “yellow” condition will only see groups that have the blue balls on the top side of the tray and the yellow balls on the bottom side. Participants in the “blue” condition will only see groups that have the yellow balls on the top side of the tray and the blue balls on the bottom side. Results from these two conditions will be collapsed and analyzed together.</w:t>
-      </w:r>
-    </w:p>
-    <w:p>
-      <w:pPr>
-        <w:spacing w:after="0" w:line="240" w:lineRule="auto"/>
-        <w:rPr>
-          <w:rFonts w:ascii="Times New Roman" w:hAnsi="Times New Roman" w:cs="Times New Roman"/>
-          <w:sz w:val="24"/>
-          <w:szCs w:val="24"/>
-        </w:rPr>
-      </w:pPr>
-    </w:p>
-    <w:p>
-      <w:pPr>
-        <w:spacing w:after="0" w:line="240" w:lineRule="auto"/>
-        <w:rPr>
-          <w:rFonts w:ascii="Times New Roman" w:hAnsi="Times New Roman" w:cs="Times New Roman"/>
-          <w:sz w:val="24"/>
-          <w:szCs w:val="24"/>
-        </w:rPr>
-      </w:pPr>
+        <w:t>The stimuli ar</w:t>
+      </w:r>
+      <w:r>
+        <w:rPr>
+          <w:rFonts w:ascii="Times New Roman" w:hAnsi="Times New Roman" w:cs="Times New Roman"/>
+          <w:sz w:val="24"/>
+          <w:szCs w:val="24"/>
+        </w:rPr>
+        <w:t>e</w:t>
+      </w:r>
+      <w:r>
+        <w:rPr>
+          <w:rFonts w:ascii="Times New Roman" w:hAnsi="Times New Roman" w:cs="Times New Roman"/>
+          <w:sz w:val="24"/>
+          <w:szCs w:val="24"/>
+        </w:rPr>
+        <w:t xml:space="preserve"> varied parametrically along the model’s goal inference and entrance inference. For the goals, the model can endorse a</w:t>
+      </w:r>
+      <w:r>
+        <w:rPr>
+          <w:rFonts w:ascii="Times New Roman" w:hAnsi="Times New Roman" w:cs="Times New Roman"/>
+          <w:sz w:val="24"/>
+          <w:szCs w:val="24"/>
+        </w:rPr>
+        <w:t xml:space="preserve"> goal </w:t>
+      </w:r>
+      <w:r>
+        <w:rPr>
+          <w:rFonts w:ascii="Times New Roman" w:hAnsi="Times New Roman" w:cs="Times New Roman"/>
+          <w:sz w:val="24"/>
+          <w:szCs w:val="24"/>
+        </w:rPr>
+        <w:t>X in the following ways: certainly (</w:t>
+      </w:r>
+      <w:r>
+        <w:rPr>
+          <w:rFonts w:ascii="Times New Roman" w:hAnsi="Times New Roman" w:cs="Times New Roman"/>
+          <w:sz w:val="24"/>
+          <w:szCs w:val="24"/>
+        </w:rPr>
+        <w:t xml:space="preserve">i.e., </w:t>
+      </w:r>
+      <w:r>
+        <w:rPr>
+          <w:rFonts w:ascii="Times New Roman" w:hAnsi="Times New Roman" w:cs="Times New Roman"/>
+          <w:sz w:val="24"/>
+          <w:szCs w:val="24"/>
+        </w:rPr>
+        <w:t>“definitely X”</w:t>
+      </w:r>
+      <w:r>
+        <w:rPr>
+          <w:rFonts w:ascii="Times New Roman" w:hAnsi="Times New Roman" w:cs="Times New Roman"/>
+          <w:sz w:val="24"/>
+          <w:szCs w:val="24"/>
+        </w:rPr>
+        <w:t xml:space="preserve"> or </w:t>
+      </w:r>
       <w:r>
         <w:rPr>
           <w:rFonts w:ascii="Times New Roman" w:hAnsi="Times New Roman" w:cs="Times New Roman"/>
           <w:b/>
+          <w:bCs/>
+          <w:sz w:val="24"/>
+          <w:szCs w:val="24"/>
+        </w:rPr>
+        <w:t>DX</w:t>
+      </w:r>
+      <w:r>
+        <w:rPr>
+          <w:rFonts w:ascii="Times New Roman" w:hAnsi="Times New Roman" w:cs="Times New Roman"/>
+          <w:sz w:val="24"/>
+          <w:szCs w:val="24"/>
+        </w:rPr>
+        <w:t>), probably (</w:t>
+      </w:r>
+      <w:r>
+        <w:rPr>
+          <w:rFonts w:ascii="Times New Roman" w:hAnsi="Times New Roman" w:cs="Times New Roman"/>
+          <w:sz w:val="24"/>
+          <w:szCs w:val="24"/>
+        </w:rPr>
+        <w:t xml:space="preserve">i.e., </w:t>
+      </w:r>
+      <w:r>
+        <w:rPr>
+          <w:rFonts w:ascii="Times New Roman" w:hAnsi="Times New Roman" w:cs="Times New Roman"/>
+          <w:sz w:val="24"/>
+          <w:szCs w:val="24"/>
+        </w:rPr>
+        <w:t>“probably X”</w:t>
+      </w:r>
+      <w:r>
+        <w:rPr>
+          <w:rFonts w:ascii="Times New Roman" w:hAnsi="Times New Roman" w:cs="Times New Roman"/>
+          <w:sz w:val="24"/>
+          <w:szCs w:val="24"/>
+        </w:rPr>
+        <w:t xml:space="preserve"> or </w:t>
+      </w:r>
+      <w:r>
+        <w:rPr>
+          <w:rFonts w:ascii="Times New Roman" w:hAnsi="Times New Roman" w:cs="Times New Roman"/>
+          <w:b/>
+          <w:bCs/>
+          <w:sz w:val="24"/>
+          <w:szCs w:val="24"/>
+        </w:rPr>
+        <w:t>PX</w:t>
+      </w:r>
+      <w:r>
+        <w:rPr>
+          <w:rFonts w:ascii="Times New Roman" w:hAnsi="Times New Roman" w:cs="Times New Roman"/>
+          <w:sz w:val="24"/>
+          <w:szCs w:val="24"/>
+        </w:rPr>
+        <w:t>), not (</w:t>
+      </w:r>
+      <w:r>
+        <w:rPr>
+          <w:rFonts w:ascii="Times New Roman" w:hAnsi="Times New Roman" w:cs="Times New Roman"/>
+          <w:sz w:val="24"/>
+          <w:szCs w:val="24"/>
+        </w:rPr>
+        <w:t xml:space="preserve">i.e., </w:t>
+      </w:r>
+      <w:r>
+        <w:rPr>
+          <w:rFonts w:ascii="Times New Roman" w:hAnsi="Times New Roman" w:cs="Times New Roman"/>
+          <w:sz w:val="24"/>
+          <w:szCs w:val="24"/>
+        </w:rPr>
+        <w:t>“definitely not X”</w:t>
+      </w:r>
+      <w:r>
+        <w:rPr>
+          <w:rFonts w:ascii="Times New Roman" w:hAnsi="Times New Roman" w:cs="Times New Roman"/>
+          <w:sz w:val="24"/>
+          <w:szCs w:val="24"/>
+        </w:rPr>
+        <w:t xml:space="preserve"> or </w:t>
+      </w:r>
+      <w:r>
+        <w:rPr>
+          <w:rFonts w:ascii="Times New Roman" w:hAnsi="Times New Roman" w:cs="Times New Roman"/>
+          <w:b/>
+          <w:bCs/>
+          <w:sz w:val="24"/>
+          <w:szCs w:val="24"/>
+        </w:rPr>
+        <w:t>NX</w:t>
+      </w:r>
+      <w:r>
+        <w:rPr>
+          <w:rFonts w:ascii="Times New Roman" w:hAnsi="Times New Roman" w:cs="Times New Roman"/>
+          <w:sz w:val="24"/>
+          <w:szCs w:val="24"/>
+        </w:rPr>
+        <w:t>), or</w:t>
+      </w:r>
+      <w:r>
+        <w:rPr>
+          <w:rFonts w:ascii="Times New Roman" w:hAnsi="Times New Roman" w:cs="Times New Roman"/>
+          <w:sz w:val="24"/>
+          <w:szCs w:val="24"/>
+        </w:rPr>
+        <w:t xml:space="preserve"> unsure</w:t>
+      </w:r>
+      <w:r>
+        <w:rPr>
+          <w:rFonts w:ascii="Times New Roman" w:hAnsi="Times New Roman" w:cs="Times New Roman"/>
+          <w:sz w:val="24"/>
+          <w:szCs w:val="24"/>
+        </w:rPr>
+        <w:t xml:space="preserve"> (i.e., </w:t>
+      </w:r>
+      <w:r>
+        <w:rPr>
+          <w:rFonts w:ascii="Times New Roman" w:hAnsi="Times New Roman" w:cs="Times New Roman"/>
+          <w:sz w:val="24"/>
+          <w:szCs w:val="24"/>
+        </w:rPr>
+        <w:t xml:space="preserve">a </w:t>
+      </w:r>
+      <w:r>
+        <w:rPr>
+          <w:rFonts w:ascii="Times New Roman" w:hAnsi="Times New Roman" w:cs="Times New Roman"/>
+          <w:sz w:val="24"/>
+          <w:szCs w:val="24"/>
+        </w:rPr>
+        <w:t>uniformly-distributed prediction</w:t>
+      </w:r>
+      <w:r>
+        <w:rPr>
+          <w:rFonts w:ascii="Times New Roman" w:hAnsi="Times New Roman" w:cs="Times New Roman"/>
+          <w:sz w:val="24"/>
+          <w:szCs w:val="24"/>
+        </w:rPr>
+        <w:t xml:space="preserve"> or </w:t>
+      </w:r>
+      <w:r>
+        <w:rPr>
+          <w:rFonts w:ascii="Times New Roman" w:hAnsi="Times New Roman" w:cs="Times New Roman"/>
+          <w:b/>
+          <w:bCs/>
+          <w:sz w:val="24"/>
+          <w:szCs w:val="24"/>
+        </w:rPr>
+        <w:t>UN</w:t>
+      </w:r>
+      <w:r>
+        <w:rPr>
+          <w:rFonts w:ascii="Times New Roman" w:hAnsi="Times New Roman" w:cs="Times New Roman"/>
+          <w:sz w:val="24"/>
+          <w:szCs w:val="24"/>
+        </w:rPr>
+        <w:t>)</w:t>
+      </w:r>
+      <w:r>
+        <w:rPr>
+          <w:rFonts w:ascii="Times New Roman" w:hAnsi="Times New Roman" w:cs="Times New Roman"/>
+          <w:sz w:val="24"/>
+          <w:szCs w:val="24"/>
+        </w:rPr>
+        <w:t>.</w:t>
+      </w:r>
+      <w:r>
+        <w:rPr>
+          <w:rFonts w:ascii="Times New Roman" w:hAnsi="Times New Roman" w:cs="Times New Roman"/>
+          <w:sz w:val="24"/>
+          <w:szCs w:val="24"/>
+        </w:rPr>
+        <w:t xml:space="preserve"> </w:t>
+      </w:r>
+      <w:r>
+        <w:rPr>
+          <w:rFonts w:ascii="Times New Roman" w:hAnsi="Times New Roman" w:cs="Times New Roman"/>
+          <w:sz w:val="24"/>
+          <w:szCs w:val="24"/>
+        </w:rPr>
+        <w:t>For the entrance</w:t>
+      </w:r>
+      <w:r>
+        <w:rPr>
+          <w:rFonts w:ascii="Times New Roman" w:hAnsi="Times New Roman" w:cs="Times New Roman"/>
+          <w:sz w:val="24"/>
+          <w:szCs w:val="24"/>
+        </w:rPr>
+        <w:t xml:space="preserve">, </w:t>
+      </w:r>
+      <w:r>
+        <w:rPr>
+          <w:rFonts w:ascii="Times New Roman" w:hAnsi="Times New Roman" w:cs="Times New Roman"/>
+          <w:sz w:val="24"/>
+          <w:szCs w:val="24"/>
+        </w:rPr>
+        <w:t xml:space="preserve">the model can endorse an entrance </w:t>
+      </w:r>
+      <w:r>
+        <w:rPr>
+          <w:rFonts w:ascii="Times New Roman" w:hAnsi="Times New Roman" w:cs="Times New Roman"/>
+          <w:sz w:val="24"/>
+          <w:szCs w:val="24"/>
+        </w:rPr>
+        <w:t>X</w:t>
+      </w:r>
+      <w:r>
+        <w:rPr>
+          <w:rFonts w:ascii="Times New Roman" w:hAnsi="Times New Roman" w:cs="Times New Roman"/>
+          <w:sz w:val="24"/>
+          <w:szCs w:val="24"/>
+        </w:rPr>
+        <w:t xml:space="preserve"> in the same ways</w:t>
+      </w:r>
+      <w:r>
+        <w:rPr>
+          <w:rFonts w:ascii="Times New Roman" w:hAnsi="Times New Roman" w:cs="Times New Roman"/>
+          <w:sz w:val="24"/>
+          <w:szCs w:val="24"/>
+        </w:rPr>
+        <w:t xml:space="preserve"> as above</w:t>
+      </w:r>
+      <w:r>
+        <w:rPr>
+          <w:rFonts w:ascii="Times New Roman" w:hAnsi="Times New Roman" w:cs="Times New Roman"/>
+          <w:sz w:val="24"/>
+          <w:szCs w:val="24"/>
+        </w:rPr>
+        <w:t xml:space="preserve"> (for stimuli that only have one</w:t>
+      </w:r>
+      <w:r>
+        <w:rPr>
+          <w:rFonts w:ascii="Times New Roman" w:hAnsi="Times New Roman" w:cs="Times New Roman"/>
+          <w:sz w:val="24"/>
+          <w:szCs w:val="24"/>
+        </w:rPr>
+        <w:t xml:space="preserve"> entrance</w:t>
+      </w:r>
+      <w:r>
+        <w:rPr>
+          <w:rFonts w:ascii="Times New Roman" w:hAnsi="Times New Roman" w:cs="Times New Roman"/>
+          <w:sz w:val="24"/>
+          <w:szCs w:val="24"/>
+        </w:rPr>
+        <w:t xml:space="preserve">, they are marked as </w:t>
+      </w:r>
+      <w:r>
+        <w:rPr>
+          <w:rFonts w:ascii="Times New Roman" w:hAnsi="Times New Roman" w:cs="Times New Roman"/>
+          <w:b/>
+          <w:bCs/>
+          <w:sz w:val="24"/>
+          <w:szCs w:val="24"/>
+        </w:rPr>
+        <w:t>ND</w:t>
+      </w:r>
+      <w:r>
+        <w:rPr>
+          <w:rFonts w:ascii="Times New Roman" w:hAnsi="Times New Roman" w:cs="Times New Roman"/>
+          <w:sz w:val="24"/>
+          <w:szCs w:val="24"/>
+        </w:rPr>
+        <w:t xml:space="preserve">). </w:t>
+      </w:r>
+    </w:p>
+    <w:p>
+      <w:pPr>
+        <w:spacing w:after="0" w:line="240" w:lineRule="auto"/>
+        <w:rPr>
+          <w:rFonts w:ascii="Times New Roman" w:hAnsi="Times New Roman" w:cs="Times New Roman"/>
+          <w:sz w:val="24"/>
+          <w:szCs w:val="24"/>
+        </w:rPr>
+      </w:pPr>
+    </w:p>
+    <w:p>
+      <w:pPr>
+        <w:spacing w:after="0" w:line="240" w:lineRule="auto"/>
+        <w:rPr>
+          <w:rFonts w:ascii="Times New Roman" w:hAnsi="Times New Roman" w:cs="Times New Roman"/>
+          <w:sz w:val="24"/>
+          <w:szCs w:val="24"/>
+        </w:rPr>
+      </w:pPr>
+      <w:r>
+        <w:rPr>
+          <w:rFonts w:ascii="Times New Roman" w:hAnsi="Times New Roman" w:cs="Times New Roman"/>
+          <w:b/>
           <w:sz w:val="24"/>
           <w:szCs w:val="24"/>
         </w:rPr>
@@ -525,202 +1385,143 @@
           <w:sz w:val="24"/>
           <w:szCs w:val="24"/>
         </w:rPr>
-        <w:t xml:space="preserve">Our first analysis will consist of correlating participant responses across the “agency” and “physical” conditions to see if participants give similar answers in the two conditions. We predict that participant responses will be roughly equal to or greater than the correlation among </w:t>
-      </w:r>
-      <w:proofErr w:type="spellStart"/>
-      <w:r>
-        <w:rPr>
-          <w:rFonts w:ascii="Times New Roman" w:hAnsi="Times New Roman" w:cs="Times New Roman"/>
-          <w:sz w:val="24"/>
-          <w:szCs w:val="24"/>
-        </w:rPr>
-        <w:t>Tsimane</w:t>
-      </w:r>
-      <w:proofErr w:type="spellEnd"/>
-      <w:r>
-        <w:rPr>
-          <w:rFonts w:ascii="Times New Roman" w:hAnsi="Times New Roman" w:cs="Times New Roman"/>
-          <w:sz w:val="24"/>
-          <w:szCs w:val="24"/>
-        </w:rPr>
-        <w:t>’ participants (</w:t>
-      </w:r>
-      <m:oMath>
-        <m:r>
-          <w:rPr>
-            <w:rFonts w:ascii="Cambria Math" w:hAnsi="Cambria Math" w:cs="Times New Roman"/>
-            <w:sz w:val="24"/>
-            <w:szCs w:val="24"/>
-          </w:rPr>
-          <m:t>r=68</m:t>
-        </m:r>
-      </m:oMath>
-      <w:r>
-        <w:rPr>
-          <w:rFonts w:ascii="Times New Roman" w:hAnsi="Times New Roman" w:cs="Times New Roman"/>
-          <w:sz w:val="24"/>
-          <w:szCs w:val="24"/>
-        </w:rPr>
-        <w:t xml:space="preserve"> and </w:t>
-      </w:r>
-      <m:oMath>
-        <m:r>
-          <w:rPr>
-            <w:rFonts w:ascii="Cambria Math" w:hAnsi="Cambria Math" w:cs="Times New Roman"/>
-            <w:sz w:val="24"/>
-            <w:szCs w:val="24"/>
-          </w:rPr>
-          <m:t>r=0.60</m:t>
-        </m:r>
-      </m:oMath>
-      <w:r>
-        <w:rPr>
-          <w:rFonts w:ascii="Times New Roman" w:hAnsi="Times New Roman" w:cs="Times New Roman"/>
-          <w:sz w:val="24"/>
-          <w:szCs w:val="24"/>
-        </w:rPr>
-        <w:t xml:space="preserve"> in the “blue” and “yellow” counterbalancing conditions, respectively; see Q4) due to increased comfort of U.S. par</w:t>
-      </w:r>
-      <w:proofErr w:type="spellStart"/>
-      <w:r>
-        <w:rPr>
-          <w:rFonts w:ascii="Times New Roman" w:hAnsi="Times New Roman" w:cs="Times New Roman"/>
-          <w:sz w:val="24"/>
-          <w:szCs w:val="24"/>
-        </w:rPr>
-        <w:t>ticipants</w:t>
-      </w:r>
-      <w:proofErr w:type="spellEnd"/>
-      <w:r>
-        <w:rPr>
-          <w:rFonts w:ascii="Times New Roman" w:hAnsi="Times New Roman" w:cs="Times New Roman"/>
-          <w:sz w:val="24"/>
-          <w:szCs w:val="24"/>
-        </w:rPr>
-        <w:t xml:space="preserve"> in experiments.</w:t>
-      </w:r>
-    </w:p>
-    <w:p>
-      <w:pPr>
-        <w:spacing w:after="0" w:line="240" w:lineRule="auto"/>
-        <w:rPr>
-          <w:rFonts w:ascii="Times New Roman" w:hAnsi="Times New Roman" w:cs="Times New Roman"/>
-          <w:sz w:val="24"/>
-          <w:szCs w:val="24"/>
-        </w:rPr>
-      </w:pPr>
-    </w:p>
-    <w:p>
-      <w:pPr>
-        <w:spacing w:after="0" w:line="240" w:lineRule="auto"/>
-        <w:rPr>
-          <w:rFonts w:ascii="Times New Roman" w:hAnsi="Times New Roman" w:cs="Times New Roman"/>
-          <w:sz w:val="24"/>
-          <w:szCs w:val="24"/>
-        </w:rPr>
-      </w:pPr>
-      <w:r>
-        <w:rPr>
-          <w:rFonts w:ascii="Times New Roman" w:hAnsi="Times New Roman" w:cs="Times New Roman"/>
-          <w:sz w:val="24"/>
-          <w:szCs w:val="24"/>
-        </w:rPr>
-        <w:t>Our second analysis will consist of correlating participant responses with the responses predicted by a several simple models that select groups proportional to their probability of being sampled. The first model computes the exact probability of sampling each group according to a binomial distribution. The second model is similar to the first, but will double the probability of uneven groups to account for people treating the color of the majority as irrelevant (e.g., people treating 7 blue and 9 yellow balls as belonging to the same class as 9 blue and 7 yellow balls). The third model will compute a probability from a two-tailed binomial test to account for people treating the group and more extreme samples as equivalent (e.g., people treating 2 blue and 6 yellow balls as belonging to the same class as 1 blue and 7 yellow balls and 0 blue and 8 yellow balls). We predict that these models will make incorrect predictions when the less likely sample has more structure.</w:t>
-      </w:r>
-    </w:p>
-    <w:p>
-      <w:pPr>
-        <w:spacing w:after="0" w:line="240" w:lineRule="auto"/>
-        <w:rPr>
-          <w:rFonts w:ascii="Times New Roman" w:hAnsi="Times New Roman" w:cs="Times New Roman"/>
-          <w:sz w:val="24"/>
-          <w:szCs w:val="24"/>
-        </w:rPr>
-      </w:pPr>
-    </w:p>
-    <w:p>
-      <w:pPr>
-        <w:spacing w:after="0" w:line="240" w:lineRule="auto"/>
-        <w:rPr>
-          <w:rFonts w:ascii="Times New Roman" w:hAnsi="Times New Roman" w:cs="Times New Roman"/>
-          <w:sz w:val="24"/>
-          <w:szCs w:val="24"/>
-        </w:rPr>
-      </w:pPr>
-    </w:p>
-    <w:p>
-      <w:pPr>
-        <w:spacing w:after="0" w:line="240" w:lineRule="auto"/>
-        <w:rPr>
-          <w:rFonts w:ascii="Times New Roman" w:hAnsi="Times New Roman" w:cs="Times New Roman"/>
-          <w:sz w:val="24"/>
-          <w:szCs w:val="24"/>
-        </w:rPr>
-      </w:pPr>
-    </w:p>
-    <w:p>
-      <w:pPr>
-        <w:spacing w:after="0" w:line="240" w:lineRule="auto"/>
-        <w:rPr>
-          <w:rFonts w:ascii="Times New Roman" w:hAnsi="Times New Roman" w:cs="Times New Roman"/>
-          <w:sz w:val="24"/>
-          <w:szCs w:val="24"/>
-        </w:rPr>
-      </w:pPr>
-      <w:r>
-        <w:rPr>
-          <w:rFonts w:ascii="Times New Roman" w:hAnsi="Times New Roman" w:cs="Times New Roman"/>
-          <w:sz w:val="24"/>
-          <w:szCs w:val="24"/>
-        </w:rPr>
-        <w:lastRenderedPageBreak/>
-        <w:t xml:space="preserve">Our final analysis will consist of correlating U.S. participant responses with the responses from our </w:t>
-      </w:r>
-      <w:proofErr w:type="spellStart"/>
-      <w:r>
-        <w:rPr>
-          <w:rFonts w:ascii="Times New Roman" w:hAnsi="Times New Roman" w:cs="Times New Roman"/>
-          <w:sz w:val="24"/>
-          <w:szCs w:val="24"/>
-        </w:rPr>
-        <w:t>Tsimane</w:t>
-      </w:r>
-      <w:proofErr w:type="spellEnd"/>
-      <w:r>
-        <w:rPr>
-          <w:rFonts w:ascii="Times New Roman" w:hAnsi="Times New Roman" w:cs="Times New Roman"/>
-          <w:sz w:val="24"/>
-          <w:szCs w:val="24"/>
-        </w:rPr>
-        <w:t>’ participants.</w:t>
-      </w:r>
-    </w:p>
-    <w:p>
-      <w:pPr>
-        <w:spacing w:after="0" w:line="240" w:lineRule="auto"/>
-        <w:rPr>
-          <w:rFonts w:ascii="Times New Roman" w:hAnsi="Times New Roman" w:cs="Times New Roman"/>
-          <w:sz w:val="24"/>
-          <w:szCs w:val="24"/>
-        </w:rPr>
-      </w:pPr>
-    </w:p>
-    <w:p>
-      <w:pPr>
-        <w:spacing w:after="0" w:line="240" w:lineRule="auto"/>
-        <w:rPr>
-          <w:rFonts w:ascii="Times New Roman" w:hAnsi="Times New Roman" w:cs="Times New Roman"/>
-          <w:sz w:val="24"/>
-          <w:szCs w:val="24"/>
-        </w:rPr>
-      </w:pPr>
-      <w:r>
-        <w:rPr>
-          <w:rFonts w:ascii="Times New Roman" w:hAnsi="Times New Roman" w:cs="Times New Roman"/>
-          <w:sz w:val="24"/>
-          <w:szCs w:val="24"/>
-        </w:rPr>
-        <w:t>We will also compute the percentage of choices in each trial along with 95% bootstrapped confidence intervals. In addition, the distribution produced by bootstrapping responses will be used to compute the probability that the effect size is in a certain range.</w:t>
+        <w:t xml:space="preserve">Our </w:t>
+      </w:r>
+      <w:r>
+        <w:rPr>
+          <w:rFonts w:ascii="Times New Roman" w:hAnsi="Times New Roman" w:cs="Times New Roman"/>
+          <w:sz w:val="24"/>
+          <w:szCs w:val="24"/>
+        </w:rPr>
+        <w:t xml:space="preserve">first </w:t>
+      </w:r>
+      <w:r>
+        <w:rPr>
+          <w:rFonts w:ascii="Times New Roman" w:hAnsi="Times New Roman" w:cs="Times New Roman"/>
+          <w:sz w:val="24"/>
+          <w:szCs w:val="24"/>
+        </w:rPr>
+        <w:t>analysis will consist of correlating</w:t>
+      </w:r>
+      <w:r>
+        <w:rPr>
+          <w:rFonts w:ascii="Times New Roman" w:hAnsi="Times New Roman" w:cs="Times New Roman"/>
+          <w:sz w:val="24"/>
+          <w:szCs w:val="24"/>
+        </w:rPr>
+        <w:t xml:space="preserve"> all</w:t>
+      </w:r>
+      <w:r>
+        <w:rPr>
+          <w:rFonts w:ascii="Times New Roman" w:hAnsi="Times New Roman" w:cs="Times New Roman"/>
+          <w:sz w:val="24"/>
+          <w:szCs w:val="24"/>
+        </w:rPr>
+        <w:t xml:space="preserve"> participant responses with </w:t>
+      </w:r>
+      <w:r>
+        <w:rPr>
+          <w:rFonts w:ascii="Times New Roman" w:hAnsi="Times New Roman" w:cs="Times New Roman"/>
+          <w:sz w:val="24"/>
+          <w:szCs w:val="24"/>
+        </w:rPr>
+        <w:t xml:space="preserve">all </w:t>
+      </w:r>
+      <w:r>
+        <w:rPr>
+          <w:rFonts w:ascii="Times New Roman" w:hAnsi="Times New Roman" w:cs="Times New Roman"/>
+          <w:sz w:val="24"/>
+          <w:szCs w:val="24"/>
+        </w:rPr>
+        <w:t xml:space="preserve">responses predicted by </w:t>
+      </w:r>
+      <w:r>
+        <w:rPr>
+          <w:rFonts w:ascii="Times New Roman" w:hAnsi="Times New Roman" w:cs="Times New Roman"/>
+          <w:sz w:val="24"/>
+          <w:szCs w:val="24"/>
+        </w:rPr>
+        <w:t xml:space="preserve">our </w:t>
+      </w:r>
+      <w:r>
+        <w:rPr>
+          <w:rFonts w:ascii="Times New Roman" w:hAnsi="Times New Roman" w:cs="Times New Roman"/>
+          <w:sz w:val="24"/>
+          <w:szCs w:val="24"/>
+        </w:rPr>
+        <w:t>computational model</w:t>
+      </w:r>
+      <w:r>
+        <w:rPr>
+          <w:rFonts w:ascii="Times New Roman" w:hAnsi="Times New Roman" w:cs="Times New Roman"/>
+          <w:sz w:val="24"/>
+          <w:szCs w:val="24"/>
+        </w:rPr>
+        <w:t xml:space="preserve">. </w:t>
+      </w:r>
+      <w:r>
+        <w:rPr>
+          <w:rFonts w:ascii="Times New Roman" w:hAnsi="Times New Roman" w:cs="Times New Roman"/>
+          <w:sz w:val="24"/>
+          <w:szCs w:val="24"/>
+        </w:rPr>
+        <w:t>Our second analysis</w:t>
+      </w:r>
+      <w:r>
+        <w:rPr>
+          <w:rFonts w:ascii="Times New Roman" w:hAnsi="Times New Roman" w:cs="Times New Roman"/>
+          <w:sz w:val="24"/>
+          <w:szCs w:val="24"/>
+        </w:rPr>
+        <w:t xml:space="preserve"> is similar to the first except we</w:t>
+      </w:r>
+      <w:r>
+        <w:rPr>
+          <w:rFonts w:ascii="Times New Roman" w:hAnsi="Times New Roman" w:cs="Times New Roman"/>
+          <w:sz w:val="24"/>
+          <w:szCs w:val="24"/>
+        </w:rPr>
+        <w:t xml:space="preserve"> will</w:t>
+      </w:r>
+      <w:r>
+        <w:rPr>
+          <w:rFonts w:ascii="Times New Roman" w:hAnsi="Times New Roman" w:cs="Times New Roman"/>
+          <w:sz w:val="24"/>
+          <w:szCs w:val="24"/>
+        </w:rPr>
+        <w:t xml:space="preserve"> bisect the data by the type of inference participants are making (goal vs. entrance).</w:t>
+      </w:r>
+      <w:r>
+        <w:rPr>
+          <w:rFonts w:ascii="Times New Roman" w:hAnsi="Times New Roman" w:cs="Times New Roman"/>
+          <w:sz w:val="24"/>
+          <w:szCs w:val="24"/>
+        </w:rPr>
+        <w:t xml:space="preserve"> (see Q4). </w:t>
+      </w:r>
+      <w:r>
+        <w:rPr>
+          <w:rFonts w:ascii="Times New Roman" w:hAnsi="Times New Roman" w:cs="Times New Roman"/>
+          <w:sz w:val="24"/>
+          <w:szCs w:val="24"/>
+        </w:rPr>
+        <w:t>In</w:t>
+      </w:r>
+      <w:r>
+        <w:rPr>
+          <w:rFonts w:ascii="Times New Roman" w:hAnsi="Times New Roman" w:cs="Times New Roman"/>
+          <w:sz w:val="24"/>
+          <w:szCs w:val="24"/>
+        </w:rPr>
+        <w:t xml:space="preserve"> all of our analyses</w:t>
+      </w:r>
+      <w:r>
+        <w:rPr>
+          <w:rFonts w:ascii="Times New Roman" w:hAnsi="Times New Roman" w:cs="Times New Roman"/>
+          <w:sz w:val="24"/>
+          <w:szCs w:val="24"/>
+        </w:rPr>
+        <w:t>, we will compute 95% bootstrapped confidence intervals for participant judgments.</w:t>
       </w:r>
     </w:p>
     <w:p>
@@ -785,32 +1586,469 @@
           <w:sz w:val="24"/>
           <w:szCs w:val="24"/>
         </w:rPr>
-        <w:t>To make sure the participants understand the task, we employ five warm-up trials. The warm-up trials are similar in style to the test trials, except that they emphasize a greater likelihood difference between the two groups (e.g., 7 blue and 9 yellow balls vs. 16 blue and 0 yellow balls). Whenever a participant fails a warm-up trial, we will re-enact the agent in the video and re-explain the task, and the warm-up trial stage will be restarted from the beginning. If participants fail any of the warm-up trials a second time, they will be excluded and replaced.</w:t>
-      </w:r>
-    </w:p>
-    <w:p>
-      <w:pPr>
-        <w:spacing w:after="0" w:line="240" w:lineRule="auto"/>
-        <w:rPr>
-          <w:rFonts w:ascii="Times New Roman" w:hAnsi="Times New Roman" w:cs="Times New Roman"/>
-          <w:sz w:val="24"/>
-          <w:szCs w:val="24"/>
-        </w:rPr>
-      </w:pPr>
-    </w:p>
-    <w:p>
-      <w:pPr>
-        <w:spacing w:after="0" w:line="240" w:lineRule="auto"/>
-        <w:rPr>
-          <w:rFonts w:ascii="Times New Roman" w:hAnsi="Times New Roman" w:cs="Times New Roman"/>
-          <w:sz w:val="24"/>
-          <w:szCs w:val="24"/>
-        </w:rPr>
-      </w:pPr>
+        <w:t xml:space="preserve">Our inclusion criterion consists of a </w:t>
+      </w:r>
+      <w:r>
+        <w:rPr>
+          <w:rFonts w:ascii="Times New Roman" w:hAnsi="Times New Roman" w:cs="Times New Roman"/>
+          <w:sz w:val="24"/>
+          <w:szCs w:val="24"/>
+        </w:rPr>
+        <w:t xml:space="preserve">brief, five-question </w:t>
+      </w:r>
+      <w:r>
+        <w:rPr>
+          <w:rFonts w:ascii="Times New Roman" w:hAnsi="Times New Roman" w:cs="Times New Roman"/>
+          <w:sz w:val="24"/>
+          <w:szCs w:val="24"/>
+        </w:rPr>
+        <w:t>quiz</w:t>
+      </w:r>
+      <w:r>
+        <w:rPr>
+          <w:rFonts w:ascii="Times New Roman" w:hAnsi="Times New Roman" w:cs="Times New Roman"/>
+          <w:sz w:val="24"/>
+          <w:szCs w:val="24"/>
+        </w:rPr>
+        <w:t xml:space="preserve">. </w:t>
+      </w:r>
+      <w:r>
+        <w:rPr>
+          <w:rFonts w:ascii="Times New Roman" w:hAnsi="Times New Roman" w:cs="Times New Roman"/>
+          <w:sz w:val="24"/>
+          <w:szCs w:val="24"/>
+        </w:rPr>
+        <w:t>Participants that fail the quiz twice will not be included in the study.</w:t>
+      </w:r>
+      <w:r>
+        <w:rPr>
+          <w:rFonts w:ascii="Times New Roman" w:hAnsi="Times New Roman" w:cs="Times New Roman"/>
+          <w:sz w:val="24"/>
+          <w:szCs w:val="24"/>
+        </w:rPr>
+        <w:t xml:space="preserve"> The questions are listed below, with the answers in bold:</w:t>
+      </w:r>
+    </w:p>
+    <w:p>
+      <w:pPr>
+        <w:pStyle w:val="ListParagraph"/>
+        <w:numPr>
+          <w:ilvl w:val="0"/>
+          <w:numId w:val="3"/>
+        </w:numPr>
+        <w:spacing w:after="0" w:line="240" w:lineRule="auto"/>
+        <w:rPr>
+          <w:rFonts w:ascii="Times New Roman" w:hAnsi="Times New Roman" w:cs="Times New Roman"/>
+          <w:sz w:val="24"/>
+          <w:szCs w:val="24"/>
+        </w:rPr>
+      </w:pPr>
+      <w:r>
+        <w:rPr>
+          <w:rFonts w:ascii="Times New Roman" w:hAnsi="Times New Roman" w:cs="Times New Roman"/>
+          <w:sz w:val="24"/>
+          <w:szCs w:val="24"/>
+        </w:rPr>
+        <w:t>How many corners are people walking to?</w:t>
+      </w:r>
+      <w:r>
+        <w:rPr>
+          <w:rFonts w:ascii="Times New Roman" w:hAnsi="Times New Roman" w:cs="Times New Roman"/>
+          <w:sz w:val="24"/>
+          <w:szCs w:val="24"/>
+        </w:rPr>
+        <w:t xml:space="preserve"> </w:t>
+      </w:r>
       <w:r>
         <w:rPr>
           <w:rFonts w:ascii="Times New Roman" w:hAnsi="Times New Roman" w:cs="Times New Roman"/>
           <w:b/>
+          <w:bCs/>
+          <w:sz w:val="24"/>
+          <w:szCs w:val="24"/>
+        </w:rPr>
+        <w:t>1</w:t>
+      </w:r>
+      <w:r>
+        <w:rPr>
+          <w:rFonts w:ascii="Times New Roman" w:hAnsi="Times New Roman" w:cs="Times New Roman"/>
+          <w:sz w:val="24"/>
+          <w:szCs w:val="24"/>
+        </w:rPr>
+        <w:t xml:space="preserve"> </w:t>
+      </w:r>
+      <w:r>
+        <w:rPr>
+          <w:rFonts w:ascii="Times New Roman" w:hAnsi="Times New Roman" w:cs="Times New Roman"/>
+          <w:sz w:val="24"/>
+          <w:szCs w:val="24"/>
+        </w:rPr>
+        <w:t>2</w:t>
+      </w:r>
+      <w:r>
+        <w:rPr>
+          <w:rFonts w:ascii="Times New Roman" w:hAnsi="Times New Roman" w:cs="Times New Roman"/>
+          <w:sz w:val="24"/>
+          <w:szCs w:val="24"/>
+        </w:rPr>
+        <w:t xml:space="preserve"> </w:t>
+      </w:r>
+      <w:r>
+        <w:rPr>
+          <w:rFonts w:ascii="Times New Roman" w:hAnsi="Times New Roman" w:cs="Times New Roman"/>
+          <w:sz w:val="24"/>
+          <w:szCs w:val="24"/>
+        </w:rPr>
+        <w:t>3</w:t>
+      </w:r>
+      <w:r>
+        <w:rPr>
+          <w:rFonts w:ascii="Times New Roman" w:hAnsi="Times New Roman" w:cs="Times New Roman"/>
+          <w:sz w:val="24"/>
+          <w:szCs w:val="24"/>
+        </w:rPr>
+        <w:t xml:space="preserve"> </w:t>
+      </w:r>
+      <w:r>
+        <w:rPr>
+          <w:rFonts w:ascii="Times New Roman" w:hAnsi="Times New Roman" w:cs="Times New Roman"/>
+          <w:sz w:val="24"/>
+          <w:szCs w:val="24"/>
+        </w:rPr>
+        <w:t>Not sure</w:t>
+      </w:r>
+    </w:p>
+    <w:p>
+      <w:pPr>
+        <w:pStyle w:val="ListParagraph"/>
+        <w:numPr>
+          <w:ilvl w:val="0"/>
+          <w:numId w:val="3"/>
+        </w:numPr>
+        <w:spacing w:after="0" w:line="240" w:lineRule="auto"/>
+        <w:rPr>
+          <w:rFonts w:ascii="Times New Roman" w:hAnsi="Times New Roman" w:cs="Times New Roman"/>
+          <w:sz w:val="24"/>
+          <w:szCs w:val="24"/>
+        </w:rPr>
+      </w:pPr>
+      <w:r>
+        <w:rPr>
+          <w:rFonts w:ascii="Times New Roman" w:hAnsi="Times New Roman" w:cs="Times New Roman"/>
+          <w:sz w:val="24"/>
+          <w:szCs w:val="24"/>
+        </w:rPr>
+        <w:t>Are people always on their way to a corner?</w:t>
+      </w:r>
+      <w:r>
+        <w:rPr>
+          <w:rFonts w:ascii="Times New Roman" w:hAnsi="Times New Roman" w:cs="Times New Roman"/>
+          <w:sz w:val="24"/>
+          <w:szCs w:val="24"/>
+        </w:rPr>
+        <w:t xml:space="preserve"> </w:t>
+      </w:r>
+      <w:r>
+        <w:rPr>
+          <w:rFonts w:ascii="Times New Roman" w:hAnsi="Times New Roman" w:cs="Times New Roman"/>
+          <w:b/>
+          <w:bCs/>
+          <w:sz w:val="24"/>
+          <w:szCs w:val="24"/>
+        </w:rPr>
+        <w:t>Yes</w:t>
+      </w:r>
+      <w:r>
+        <w:rPr>
+          <w:rFonts w:ascii="Times New Roman" w:hAnsi="Times New Roman" w:cs="Times New Roman"/>
+          <w:sz w:val="24"/>
+          <w:szCs w:val="24"/>
+        </w:rPr>
+        <w:t xml:space="preserve"> </w:t>
+      </w:r>
+      <w:r>
+        <w:rPr>
+          <w:rFonts w:ascii="Times New Roman" w:hAnsi="Times New Roman" w:cs="Times New Roman"/>
+          <w:sz w:val="24"/>
+          <w:szCs w:val="24"/>
+        </w:rPr>
+        <w:t>No</w:t>
+      </w:r>
+      <w:r>
+        <w:rPr>
+          <w:rFonts w:ascii="Times New Roman" w:hAnsi="Times New Roman" w:cs="Times New Roman"/>
+          <w:sz w:val="24"/>
+          <w:szCs w:val="24"/>
+        </w:rPr>
+        <w:t xml:space="preserve"> </w:t>
+      </w:r>
+      <w:r>
+        <w:rPr>
+          <w:rFonts w:ascii="Times New Roman" w:hAnsi="Times New Roman" w:cs="Times New Roman"/>
+          <w:sz w:val="24"/>
+          <w:szCs w:val="24"/>
+        </w:rPr>
+        <w:t>Not sure</w:t>
+      </w:r>
+    </w:p>
+    <w:p>
+      <w:pPr>
+        <w:pStyle w:val="ListParagraph"/>
+        <w:numPr>
+          <w:ilvl w:val="0"/>
+          <w:numId w:val="3"/>
+        </w:numPr>
+        <w:spacing w:after="0" w:line="240" w:lineRule="auto"/>
+        <w:rPr>
+          <w:rFonts w:ascii="Times New Roman" w:hAnsi="Times New Roman" w:cs="Times New Roman"/>
+          <w:sz w:val="24"/>
+          <w:szCs w:val="24"/>
+        </w:rPr>
+      </w:pPr>
+      <w:r>
+        <w:rPr>
+          <w:rFonts w:ascii="Times New Roman" w:hAnsi="Times New Roman" w:cs="Times New Roman"/>
+          <w:sz w:val="24"/>
+          <w:szCs w:val="24"/>
+        </w:rPr>
+        <w:t>Do people get to choose which door they walk through?</w:t>
+      </w:r>
+      <w:r>
+        <w:rPr>
+          <w:rFonts w:ascii="Times New Roman" w:hAnsi="Times New Roman" w:cs="Times New Roman"/>
+          <w:sz w:val="24"/>
+          <w:szCs w:val="24"/>
+        </w:rPr>
+        <w:t xml:space="preserve"> </w:t>
+      </w:r>
+      <w:r>
+        <w:rPr>
+          <w:rFonts w:ascii="Times New Roman" w:hAnsi="Times New Roman" w:cs="Times New Roman"/>
+          <w:sz w:val="24"/>
+          <w:szCs w:val="24"/>
+        </w:rPr>
+        <w:t>Yes</w:t>
+      </w:r>
+      <w:r>
+        <w:rPr>
+          <w:rFonts w:ascii="Times New Roman" w:hAnsi="Times New Roman" w:cs="Times New Roman"/>
+          <w:sz w:val="24"/>
+          <w:szCs w:val="24"/>
+        </w:rPr>
+        <w:t xml:space="preserve"> </w:t>
+      </w:r>
+      <w:r>
+        <w:rPr>
+          <w:rFonts w:ascii="Times New Roman" w:hAnsi="Times New Roman" w:cs="Times New Roman"/>
+          <w:b/>
+          <w:bCs/>
+          <w:sz w:val="24"/>
+          <w:szCs w:val="24"/>
+        </w:rPr>
+        <w:t>No</w:t>
+      </w:r>
+      <w:r>
+        <w:rPr>
+          <w:rFonts w:ascii="Times New Roman" w:hAnsi="Times New Roman" w:cs="Times New Roman"/>
+          <w:sz w:val="24"/>
+          <w:szCs w:val="24"/>
+        </w:rPr>
+        <w:t xml:space="preserve"> </w:t>
+      </w:r>
+      <w:r>
+        <w:rPr>
+          <w:rFonts w:ascii="Times New Roman" w:hAnsi="Times New Roman" w:cs="Times New Roman"/>
+          <w:sz w:val="24"/>
+          <w:szCs w:val="24"/>
+        </w:rPr>
+        <w:t>Not sure</w:t>
+      </w:r>
+    </w:p>
+    <w:p>
+      <w:pPr>
+        <w:pStyle w:val="ListParagraph"/>
+        <w:numPr>
+          <w:ilvl w:val="0"/>
+          <w:numId w:val="3"/>
+        </w:numPr>
+        <w:spacing w:after="0" w:line="240" w:lineRule="auto"/>
+        <w:rPr>
+          <w:rFonts w:ascii="Times New Roman" w:hAnsi="Times New Roman" w:cs="Times New Roman"/>
+          <w:sz w:val="24"/>
+          <w:szCs w:val="24"/>
+        </w:rPr>
+      </w:pPr>
+      <w:r>
+        <w:rPr>
+          <w:rFonts w:ascii="Times New Roman" w:hAnsi="Times New Roman" w:cs="Times New Roman"/>
+          <w:sz w:val="24"/>
+          <w:szCs w:val="24"/>
+        </w:rPr>
+        <w:t>Can people move diagonally?</w:t>
+      </w:r>
+      <w:r>
+        <w:rPr>
+          <w:rFonts w:ascii="Times New Roman" w:hAnsi="Times New Roman" w:cs="Times New Roman"/>
+          <w:sz w:val="24"/>
+          <w:szCs w:val="24"/>
+        </w:rPr>
+        <w:t xml:space="preserve"> </w:t>
+      </w:r>
+      <w:r>
+        <w:rPr>
+          <w:rFonts w:ascii="Times New Roman" w:hAnsi="Times New Roman" w:cs="Times New Roman"/>
+          <w:sz w:val="24"/>
+          <w:szCs w:val="24"/>
+        </w:rPr>
+        <w:t>Yes</w:t>
+      </w:r>
+      <w:r>
+        <w:rPr>
+          <w:rFonts w:ascii="Times New Roman" w:hAnsi="Times New Roman" w:cs="Times New Roman"/>
+          <w:sz w:val="24"/>
+          <w:szCs w:val="24"/>
+        </w:rPr>
+        <w:t xml:space="preserve"> </w:t>
+      </w:r>
+      <w:r>
+        <w:rPr>
+          <w:rFonts w:ascii="Times New Roman" w:hAnsi="Times New Roman" w:cs="Times New Roman"/>
+          <w:b/>
+          <w:bCs/>
+          <w:sz w:val="24"/>
+          <w:szCs w:val="24"/>
+        </w:rPr>
+        <w:t>No</w:t>
+      </w:r>
+      <w:r>
+        <w:rPr>
+          <w:rFonts w:ascii="Times New Roman" w:hAnsi="Times New Roman" w:cs="Times New Roman"/>
+          <w:sz w:val="24"/>
+          <w:szCs w:val="24"/>
+        </w:rPr>
+        <w:t xml:space="preserve"> </w:t>
+      </w:r>
+      <w:r>
+        <w:rPr>
+          <w:rFonts w:ascii="Times New Roman" w:hAnsi="Times New Roman" w:cs="Times New Roman"/>
+          <w:sz w:val="24"/>
+          <w:szCs w:val="24"/>
+        </w:rPr>
+        <w:t>Not sure</w:t>
+      </w:r>
+    </w:p>
+    <w:p>
+      <w:pPr>
+        <w:pStyle w:val="ListParagraph"/>
+        <w:numPr>
+          <w:ilvl w:val="0"/>
+          <w:numId w:val="3"/>
+        </w:numPr>
+        <w:spacing w:after="0" w:line="240" w:lineRule="auto"/>
+        <w:rPr>
+          <w:rFonts w:ascii="Times New Roman" w:hAnsi="Times New Roman" w:cs="Times New Roman"/>
+          <w:sz w:val="24"/>
+          <w:szCs w:val="24"/>
+        </w:rPr>
+      </w:pPr>
+      <w:r>
+        <w:rPr>
+          <w:rFonts w:ascii="Times New Roman" w:hAnsi="Times New Roman" w:cs="Times New Roman"/>
+          <w:sz w:val="24"/>
+          <w:szCs w:val="24"/>
+        </w:rPr>
+        <w:t>What color are the walls?</w:t>
+      </w:r>
+      <w:r>
+        <w:rPr>
+          <w:rFonts w:ascii="Times New Roman" w:hAnsi="Times New Roman" w:cs="Times New Roman"/>
+          <w:sz w:val="24"/>
+          <w:szCs w:val="24"/>
+        </w:rPr>
+        <w:t xml:space="preserve"> </w:t>
+      </w:r>
+      <w:r>
+        <w:rPr>
+          <w:rFonts w:ascii="Times New Roman" w:hAnsi="Times New Roman" w:cs="Times New Roman"/>
+          <w:sz w:val="24"/>
+          <w:szCs w:val="24"/>
+        </w:rPr>
+        <w:t>White</w:t>
+      </w:r>
+      <w:r>
+        <w:rPr>
+          <w:rFonts w:ascii="Times New Roman" w:hAnsi="Times New Roman" w:cs="Times New Roman"/>
+          <w:sz w:val="24"/>
+          <w:szCs w:val="24"/>
+        </w:rPr>
+        <w:t xml:space="preserve"> </w:t>
+      </w:r>
+      <w:r>
+        <w:rPr>
+          <w:rFonts w:ascii="Times New Roman" w:hAnsi="Times New Roman" w:cs="Times New Roman"/>
+          <w:b/>
+          <w:bCs/>
+          <w:sz w:val="24"/>
+          <w:szCs w:val="24"/>
+        </w:rPr>
+        <w:t>Gray</w:t>
+      </w:r>
+      <w:r>
+        <w:rPr>
+          <w:rFonts w:ascii="Times New Roman" w:hAnsi="Times New Roman" w:cs="Times New Roman"/>
+          <w:sz w:val="24"/>
+          <w:szCs w:val="24"/>
+        </w:rPr>
+        <w:t xml:space="preserve"> </w:t>
+      </w:r>
+      <w:r>
+        <w:rPr>
+          <w:rFonts w:ascii="Times New Roman" w:hAnsi="Times New Roman" w:cs="Times New Roman"/>
+          <w:sz w:val="24"/>
+          <w:szCs w:val="24"/>
+        </w:rPr>
+        <w:t>Red</w:t>
+      </w:r>
+      <w:r>
+        <w:rPr>
+          <w:rFonts w:ascii="Times New Roman" w:hAnsi="Times New Roman" w:cs="Times New Roman"/>
+          <w:sz w:val="24"/>
+          <w:szCs w:val="24"/>
+        </w:rPr>
+        <w:t xml:space="preserve"> </w:t>
+      </w:r>
+      <w:r>
+        <w:rPr>
+          <w:rFonts w:ascii="Times New Roman" w:hAnsi="Times New Roman" w:cs="Times New Roman"/>
+          <w:sz w:val="24"/>
+          <w:szCs w:val="24"/>
+        </w:rPr>
+        <w:t>Not sure</w:t>
+      </w:r>
+    </w:p>
+    <w:p>
+      <w:pPr>
+        <w:spacing w:after="0" w:line="240" w:lineRule="auto"/>
+        <w:rPr>
+          <w:rFonts w:ascii="Times New Roman" w:hAnsi="Times New Roman" w:cs="Times New Roman"/>
+          <w:sz w:val="24"/>
+          <w:szCs w:val="24"/>
+        </w:rPr>
+      </w:pPr>
+    </w:p>
+    <w:p>
+      <w:pPr>
+        <w:spacing w:after="0" w:line="240" w:lineRule="auto"/>
+        <w:rPr>
+          <w:rFonts w:ascii="Times New Roman" w:hAnsi="Times New Roman" w:cs="Times New Roman"/>
+          <w:sz w:val="24"/>
+          <w:szCs w:val="24"/>
+        </w:rPr>
+      </w:pPr>
+      <w:r>
+        <w:rPr>
+          <w:rFonts w:ascii="Times New Roman" w:hAnsi="Times New Roman" w:cs="Times New Roman"/>
+          <w:b/>
           <w:sz w:val="24"/>
           <w:szCs w:val="24"/>
         </w:rPr>
@@ -850,61 +2088,47 @@
           <w:sz w:val="24"/>
           <w:szCs w:val="24"/>
         </w:rPr>
-        <w:t>We will recruit 40 participants for the “agency” condition and the “physical” condition for a total of 80 participants (see Q4). Within each condition, participants will be split on the counterbalancing “blue” and “yellow” condition (</w:t>
-      </w:r>
-      <m:oMath>
-        <m:r>
-          <w:rPr>
-            <w:rFonts w:ascii="Cambria Math" w:hAnsi="Cambria Math" w:cs="Times New Roman"/>
-            <w:sz w:val="24"/>
-            <w:szCs w:val="24"/>
-          </w:rPr>
-          <m:t>n=20</m:t>
-        </m:r>
-      </m:oMath>
-      <w:r>
-        <w:rPr>
-          <w:rFonts w:ascii="Times New Roman" w:hAnsi="Times New Roman" w:cs="Times New Roman"/>
-          <w:sz w:val="24"/>
-          <w:szCs w:val="24"/>
-        </w:rPr>
-        <w:t xml:space="preserve"> participants in each count</w:t>
-      </w:r>
-      <w:proofErr w:type="spellStart"/>
-      <w:r>
-        <w:rPr>
-          <w:rFonts w:ascii="Times New Roman" w:hAnsi="Times New Roman" w:cs="Times New Roman"/>
-          <w:sz w:val="24"/>
-          <w:szCs w:val="24"/>
-        </w:rPr>
-        <w:t>erbalancing</w:t>
-      </w:r>
-      <w:proofErr w:type="spellEnd"/>
-      <w:r>
-        <w:rPr>
-          <w:rFonts w:ascii="Times New Roman" w:hAnsi="Times New Roman" w:cs="Times New Roman"/>
-          <w:sz w:val="24"/>
-          <w:szCs w:val="24"/>
-        </w:rPr>
-        <w:t xml:space="preserve"> condition). This sample size was determined by a previous experiment with the </w:t>
-      </w:r>
-      <w:proofErr w:type="spellStart"/>
-      <w:r>
-        <w:rPr>
-          <w:rFonts w:ascii="Times New Roman" w:hAnsi="Times New Roman" w:cs="Times New Roman"/>
-          <w:sz w:val="24"/>
-          <w:szCs w:val="24"/>
-        </w:rPr>
-        <w:t>Tsimane</w:t>
-      </w:r>
-      <w:proofErr w:type="spellEnd"/>
-      <w:r>
-        <w:rPr>
-          <w:rFonts w:ascii="Times New Roman" w:hAnsi="Times New Roman" w:cs="Times New Roman"/>
-          <w:sz w:val="24"/>
-          <w:szCs w:val="24"/>
-        </w:rPr>
-        <w:t xml:space="preserve">’. Participants that are excluded (see Q6) will be replaced so that the final sample size is 80 participants. </w:t>
+        <w:t xml:space="preserve">We will recruit </w:t>
+      </w:r>
+      <w:r>
+        <w:rPr>
+          <w:rFonts w:ascii="Times New Roman" w:hAnsi="Times New Roman" w:cs="Times New Roman"/>
+          <w:sz w:val="24"/>
+          <w:szCs w:val="24"/>
+        </w:rPr>
+        <w:t>100</w:t>
+      </w:r>
+      <w:r>
+        <w:rPr>
+          <w:rFonts w:ascii="Times New Roman" w:hAnsi="Times New Roman" w:cs="Times New Roman"/>
+          <w:sz w:val="24"/>
+          <w:szCs w:val="24"/>
+        </w:rPr>
+        <w:t xml:space="preserve"> participants. This sample size was determined by </w:t>
+      </w:r>
+      <w:r>
+        <w:rPr>
+          <w:rFonts w:ascii="Times New Roman" w:hAnsi="Times New Roman" w:cs="Times New Roman"/>
+          <w:sz w:val="24"/>
+          <w:szCs w:val="24"/>
+        </w:rPr>
+        <w:t xml:space="preserve">the sample sizes in our </w:t>
+      </w:r>
+      <w:r>
+        <w:rPr>
+          <w:rFonts w:ascii="Times New Roman" w:hAnsi="Times New Roman" w:cs="Times New Roman"/>
+          <w:sz w:val="24"/>
+          <w:szCs w:val="24"/>
+        </w:rPr>
+        <w:t>previous experiment</w:t>
+      </w:r>
+      <w:r>
+        <w:rPr>
+          <w:rFonts w:ascii="Times New Roman" w:hAnsi="Times New Roman" w:cs="Times New Roman"/>
+          <w:sz w:val="24"/>
+          <w:szCs w:val="24"/>
+        </w:rPr>
+        <w:t>s.</w:t>
       </w:r>
     </w:p>
     <w:p>
@@ -987,7 +2211,7 @@
           <w:sz w:val="24"/>
           <w:szCs w:val="24"/>
         </w:rPr>
-        <w:t>See training videos, warm-up trials, and test trials at:</w:t>
+        <w:t>See the computational model and experiment materials at:</w:t>
       </w:r>
     </w:p>
     <w:p>
@@ -1007,7 +2231,7 @@
             <w:sz w:val="24"/>
             <w:szCs w:val="24"/>
           </w:rPr>
-          <w:t>https://osf.io/kfxrm/?view_only=ddec69255f80473cb51a4199d2a2d08b</w:t>
+          <w:t>https://github.com/julianje/ImageInference</w:t>
         </w:r>
       </w:hyperlink>
     </w:p>
@@ -1045,25 +2269,7 @@
           <w:sz w:val="24"/>
           <w:szCs w:val="24"/>
         </w:rPr>
-        <w:t xml:space="preserve"> Give a title for this </w:t>
-      </w:r>
-      <w:proofErr w:type="spellStart"/>
-      <w:r>
-        <w:rPr>
-          <w:rFonts w:ascii="Times New Roman" w:hAnsi="Times New Roman" w:cs="Times New Roman"/>
-          <w:sz w:val="24"/>
-          <w:szCs w:val="24"/>
-        </w:rPr>
-        <w:t>AsPredicted</w:t>
-      </w:r>
-      <w:proofErr w:type="spellEnd"/>
-      <w:r>
-        <w:rPr>
-          <w:rFonts w:ascii="Times New Roman" w:hAnsi="Times New Roman" w:cs="Times New Roman"/>
-          <w:sz w:val="24"/>
-          <w:szCs w:val="24"/>
-        </w:rPr>
-        <w:t xml:space="preserve"> pre-registration.</w:t>
+        <w:t xml:space="preserve"> Give a title for this AsPredicted pre-registration.</w:t>
       </w:r>
     </w:p>
     <w:p>
@@ -1109,10 +2315,32 @@
           <w:sz w:val="24"/>
           <w:szCs w:val="24"/>
         </w:rPr>
-        <w:t>Image Inference – Goal Inference</w:t>
-      </w:r>
-      <w:bookmarkStart w:id="0" w:name="_GoBack"/>
-      <w:bookmarkEnd w:id="0"/>
+        <w:t>ImageInference –</w:t>
+      </w:r>
+      <w:r>
+        <w:rPr>
+          <w:rFonts w:ascii="Times New Roman" w:hAnsi="Times New Roman" w:cs="Times New Roman"/>
+          <w:sz w:val="24"/>
+          <w:szCs w:val="24"/>
+        </w:rPr>
+        <w:t xml:space="preserve"> Joint inference of actions and desires</w:t>
+      </w:r>
+      <w:r>
+        <w:rPr>
+          <w:rFonts w:ascii="Times New Roman" w:hAnsi="Times New Roman" w:cs="Times New Roman"/>
+          <w:sz w:val="24"/>
+          <w:szCs w:val="24"/>
+        </w:rPr>
+        <w:t xml:space="preserve"> in static </w:t>
+      </w:r>
+      <w:r>
+        <w:rPr>
+          <w:rFonts w:ascii="Times New Roman" w:hAnsi="Times New Roman" w:cs="Times New Roman"/>
+          <w:sz w:val="24"/>
+          <w:szCs w:val="24"/>
+        </w:rPr>
+        <w:t>displays</w:t>
+      </w:r>
     </w:p>
     <w:p/>
     <w:sectPr>
@@ -1240,17 +2468,240 @@
       </w:rPr>
     </w:lvl>
   </w:abstractNum>
+  <w:abstractNum w:abstractNumId="1" w15:restartNumberingAfterBreak="0">
+    <w:nsid w:val="486D4683"/>
+    <w:multiLevelType w:val="hybridMultilevel"/>
+    <w:tmpl w:val="AD703548"/>
+    <w:lvl w:ilvl="0" w:tplc="04090001">
+      <w:start w:val="1"/>
+      <w:numFmt w:val="bullet"/>
+      <w:lvlText w:val=""/>
+      <w:lvlJc w:val="left"/>
+      <w:pPr>
+        <w:ind w:left="720" w:hanging="360"/>
+      </w:pPr>
+      <w:rPr>
+        <w:rFonts w:ascii="Symbol" w:hAnsi="Symbol" w:hint="default"/>
+      </w:rPr>
+    </w:lvl>
+    <w:lvl w:ilvl="1" w:tplc="04090003" w:tentative="1">
+      <w:start w:val="1"/>
+      <w:numFmt w:val="bullet"/>
+      <w:lvlText w:val="o"/>
+      <w:lvlJc w:val="left"/>
+      <w:pPr>
+        <w:ind w:left="1440" w:hanging="360"/>
+      </w:pPr>
+      <w:rPr>
+        <w:rFonts w:ascii="Courier New" w:hAnsi="Courier New" w:cs="Courier New" w:hint="default"/>
+      </w:rPr>
+    </w:lvl>
+    <w:lvl w:ilvl="2" w:tplc="04090005" w:tentative="1">
+      <w:start w:val="1"/>
+      <w:numFmt w:val="bullet"/>
+      <w:lvlText w:val=""/>
+      <w:lvlJc w:val="left"/>
+      <w:pPr>
+        <w:ind w:left="2160" w:hanging="360"/>
+      </w:pPr>
+      <w:rPr>
+        <w:rFonts w:ascii="Wingdings" w:hAnsi="Wingdings" w:hint="default"/>
+      </w:rPr>
+    </w:lvl>
+    <w:lvl w:ilvl="3" w:tplc="04090001" w:tentative="1">
+      <w:start w:val="1"/>
+      <w:numFmt w:val="bullet"/>
+      <w:lvlText w:val=""/>
+      <w:lvlJc w:val="left"/>
+      <w:pPr>
+        <w:ind w:left="2880" w:hanging="360"/>
+      </w:pPr>
+      <w:rPr>
+        <w:rFonts w:ascii="Symbol" w:hAnsi="Symbol" w:hint="default"/>
+      </w:rPr>
+    </w:lvl>
+    <w:lvl w:ilvl="4" w:tplc="04090003" w:tentative="1">
+      <w:start w:val="1"/>
+      <w:numFmt w:val="bullet"/>
+      <w:lvlText w:val="o"/>
+      <w:lvlJc w:val="left"/>
+      <w:pPr>
+        <w:ind w:left="3600" w:hanging="360"/>
+      </w:pPr>
+      <w:rPr>
+        <w:rFonts w:ascii="Courier New" w:hAnsi="Courier New" w:cs="Courier New" w:hint="default"/>
+      </w:rPr>
+    </w:lvl>
+    <w:lvl w:ilvl="5" w:tplc="04090005" w:tentative="1">
+      <w:start w:val="1"/>
+      <w:numFmt w:val="bullet"/>
+      <w:lvlText w:val=""/>
+      <w:lvlJc w:val="left"/>
+      <w:pPr>
+        <w:ind w:left="4320" w:hanging="360"/>
+      </w:pPr>
+      <w:rPr>
+        <w:rFonts w:ascii="Wingdings" w:hAnsi="Wingdings" w:hint="default"/>
+      </w:rPr>
+    </w:lvl>
+    <w:lvl w:ilvl="6" w:tplc="04090001" w:tentative="1">
+      <w:start w:val="1"/>
+      <w:numFmt w:val="bullet"/>
+      <w:lvlText w:val=""/>
+      <w:lvlJc w:val="left"/>
+      <w:pPr>
+        <w:ind w:left="5040" w:hanging="360"/>
+      </w:pPr>
+      <w:rPr>
+        <w:rFonts w:ascii="Symbol" w:hAnsi="Symbol" w:hint="default"/>
+      </w:rPr>
+    </w:lvl>
+    <w:lvl w:ilvl="7" w:tplc="04090003" w:tentative="1">
+      <w:start w:val="1"/>
+      <w:numFmt w:val="bullet"/>
+      <w:lvlText w:val="o"/>
+      <w:lvlJc w:val="left"/>
+      <w:pPr>
+        <w:ind w:left="5760" w:hanging="360"/>
+      </w:pPr>
+      <w:rPr>
+        <w:rFonts w:ascii="Courier New" w:hAnsi="Courier New" w:cs="Courier New" w:hint="default"/>
+      </w:rPr>
+    </w:lvl>
+    <w:lvl w:ilvl="8" w:tplc="04090005" w:tentative="1">
+      <w:start w:val="1"/>
+      <w:numFmt w:val="bullet"/>
+      <w:lvlText w:val=""/>
+      <w:lvlJc w:val="left"/>
+      <w:pPr>
+        <w:ind w:left="6480" w:hanging="360"/>
+      </w:pPr>
+      <w:rPr>
+        <w:rFonts w:ascii="Wingdings" w:hAnsi="Wingdings" w:hint="default"/>
+      </w:rPr>
+    </w:lvl>
+  </w:abstractNum>
+  <w:abstractNum w:abstractNumId="2" w15:restartNumberingAfterBreak="0">
+    <w:nsid w:val="600E4F4B"/>
+    <w:multiLevelType w:val="hybridMultilevel"/>
+    <w:tmpl w:val="85AEF1D2"/>
+    <w:lvl w:ilvl="0" w:tplc="0409000F">
+      <w:start w:val="1"/>
+      <w:numFmt w:val="decimal"/>
+      <w:lvlText w:val="%1."/>
+      <w:lvlJc w:val="left"/>
+      <w:pPr>
+        <w:ind w:left="720" w:hanging="360"/>
+      </w:pPr>
+      <w:rPr>
+        <w:rFonts w:hint="default"/>
+      </w:rPr>
+    </w:lvl>
+    <w:lvl w:ilvl="1" w:tplc="04090003" w:tentative="1">
+      <w:start w:val="1"/>
+      <w:numFmt w:val="bullet"/>
+      <w:lvlText w:val="o"/>
+      <w:lvlJc w:val="left"/>
+      <w:pPr>
+        <w:ind w:left="1440" w:hanging="360"/>
+      </w:pPr>
+      <w:rPr>
+        <w:rFonts w:ascii="Courier New" w:hAnsi="Courier New" w:cs="Courier New" w:hint="default"/>
+      </w:rPr>
+    </w:lvl>
+    <w:lvl w:ilvl="2" w:tplc="04090005" w:tentative="1">
+      <w:start w:val="1"/>
+      <w:numFmt w:val="bullet"/>
+      <w:lvlText w:val=""/>
+      <w:lvlJc w:val="left"/>
+      <w:pPr>
+        <w:ind w:left="2160" w:hanging="360"/>
+      </w:pPr>
+      <w:rPr>
+        <w:rFonts w:ascii="Wingdings" w:hAnsi="Wingdings" w:hint="default"/>
+      </w:rPr>
+    </w:lvl>
+    <w:lvl w:ilvl="3" w:tplc="04090001" w:tentative="1">
+      <w:start w:val="1"/>
+      <w:numFmt w:val="bullet"/>
+      <w:lvlText w:val=""/>
+      <w:lvlJc w:val="left"/>
+      <w:pPr>
+        <w:ind w:left="2880" w:hanging="360"/>
+      </w:pPr>
+      <w:rPr>
+        <w:rFonts w:ascii="Symbol" w:hAnsi="Symbol" w:hint="default"/>
+      </w:rPr>
+    </w:lvl>
+    <w:lvl w:ilvl="4" w:tplc="04090003" w:tentative="1">
+      <w:start w:val="1"/>
+      <w:numFmt w:val="bullet"/>
+      <w:lvlText w:val="o"/>
+      <w:lvlJc w:val="left"/>
+      <w:pPr>
+        <w:ind w:left="3600" w:hanging="360"/>
+      </w:pPr>
+      <w:rPr>
+        <w:rFonts w:ascii="Courier New" w:hAnsi="Courier New" w:cs="Courier New" w:hint="default"/>
+      </w:rPr>
+    </w:lvl>
+    <w:lvl w:ilvl="5" w:tplc="04090005" w:tentative="1">
+      <w:start w:val="1"/>
+      <w:numFmt w:val="bullet"/>
+      <w:lvlText w:val=""/>
+      <w:lvlJc w:val="left"/>
+      <w:pPr>
+        <w:ind w:left="4320" w:hanging="360"/>
+      </w:pPr>
+      <w:rPr>
+        <w:rFonts w:ascii="Wingdings" w:hAnsi="Wingdings" w:hint="default"/>
+      </w:rPr>
+    </w:lvl>
+    <w:lvl w:ilvl="6" w:tplc="04090001" w:tentative="1">
+      <w:start w:val="1"/>
+      <w:numFmt w:val="bullet"/>
+      <w:lvlText w:val=""/>
+      <w:lvlJc w:val="left"/>
+      <w:pPr>
+        <w:ind w:left="5040" w:hanging="360"/>
+      </w:pPr>
+      <w:rPr>
+        <w:rFonts w:ascii="Symbol" w:hAnsi="Symbol" w:hint="default"/>
+      </w:rPr>
+    </w:lvl>
+    <w:lvl w:ilvl="7" w:tplc="04090003" w:tentative="1">
+      <w:start w:val="1"/>
+      <w:numFmt w:val="bullet"/>
+      <w:lvlText w:val="o"/>
+      <w:lvlJc w:val="left"/>
+      <w:pPr>
+        <w:ind w:left="5760" w:hanging="360"/>
+      </w:pPr>
+      <w:rPr>
+        <w:rFonts w:ascii="Courier New" w:hAnsi="Courier New" w:cs="Courier New" w:hint="default"/>
+      </w:rPr>
+    </w:lvl>
+    <w:lvl w:ilvl="8" w:tplc="04090005" w:tentative="1">
+      <w:start w:val="1"/>
+      <w:numFmt w:val="bullet"/>
+      <w:lvlText w:val=""/>
+      <w:lvlJc w:val="left"/>
+      <w:pPr>
+        <w:ind w:left="6480" w:hanging="360"/>
+      </w:pPr>
+      <w:rPr>
+        <w:rFonts w:ascii="Wingdings" w:hAnsi="Wingdings" w:hint="default"/>
+      </w:rPr>
+    </w:lvl>
+  </w:abstractNum>
   <w:num w:numId="1">
     <w:abstractNumId w:val="0"/>
-    <w:lvlOverride w:ilvl="0"/>
-    <w:lvlOverride w:ilvl="1"/>
-    <w:lvlOverride w:ilvl="2"/>
-    <w:lvlOverride w:ilvl="3"/>
-    <w:lvlOverride w:ilvl="4"/>
-    <w:lvlOverride w:ilvl="5"/>
-    <w:lvlOverride w:ilvl="6"/>
-    <w:lvlOverride w:ilvl="7"/>
-    <w:lvlOverride w:ilvl="8"/>
+  </w:num>
+  <w:num w:numId="2">
+    <w:abstractNumId w:val="1"/>
+  </w:num>
+  <w:num w:numId="3">
+    <w:abstractNumId w:val="2"/>
   </w:num>
 </w:numbering>
 </file>
@@ -1378,6 +2829,7 @@
     <w:lsdException w:name="HTML Sample" w:semiHidden="1" w:unhideWhenUsed="1"/>
     <w:lsdException w:name="HTML Typewriter" w:semiHidden="1" w:unhideWhenUsed="1"/>
     <w:lsdException w:name="HTML Variable" w:semiHidden="1" w:unhideWhenUsed="1"/>
+    <w:lsdException w:name="Normal Table" w:semiHidden="1" w:unhideWhenUsed="1"/>
     <w:lsdException w:name="annotation subject" w:semiHidden="1" w:unhideWhenUsed="1"/>
     <w:lsdException w:name="No List" w:semiHidden="1" w:unhideWhenUsed="1"/>
     <w:lsdException w:name="Outline List 1" w:semiHidden="1" w:unhideWhenUsed="1"/>
@@ -1424,8 +2876,10 @@
     <w:lsdException w:name="Table Subtle 2" w:semiHidden="1" w:unhideWhenUsed="1"/>
     <w:lsdException w:name="Table Web 1" w:semiHidden="1" w:unhideWhenUsed="1"/>
     <w:lsdException w:name="Table Web 2" w:semiHidden="1" w:unhideWhenUsed="1"/>
+    <w:lsdException w:name="Table Web 3" w:semiHidden="1" w:unhideWhenUsed="1"/>
     <w:lsdException w:name="Balloon Text" w:semiHidden="1" w:unhideWhenUsed="1"/>
     <w:lsdException w:name="Table Grid" w:uiPriority="39"/>
+    <w:lsdException w:name="Table Theme" w:semiHidden="1" w:unhideWhenUsed="1"/>
     <w:lsdException w:name="Placeholder Text" w:semiHidden="1"/>
     <w:lsdException w:name="No Spacing" w:uiPriority="1" w:qFormat="1"/>
     <w:lsdException w:name="Light Shading" w:uiPriority="60"/>
@@ -1658,7 +3112,6 @@
   <w:style w:type="character" w:default="1" w:styleId="DefaultParagraphFont">
     <w:name w:val="Default Paragraph Font"/>
     <w:uiPriority w:val="1"/>
-    <w:semiHidden/>
     <w:unhideWhenUsed/>
   </w:style>
   <w:style w:type="table" w:default="1" w:styleId="TableNormal">
@@ -1686,7 +3139,6 @@
     <w:name w:val="Hyperlink"/>
     <w:basedOn w:val="DefaultParagraphFont"/>
     <w:uiPriority w:val="99"/>
-    <w:semiHidden/>
     <w:unhideWhenUsed/>
     <w:rsid w:val="00E13084"/>
     <w:rPr>
@@ -1704,6 +3156,30 @@
       <w:ind w:left="720"/>
       <w:contextualSpacing/>
     </w:pPr>
+  </w:style>
+  <w:style w:type="character" w:styleId="UnresolvedMention">
+    <w:name w:val="Unresolved Mention"/>
+    <w:basedOn w:val="DefaultParagraphFont"/>
+    <w:uiPriority w:val="99"/>
+    <w:semiHidden/>
+    <w:unhideWhenUsed/>
+    <w:rsid w:val="00E6682F"/>
+    <w:rPr>
+      <w:color w:val="605E5C"/>
+      <w:shd w:val="clear" w:color="auto" w:fill="E1DFDD"/>
+    </w:rPr>
+  </w:style>
+  <w:style w:type="character" w:styleId="FollowedHyperlink">
+    <w:name w:val="FollowedHyperlink"/>
+    <w:basedOn w:val="DefaultParagraphFont"/>
+    <w:uiPriority w:val="99"/>
+    <w:semiHidden/>
+    <w:unhideWhenUsed/>
+    <w:rsid w:val="009A240D"/>
+    <w:rPr>
+      <w:color w:val="954F72" w:themeColor="followedHyperlink"/>
+      <w:u w:val="single"/>
+    </w:rPr>
   </w:style>
 </w:styles>
 </file>

</xml_diff>

<commit_message>
Finished experiment_1. Have to go back to clean repo, but for now starting experiment_2.
</commit_message>
<xml_diff>
--- a/analysis/experiment_1/pre-registration.docx
+++ b/analysis/experiment_1/pre-registration.docx
@@ -329,15 +329,57 @@
           <w:sz w:val="24"/>
           <w:szCs w:val="24"/>
         </w:rPr>
-        <w:t xml:space="preserve">is embedded within a “gridworld” and contains </w:t>
-      </w:r>
-      <w:r>
-        <w:rPr>
-          <w:rFonts w:ascii="Times New Roman" w:hAnsi="Times New Roman" w:cs="Times New Roman"/>
-          <w:sz w:val="24"/>
-          <w:szCs w:val="24"/>
-        </w:rPr>
-        <w:t xml:space="preserve">an agent, </w:t>
+        <w:t>is embedded within a “</w:t>
+      </w:r>
+      <w:proofErr w:type="spellStart"/>
+      <w:r>
+        <w:rPr>
+          <w:rFonts w:ascii="Times New Roman" w:hAnsi="Times New Roman" w:cs="Times New Roman"/>
+          <w:sz w:val="24"/>
+          <w:szCs w:val="24"/>
+        </w:rPr>
+        <w:t>gridworld</w:t>
+      </w:r>
+      <w:proofErr w:type="spellEnd"/>
+      <w:r>
+        <w:rPr>
+          <w:rFonts w:ascii="Times New Roman" w:hAnsi="Times New Roman" w:cs="Times New Roman"/>
+          <w:sz w:val="24"/>
+          <w:szCs w:val="24"/>
+        </w:rPr>
+        <w:t xml:space="preserve">” and contains </w:t>
+      </w:r>
+      <w:r>
+        <w:rPr>
+          <w:rFonts w:ascii="Times New Roman" w:hAnsi="Times New Roman" w:cs="Times New Roman"/>
+          <w:sz w:val="24"/>
+          <w:szCs w:val="24"/>
+        </w:rPr>
+        <w:t>some cookie crumbs an</w:t>
+      </w:r>
+      <w:r>
+        <w:rPr>
+          <w:rFonts w:ascii="Times New Roman" w:hAnsi="Times New Roman" w:cs="Times New Roman"/>
+          <w:sz w:val="24"/>
+          <w:szCs w:val="24"/>
+        </w:rPr>
+        <w:t xml:space="preserve"> agent</w:t>
+      </w:r>
+      <w:r>
+        <w:rPr>
+          <w:rFonts w:ascii="Times New Roman" w:hAnsi="Times New Roman" w:cs="Times New Roman"/>
+          <w:sz w:val="24"/>
+          <w:szCs w:val="24"/>
+        </w:rPr>
+        <w:t xml:space="preserve"> left behind</w:t>
+      </w:r>
+      <w:r>
+        <w:rPr>
+          <w:rFonts w:ascii="Times New Roman" w:hAnsi="Times New Roman" w:cs="Times New Roman"/>
+          <w:sz w:val="24"/>
+          <w:szCs w:val="24"/>
+        </w:rPr>
+        <w:t xml:space="preserve">, </w:t>
       </w:r>
       <w:r>
         <w:rPr>
@@ -361,15 +403,23 @@
           <w:sz w:val="24"/>
           <w:szCs w:val="24"/>
         </w:rPr>
-        <w:t xml:space="preserve"> and up to three labeled doors (i.e., the entrances). </w:t>
-      </w:r>
-      <w:r>
-        <w:rPr>
-          <w:rFonts w:ascii="Times New Roman" w:hAnsi="Times New Roman" w:cs="Times New Roman"/>
-          <w:sz w:val="24"/>
-          <w:szCs w:val="24"/>
-        </w:rPr>
-        <w:t xml:space="preserve">The agent can only move horizontally or vertically, but not diagonally, and a subset of the stimuli </w:t>
+        <w:t xml:space="preserve"> and up to three labeled doors (i.e., the entrances).</w:t>
+      </w:r>
+      <w:r>
+        <w:rPr>
+          <w:rFonts w:ascii="Times New Roman" w:hAnsi="Times New Roman" w:cs="Times New Roman"/>
+          <w:sz w:val="24"/>
+          <w:szCs w:val="24"/>
+        </w:rPr>
+        <w:t xml:space="preserve"> Agents</w:t>
+      </w:r>
+      <w:r>
+        <w:rPr>
+          <w:rFonts w:ascii="Times New Roman" w:hAnsi="Times New Roman" w:cs="Times New Roman"/>
+          <w:sz w:val="24"/>
+          <w:szCs w:val="24"/>
+        </w:rPr>
+        <w:t xml:space="preserve"> can only move horizontally or vertically, but not diagonally, and a subset of the stimuli </w:t>
       </w:r>
       <w:r>
         <w:rPr>
@@ -393,15 +443,47 @@
           <w:sz w:val="24"/>
           <w:szCs w:val="24"/>
         </w:rPr>
-        <w:t xml:space="preserve">impede the </w:t>
-      </w:r>
-      <w:r>
-        <w:rPr>
-          <w:rFonts w:ascii="Times New Roman" w:hAnsi="Times New Roman" w:cs="Times New Roman"/>
-          <w:sz w:val="24"/>
-          <w:szCs w:val="24"/>
-        </w:rPr>
-        <w:t xml:space="preserve">agent’s movement. </w:t>
+        <w:t xml:space="preserve">impede </w:t>
+      </w:r>
+      <w:r>
+        <w:rPr>
+          <w:rFonts w:ascii="Times New Roman" w:hAnsi="Times New Roman" w:cs="Times New Roman"/>
+          <w:sz w:val="24"/>
+          <w:szCs w:val="24"/>
+        </w:rPr>
+        <w:t>agent</w:t>
+      </w:r>
+      <w:r>
+        <w:rPr>
+          <w:rFonts w:ascii="Times New Roman" w:hAnsi="Times New Roman" w:cs="Times New Roman"/>
+          <w:sz w:val="24"/>
+          <w:szCs w:val="24"/>
+        </w:rPr>
+        <w:t>s’</w:t>
+      </w:r>
+      <w:r>
+        <w:rPr>
+          <w:rFonts w:ascii="Times New Roman" w:hAnsi="Times New Roman" w:cs="Times New Roman"/>
+          <w:sz w:val="24"/>
+          <w:szCs w:val="24"/>
+        </w:rPr>
+        <w:t xml:space="preserve"> movement</w:t>
+      </w:r>
+      <w:r>
+        <w:rPr>
+          <w:rFonts w:ascii="Times New Roman" w:hAnsi="Times New Roman" w:cs="Times New Roman"/>
+          <w:sz w:val="24"/>
+          <w:szCs w:val="24"/>
+        </w:rPr>
+        <w:t>s</w:t>
+      </w:r>
+      <w:r>
+        <w:rPr>
+          <w:rFonts w:ascii="Times New Roman" w:hAnsi="Times New Roman" w:cs="Times New Roman"/>
+          <w:sz w:val="24"/>
+          <w:szCs w:val="24"/>
+        </w:rPr>
+        <w:t xml:space="preserve">. </w:t>
       </w:r>
       <w:r>
         <w:rPr>
@@ -417,23 +499,23 @@
           <w:sz w:val="24"/>
           <w:szCs w:val="24"/>
         </w:rPr>
-        <w:t xml:space="preserve">agent does not choose which door they walk through and explains that participants must infer, from a single image: </w:t>
-      </w:r>
-      <w:r>
-        <w:rPr>
-          <w:rFonts w:ascii="Times New Roman" w:hAnsi="Times New Roman" w:cs="Times New Roman"/>
-          <w:sz w:val="24"/>
-          <w:szCs w:val="24"/>
-        </w:rPr>
-        <w:t>(1) the goal people infer the agent wants and (2) the entrance people infer the agent took to get there</w:t>
-      </w:r>
-      <w:r>
-        <w:rPr>
-          <w:rFonts w:ascii="Times New Roman" w:hAnsi="Times New Roman" w:cs="Times New Roman"/>
-          <w:sz w:val="24"/>
-          <w:szCs w:val="24"/>
-        </w:rPr>
-        <w:t xml:space="preserve"> (see Q3</w:t>
+        <w:t>agen</w:t>
+      </w:r>
+      <w:r>
+        <w:rPr>
+          <w:rFonts w:ascii="Times New Roman" w:hAnsi="Times New Roman" w:cs="Times New Roman"/>
+          <w:sz w:val="24"/>
+          <w:szCs w:val="24"/>
+        </w:rPr>
+        <w:t>ts do</w:t>
+      </w:r>
+      <w:r>
+        <w:rPr>
+          <w:rFonts w:ascii="Times New Roman" w:hAnsi="Times New Roman" w:cs="Times New Roman"/>
+          <w:sz w:val="24"/>
+          <w:szCs w:val="24"/>
+        </w:rPr>
+        <w:t xml:space="preserve"> not choose which door they walk through and explains that participants must infer, from a single image: (1) the goal people infer the agent wants and (2) the entrance people infer the agent took to get there (see Q3</w:t>
       </w:r>
       <w:r>
         <w:rPr>
@@ -465,7 +547,23 @@
           <w:sz w:val="24"/>
           <w:szCs w:val="24"/>
         </w:rPr>
-        <w:t>After the introduction, participants will be given a brief, 5-question quiz (see Q6 for our inclusion criteria).</w:t>
+        <w:t xml:space="preserve">After the introduction, participants will be given a brief, </w:t>
+      </w:r>
+      <w:r>
+        <w:rPr>
+          <w:rFonts w:ascii="Times New Roman" w:hAnsi="Times New Roman" w:cs="Times New Roman"/>
+          <w:sz w:val="24"/>
+          <w:szCs w:val="24"/>
+        </w:rPr>
+        <w:t>six</w:t>
+      </w:r>
+      <w:r>
+        <w:rPr>
+          <w:rFonts w:ascii="Times New Roman" w:hAnsi="Times New Roman" w:cs="Times New Roman"/>
+          <w:sz w:val="24"/>
+          <w:szCs w:val="24"/>
+        </w:rPr>
+        <w:t>-question quiz (see Q6 for our inclusion criteria).</w:t>
       </w:r>
       <w:r>
         <w:rPr>
@@ -538,18 +636,95 @@
       <w:r>
         <w:rPr>
           <w:rFonts w:ascii="Times New Roman" w:hAnsi="Times New Roman" w:cs="Times New Roman"/>
-          <w:sz w:val="24"/>
-          <w:szCs w:val="24"/>
-        </w:rPr>
-        <w:t>We predict that participants’</w:t>
-      </w:r>
-      <w:r>
-        <w:rPr>
-          <w:rFonts w:ascii="Times New Roman" w:hAnsi="Times New Roman" w:cs="Times New Roman"/>
-          <w:sz w:val="24"/>
-          <w:szCs w:val="24"/>
-        </w:rPr>
-        <w:t xml:space="preserve"> judgments</w:t>
+          <w:b/>
+          <w:sz w:val="24"/>
+          <w:szCs w:val="24"/>
+        </w:rPr>
+        <w:t>3) Dependent variable</w:t>
+      </w:r>
+      <w:r>
+        <w:rPr>
+          <w:rFonts w:ascii="Times New Roman" w:hAnsi="Times New Roman" w:cs="Times New Roman"/>
+          <w:sz w:val="24"/>
+          <w:szCs w:val="24"/>
+        </w:rPr>
+        <w:t>. Describe the key dependent variable(s) specifying how they will be measured.</w:t>
+      </w:r>
+    </w:p>
+    <w:p>
+      <w:pPr>
+        <w:spacing w:after="0" w:line="240" w:lineRule="auto"/>
+        <w:rPr>
+          <w:rFonts w:ascii="Times New Roman" w:hAnsi="Times New Roman" w:cs="Times New Roman"/>
+          <w:sz w:val="24"/>
+          <w:szCs w:val="24"/>
+        </w:rPr>
+      </w:pPr>
+    </w:p>
+    <w:p>
+      <w:pPr>
+        <w:spacing w:after="0" w:line="240" w:lineRule="auto"/>
+        <w:rPr>
+          <w:rFonts w:ascii="Times New Roman" w:hAnsi="Times New Roman" w:cs="Times New Roman"/>
+          <w:sz w:val="24"/>
+          <w:szCs w:val="24"/>
+        </w:rPr>
+      </w:pPr>
+      <w:r>
+        <w:rPr>
+          <w:rFonts w:ascii="Times New Roman" w:hAnsi="Times New Roman" w:cs="Times New Roman"/>
+          <w:sz w:val="24"/>
+          <w:szCs w:val="24"/>
+        </w:rPr>
+        <w:t xml:space="preserve">We will have two dependent measures: (1) the </w:t>
+      </w:r>
+      <w:r>
+        <w:rPr>
+          <w:rFonts w:ascii="Times New Roman" w:hAnsi="Times New Roman" w:cs="Times New Roman"/>
+          <w:sz w:val="24"/>
+          <w:szCs w:val="24"/>
+        </w:rPr>
+        <w:t xml:space="preserve">goal people infer the agent wants and </w:t>
+      </w:r>
+      <w:r>
+        <w:rPr>
+          <w:rFonts w:ascii="Times New Roman" w:hAnsi="Times New Roman" w:cs="Times New Roman"/>
+          <w:sz w:val="24"/>
+          <w:szCs w:val="24"/>
+        </w:rPr>
+        <w:t xml:space="preserve">(2) </w:t>
+      </w:r>
+      <w:r>
+        <w:rPr>
+          <w:rFonts w:ascii="Times New Roman" w:hAnsi="Times New Roman" w:cs="Times New Roman"/>
+          <w:sz w:val="24"/>
+          <w:szCs w:val="24"/>
+        </w:rPr>
+        <w:t xml:space="preserve">the entrance </w:t>
+      </w:r>
+      <w:r>
+        <w:rPr>
+          <w:rFonts w:ascii="Times New Roman" w:hAnsi="Times New Roman" w:cs="Times New Roman"/>
+          <w:sz w:val="24"/>
+          <w:szCs w:val="24"/>
+        </w:rPr>
+        <w:t xml:space="preserve">people infer the agent </w:t>
+      </w:r>
+      <w:r>
+        <w:rPr>
+          <w:rFonts w:ascii="Times New Roman" w:hAnsi="Times New Roman" w:cs="Times New Roman"/>
+          <w:sz w:val="24"/>
+          <w:szCs w:val="24"/>
+        </w:rPr>
+        <w:t>took to get there.</w:t>
+      </w:r>
+      <w:r>
+        <w:rPr>
+          <w:rFonts w:ascii="Times New Roman" w:hAnsi="Times New Roman" w:cs="Times New Roman"/>
+          <w:sz w:val="24"/>
+          <w:szCs w:val="24"/>
+        </w:rPr>
+        <w:t xml:space="preserve"> Both of these measures will be collected using</w:t>
       </w:r>
       <w:r>
         <w:rPr>
@@ -565,49 +740,95 @@
           <w:sz w:val="24"/>
           <w:szCs w:val="24"/>
         </w:rPr>
-        <w:t xml:space="preserve">for both inferences </w:t>
-      </w:r>
-      <w:r>
-        <w:rPr>
-          <w:rFonts w:ascii="Times New Roman" w:hAnsi="Times New Roman" w:cs="Times New Roman"/>
-          <w:sz w:val="24"/>
-          <w:szCs w:val="24"/>
-        </w:rPr>
-        <w:t xml:space="preserve">will </w:t>
-      </w:r>
-      <w:r>
-        <w:rPr>
-          <w:rFonts w:ascii="Times New Roman" w:hAnsi="Times New Roman" w:cs="Times New Roman"/>
-          <w:sz w:val="24"/>
-          <w:szCs w:val="24"/>
-        </w:rPr>
-        <w:t xml:space="preserve">correlate strongly </w:t>
-      </w:r>
-      <w:r>
-        <w:rPr>
-          <w:rFonts w:ascii="Times New Roman" w:hAnsi="Times New Roman" w:cs="Times New Roman"/>
-          <w:sz w:val="24"/>
-          <w:szCs w:val="24"/>
-        </w:rPr>
-        <w:t>with the predictions obtained by the model.</w:t>
-      </w:r>
-      <w:r>
-        <w:rPr>
-          <w:rFonts w:ascii="Times New Roman" w:hAnsi="Times New Roman" w:cs="Times New Roman"/>
-          <w:sz w:val="24"/>
-          <w:szCs w:val="24"/>
-        </w:rPr>
-        <w:t xml:space="preserve"> *** Need to replace this with something substantive</w:t>
-      </w:r>
-      <w:bookmarkStart w:id="0" w:name="_GoBack"/>
-      <w:bookmarkEnd w:id="0"/>
-      <w:r>
-        <w:rPr>
-          <w:rFonts w:ascii="Times New Roman" w:hAnsi="Times New Roman" w:cs="Times New Roman"/>
-          <w:sz w:val="24"/>
-          <w:szCs w:val="24"/>
-        </w:rPr>
-        <w:t>.</w:t>
+        <w:t xml:space="preserve">three sliders for the goals </w:t>
+      </w:r>
+      <w:r>
+        <w:rPr>
+          <w:rFonts w:ascii="Times New Roman" w:hAnsi="Times New Roman" w:cs="Times New Roman"/>
+          <w:sz w:val="24"/>
+          <w:szCs w:val="24"/>
+        </w:rPr>
+        <w:t xml:space="preserve">and </w:t>
+      </w:r>
+      <w:r>
+        <w:rPr>
+          <w:rFonts w:ascii="Times New Roman" w:hAnsi="Times New Roman" w:cs="Times New Roman"/>
+          <w:sz w:val="24"/>
+          <w:szCs w:val="24"/>
+        </w:rPr>
+        <w:t xml:space="preserve">up to three sliders for the </w:t>
+      </w:r>
+      <w:r>
+        <w:rPr>
+          <w:rFonts w:ascii="Times New Roman" w:hAnsi="Times New Roman" w:cs="Times New Roman"/>
+          <w:sz w:val="24"/>
+          <w:szCs w:val="24"/>
+        </w:rPr>
+        <w:t>entrance</w:t>
+      </w:r>
+      <w:r>
+        <w:rPr>
+          <w:rFonts w:ascii="Times New Roman" w:hAnsi="Times New Roman" w:cs="Times New Roman"/>
+          <w:sz w:val="24"/>
+          <w:szCs w:val="24"/>
+        </w:rPr>
+        <w:t>s</w:t>
+      </w:r>
+      <w:r>
+        <w:rPr>
+          <w:rFonts w:ascii="Times New Roman" w:hAnsi="Times New Roman" w:cs="Times New Roman"/>
+          <w:sz w:val="24"/>
+          <w:szCs w:val="24"/>
+        </w:rPr>
+        <w:t xml:space="preserve"> (for trials with more than one entrance; see Q4</w:t>
+      </w:r>
+      <w:r>
+        <w:rPr>
+          <w:rFonts w:ascii="Times New Roman" w:hAnsi="Times New Roman" w:cs="Times New Roman"/>
+          <w:sz w:val="24"/>
+          <w:szCs w:val="24"/>
+        </w:rPr>
+        <w:t xml:space="preserve"> for more details on trial design</w:t>
+      </w:r>
+      <w:r>
+        <w:rPr>
+          <w:rFonts w:ascii="Times New Roman" w:hAnsi="Times New Roman" w:cs="Times New Roman"/>
+          <w:sz w:val="24"/>
+          <w:szCs w:val="24"/>
+        </w:rPr>
+        <w:t xml:space="preserve">) </w:t>
+      </w:r>
+      <w:r>
+        <w:rPr>
+          <w:rFonts w:ascii="Times New Roman" w:hAnsi="Times New Roman" w:cs="Times New Roman"/>
+          <w:sz w:val="24"/>
+          <w:szCs w:val="24"/>
+        </w:rPr>
+        <w:t xml:space="preserve">both </w:t>
+      </w:r>
+      <w:r>
+        <w:rPr>
+          <w:rFonts w:ascii="Times New Roman" w:hAnsi="Times New Roman" w:cs="Times New Roman"/>
+          <w:sz w:val="24"/>
+          <w:szCs w:val="24"/>
+        </w:rPr>
+        <w:t xml:space="preserve">ranging from “definitely not” </w:t>
+      </w:r>
+      <w:r>
+        <w:rPr>
+          <w:rFonts w:ascii="Times New Roman" w:hAnsi="Times New Roman" w:cs="Times New Roman"/>
+          <w:sz w:val="24"/>
+          <w:szCs w:val="24"/>
+        </w:rPr>
+        <w:t xml:space="preserve">to </w:t>
+      </w:r>
+      <w:r>
+        <w:rPr>
+          <w:rFonts w:ascii="Times New Roman" w:hAnsi="Times New Roman" w:cs="Times New Roman"/>
+          <w:sz w:val="24"/>
+          <w:szCs w:val="24"/>
+        </w:rPr>
+        <w:t>“definitely”.</w:t>
       </w:r>
     </w:p>
     <w:p>
@@ -636,91 +857,107 @@
           <w:sz w:val="24"/>
           <w:szCs w:val="24"/>
         </w:rPr>
-        <w:t>3) Dependent variable</w:t>
-      </w:r>
-      <w:r>
-        <w:rPr>
-          <w:rFonts w:ascii="Times New Roman" w:hAnsi="Times New Roman" w:cs="Times New Roman"/>
-          <w:sz w:val="24"/>
-          <w:szCs w:val="24"/>
-        </w:rPr>
-        <w:t>. Describe the key dependent variable(s) specifying how they will be measured.</w:t>
-      </w:r>
-    </w:p>
-    <w:p>
-      <w:pPr>
-        <w:spacing w:after="0" w:line="240" w:lineRule="auto"/>
-        <w:rPr>
-          <w:rFonts w:ascii="Times New Roman" w:hAnsi="Times New Roman" w:cs="Times New Roman"/>
-          <w:sz w:val="24"/>
-          <w:szCs w:val="24"/>
-        </w:rPr>
-      </w:pPr>
-    </w:p>
-    <w:p>
-      <w:pPr>
-        <w:spacing w:after="0" w:line="240" w:lineRule="auto"/>
-        <w:rPr>
-          <w:rFonts w:ascii="Times New Roman" w:hAnsi="Times New Roman" w:cs="Times New Roman"/>
-          <w:sz w:val="24"/>
-          <w:szCs w:val="24"/>
-        </w:rPr>
-      </w:pPr>
-      <w:r>
-        <w:rPr>
-          <w:rFonts w:ascii="Times New Roman" w:hAnsi="Times New Roman" w:cs="Times New Roman"/>
-          <w:sz w:val="24"/>
-          <w:szCs w:val="24"/>
-        </w:rPr>
-        <w:t xml:space="preserve">We will have two dependent measures: (1) the </w:t>
-      </w:r>
-      <w:r>
-        <w:rPr>
-          <w:rFonts w:ascii="Times New Roman" w:hAnsi="Times New Roman" w:cs="Times New Roman"/>
-          <w:sz w:val="24"/>
-          <w:szCs w:val="24"/>
-        </w:rPr>
-        <w:t xml:space="preserve">goal people infer the agent wants and </w:t>
-      </w:r>
-      <w:r>
-        <w:rPr>
-          <w:rFonts w:ascii="Times New Roman" w:hAnsi="Times New Roman" w:cs="Times New Roman"/>
-          <w:sz w:val="24"/>
-          <w:szCs w:val="24"/>
-        </w:rPr>
-        <w:t xml:space="preserve">(2) </w:t>
-      </w:r>
-      <w:r>
-        <w:rPr>
-          <w:rFonts w:ascii="Times New Roman" w:hAnsi="Times New Roman" w:cs="Times New Roman"/>
-          <w:sz w:val="24"/>
-          <w:szCs w:val="24"/>
-        </w:rPr>
-        <w:t xml:space="preserve">the entrance </w:t>
-      </w:r>
-      <w:r>
-        <w:rPr>
-          <w:rFonts w:ascii="Times New Roman" w:hAnsi="Times New Roman" w:cs="Times New Roman"/>
-          <w:sz w:val="24"/>
-          <w:szCs w:val="24"/>
-        </w:rPr>
-        <w:t xml:space="preserve">people infer the agent </w:t>
-      </w:r>
-      <w:r>
-        <w:rPr>
-          <w:rFonts w:ascii="Times New Roman" w:hAnsi="Times New Roman" w:cs="Times New Roman"/>
-          <w:sz w:val="24"/>
-          <w:szCs w:val="24"/>
-        </w:rPr>
-        <w:t>took to get there.</w:t>
-      </w:r>
-      <w:r>
-        <w:rPr>
-          <w:rFonts w:ascii="Times New Roman" w:hAnsi="Times New Roman" w:cs="Times New Roman"/>
-          <w:sz w:val="24"/>
-          <w:szCs w:val="24"/>
-        </w:rPr>
-        <w:t xml:space="preserve"> Both of these measures will be collected using</w:t>
+        <w:t>4) Conditions.</w:t>
+      </w:r>
+      <w:r>
+        <w:rPr>
+          <w:rFonts w:ascii="Times New Roman" w:hAnsi="Times New Roman" w:cs="Times New Roman"/>
+          <w:sz w:val="24"/>
+          <w:szCs w:val="24"/>
+        </w:rPr>
+        <w:t xml:space="preserve"> How many and which conditions will participants be assigned to?</w:t>
+      </w:r>
+    </w:p>
+    <w:p>
+      <w:pPr>
+        <w:spacing w:after="0" w:line="240" w:lineRule="auto"/>
+        <w:rPr>
+          <w:rFonts w:ascii="Times New Roman" w:hAnsi="Times New Roman" w:cs="Times New Roman"/>
+          <w:sz w:val="24"/>
+          <w:szCs w:val="24"/>
+        </w:rPr>
+      </w:pPr>
+    </w:p>
+    <w:p>
+      <w:pPr>
+        <w:spacing w:after="0" w:line="240" w:lineRule="auto"/>
+        <w:rPr>
+          <w:rFonts w:ascii="Times New Roman" w:hAnsi="Times New Roman" w:cs="Times New Roman"/>
+          <w:sz w:val="24"/>
+          <w:szCs w:val="24"/>
+        </w:rPr>
+      </w:pPr>
+      <w:r>
+        <w:rPr>
+          <w:rFonts w:ascii="Times New Roman" w:hAnsi="Times New Roman" w:cs="Times New Roman"/>
+          <w:sz w:val="24"/>
+          <w:szCs w:val="24"/>
+        </w:rPr>
+        <w:t>All p</w:t>
+      </w:r>
+      <w:r>
+        <w:rPr>
+          <w:rFonts w:ascii="Times New Roman" w:hAnsi="Times New Roman" w:cs="Times New Roman"/>
+          <w:sz w:val="24"/>
+          <w:szCs w:val="24"/>
+        </w:rPr>
+        <w:t xml:space="preserve">articipants will see </w:t>
+      </w:r>
+      <w:r>
+        <w:rPr>
+          <w:rFonts w:ascii="Times New Roman" w:hAnsi="Times New Roman" w:cs="Times New Roman"/>
+          <w:sz w:val="24"/>
+          <w:szCs w:val="24"/>
+        </w:rPr>
+        <w:t xml:space="preserve">an identical </w:t>
+      </w:r>
+      <w:r>
+        <w:rPr>
+          <w:rFonts w:ascii="Times New Roman" w:hAnsi="Times New Roman" w:cs="Times New Roman"/>
+          <w:sz w:val="24"/>
+          <w:szCs w:val="24"/>
+        </w:rPr>
+        <w:t>introduction</w:t>
+      </w:r>
+      <w:r>
+        <w:rPr>
+          <w:rFonts w:ascii="Times New Roman" w:hAnsi="Times New Roman" w:cs="Times New Roman"/>
+          <w:sz w:val="24"/>
+          <w:szCs w:val="24"/>
+        </w:rPr>
+        <w:t xml:space="preserve"> and </w:t>
+      </w:r>
+      <w:r>
+        <w:rPr>
+          <w:rFonts w:ascii="Times New Roman" w:hAnsi="Times New Roman" w:cs="Times New Roman"/>
+          <w:sz w:val="24"/>
+          <w:szCs w:val="24"/>
+        </w:rPr>
+        <w:t>quiz</w:t>
+      </w:r>
+      <w:r>
+        <w:rPr>
+          <w:rFonts w:ascii="Times New Roman" w:hAnsi="Times New Roman" w:cs="Times New Roman"/>
+          <w:sz w:val="24"/>
+          <w:szCs w:val="24"/>
+        </w:rPr>
+        <w:t xml:space="preserve">. Across participants, the </w:t>
+      </w:r>
+      <w:r>
+        <w:rPr>
+          <w:rFonts w:ascii="Times New Roman" w:hAnsi="Times New Roman" w:cs="Times New Roman"/>
+          <w:sz w:val="24"/>
+          <w:szCs w:val="24"/>
+        </w:rPr>
+        <w:t xml:space="preserve">same </w:t>
+      </w:r>
+      <w:r>
+        <w:rPr>
+          <w:rFonts w:ascii="Times New Roman" w:hAnsi="Times New Roman" w:cs="Times New Roman"/>
+          <w:sz w:val="24"/>
+          <w:szCs w:val="24"/>
+        </w:rPr>
+        <w:t>23 trials will be randomly permuted.</w:t>
       </w:r>
       <w:r>
         <w:rPr>
@@ -736,231 +973,6 @@
           <w:sz w:val="24"/>
           <w:szCs w:val="24"/>
         </w:rPr>
-        <w:t xml:space="preserve">three sliders for the goals </w:t>
-      </w:r>
-      <w:r>
-        <w:rPr>
-          <w:rFonts w:ascii="Times New Roman" w:hAnsi="Times New Roman" w:cs="Times New Roman"/>
-          <w:sz w:val="24"/>
-          <w:szCs w:val="24"/>
-        </w:rPr>
-        <w:t xml:space="preserve">and </w:t>
-      </w:r>
-      <w:r>
-        <w:rPr>
-          <w:rFonts w:ascii="Times New Roman" w:hAnsi="Times New Roman" w:cs="Times New Roman"/>
-          <w:sz w:val="24"/>
-          <w:szCs w:val="24"/>
-        </w:rPr>
-        <w:t xml:space="preserve">up to three sliders for the </w:t>
-      </w:r>
-      <w:r>
-        <w:rPr>
-          <w:rFonts w:ascii="Times New Roman" w:hAnsi="Times New Roman" w:cs="Times New Roman"/>
-          <w:sz w:val="24"/>
-          <w:szCs w:val="24"/>
-        </w:rPr>
-        <w:t>entrance</w:t>
-      </w:r>
-      <w:r>
-        <w:rPr>
-          <w:rFonts w:ascii="Times New Roman" w:hAnsi="Times New Roman" w:cs="Times New Roman"/>
-          <w:sz w:val="24"/>
-          <w:szCs w:val="24"/>
-        </w:rPr>
-        <w:t>s</w:t>
-      </w:r>
-      <w:r>
-        <w:rPr>
-          <w:rFonts w:ascii="Times New Roman" w:hAnsi="Times New Roman" w:cs="Times New Roman"/>
-          <w:sz w:val="24"/>
-          <w:szCs w:val="24"/>
-        </w:rPr>
-        <w:t xml:space="preserve"> (for trials with more than one entrance; see Q4</w:t>
-      </w:r>
-      <w:r>
-        <w:rPr>
-          <w:rFonts w:ascii="Times New Roman" w:hAnsi="Times New Roman" w:cs="Times New Roman"/>
-          <w:sz w:val="24"/>
-          <w:szCs w:val="24"/>
-        </w:rPr>
-        <w:t xml:space="preserve"> for more details on trial design</w:t>
-      </w:r>
-      <w:r>
-        <w:rPr>
-          <w:rFonts w:ascii="Times New Roman" w:hAnsi="Times New Roman" w:cs="Times New Roman"/>
-          <w:sz w:val="24"/>
-          <w:szCs w:val="24"/>
-        </w:rPr>
-        <w:t xml:space="preserve">) </w:t>
-      </w:r>
-      <w:r>
-        <w:rPr>
-          <w:rFonts w:ascii="Times New Roman" w:hAnsi="Times New Roman" w:cs="Times New Roman"/>
-          <w:sz w:val="24"/>
-          <w:szCs w:val="24"/>
-        </w:rPr>
-        <w:t xml:space="preserve">ranging from “definitely not” </w:t>
-      </w:r>
-      <w:r>
-        <w:rPr>
-          <w:rFonts w:ascii="Times New Roman" w:hAnsi="Times New Roman" w:cs="Times New Roman"/>
-          <w:sz w:val="24"/>
-          <w:szCs w:val="24"/>
-        </w:rPr>
-        <w:t xml:space="preserve">to </w:t>
-      </w:r>
-      <w:r>
-        <w:rPr>
-          <w:rFonts w:ascii="Times New Roman" w:hAnsi="Times New Roman" w:cs="Times New Roman"/>
-          <w:sz w:val="24"/>
-          <w:szCs w:val="24"/>
-        </w:rPr>
-        <w:t>“definitely”.</w:t>
-      </w:r>
-    </w:p>
-    <w:p>
-      <w:pPr>
-        <w:spacing w:after="0" w:line="240" w:lineRule="auto"/>
-        <w:rPr>
-          <w:rFonts w:ascii="Times New Roman" w:hAnsi="Times New Roman" w:cs="Times New Roman"/>
-          <w:sz w:val="24"/>
-          <w:szCs w:val="24"/>
-        </w:rPr>
-      </w:pPr>
-    </w:p>
-    <w:p>
-      <w:pPr>
-        <w:spacing w:after="0" w:line="240" w:lineRule="auto"/>
-        <w:rPr>
-          <w:rFonts w:ascii="Times New Roman" w:hAnsi="Times New Roman" w:cs="Times New Roman"/>
-          <w:sz w:val="24"/>
-          <w:szCs w:val="24"/>
-        </w:rPr>
-      </w:pPr>
-      <w:r>
-        <w:rPr>
-          <w:rFonts w:ascii="Times New Roman" w:hAnsi="Times New Roman" w:cs="Times New Roman"/>
-          <w:b/>
-          <w:sz w:val="24"/>
-          <w:szCs w:val="24"/>
-        </w:rPr>
-        <w:t>4) Conditions.</w:t>
-      </w:r>
-      <w:r>
-        <w:rPr>
-          <w:rFonts w:ascii="Times New Roman" w:hAnsi="Times New Roman" w:cs="Times New Roman"/>
-          <w:sz w:val="24"/>
-          <w:szCs w:val="24"/>
-        </w:rPr>
-        <w:t xml:space="preserve"> How many and which conditions will participants be assigned to?</w:t>
-      </w:r>
-    </w:p>
-    <w:p>
-      <w:pPr>
-        <w:spacing w:after="0" w:line="240" w:lineRule="auto"/>
-        <w:rPr>
-          <w:rFonts w:ascii="Times New Roman" w:hAnsi="Times New Roman" w:cs="Times New Roman"/>
-          <w:sz w:val="24"/>
-          <w:szCs w:val="24"/>
-        </w:rPr>
-      </w:pPr>
-    </w:p>
-    <w:p>
-      <w:pPr>
-        <w:spacing w:after="0" w:line="240" w:lineRule="auto"/>
-        <w:rPr>
-          <w:rFonts w:ascii="Times New Roman" w:hAnsi="Times New Roman" w:cs="Times New Roman"/>
-          <w:sz w:val="24"/>
-          <w:szCs w:val="24"/>
-        </w:rPr>
-      </w:pPr>
-      <w:r>
-        <w:rPr>
-          <w:rFonts w:ascii="Times New Roman" w:hAnsi="Times New Roman" w:cs="Times New Roman"/>
-          <w:sz w:val="24"/>
-          <w:szCs w:val="24"/>
-        </w:rPr>
-        <w:t>All p</w:t>
-      </w:r>
-      <w:r>
-        <w:rPr>
-          <w:rFonts w:ascii="Times New Roman" w:hAnsi="Times New Roman" w:cs="Times New Roman"/>
-          <w:sz w:val="24"/>
-          <w:szCs w:val="24"/>
-        </w:rPr>
-        <w:t xml:space="preserve">articipants will see </w:t>
-      </w:r>
-      <w:r>
-        <w:rPr>
-          <w:rFonts w:ascii="Times New Roman" w:hAnsi="Times New Roman" w:cs="Times New Roman"/>
-          <w:sz w:val="24"/>
-          <w:szCs w:val="24"/>
-        </w:rPr>
-        <w:t xml:space="preserve">an identical </w:t>
-      </w:r>
-      <w:r>
-        <w:rPr>
-          <w:rFonts w:ascii="Times New Roman" w:hAnsi="Times New Roman" w:cs="Times New Roman"/>
-          <w:sz w:val="24"/>
-          <w:szCs w:val="24"/>
-        </w:rPr>
-        <w:t>introduction</w:t>
-      </w:r>
-      <w:r>
-        <w:rPr>
-          <w:rFonts w:ascii="Times New Roman" w:hAnsi="Times New Roman" w:cs="Times New Roman"/>
-          <w:sz w:val="24"/>
-          <w:szCs w:val="24"/>
-        </w:rPr>
-        <w:t xml:space="preserve"> and </w:t>
-      </w:r>
-      <w:r>
-        <w:rPr>
-          <w:rFonts w:ascii="Times New Roman" w:hAnsi="Times New Roman" w:cs="Times New Roman"/>
-          <w:sz w:val="24"/>
-          <w:szCs w:val="24"/>
-        </w:rPr>
-        <w:t>quiz</w:t>
-      </w:r>
-      <w:r>
-        <w:rPr>
-          <w:rFonts w:ascii="Times New Roman" w:hAnsi="Times New Roman" w:cs="Times New Roman"/>
-          <w:sz w:val="24"/>
-          <w:szCs w:val="24"/>
-        </w:rPr>
-        <w:t xml:space="preserve">. Across participants, the </w:t>
-      </w:r>
-      <w:r>
-        <w:rPr>
-          <w:rFonts w:ascii="Times New Roman" w:hAnsi="Times New Roman" w:cs="Times New Roman"/>
-          <w:sz w:val="24"/>
-          <w:szCs w:val="24"/>
-        </w:rPr>
-        <w:t xml:space="preserve">same </w:t>
-      </w:r>
-      <w:r>
-        <w:rPr>
-          <w:rFonts w:ascii="Times New Roman" w:hAnsi="Times New Roman" w:cs="Times New Roman"/>
-          <w:sz w:val="24"/>
-          <w:szCs w:val="24"/>
-        </w:rPr>
-        <w:t>23 trials will be randomly permuted.</w:t>
-      </w:r>
-      <w:r>
-        <w:rPr>
-          <w:rFonts w:ascii="Times New Roman" w:hAnsi="Times New Roman" w:cs="Times New Roman"/>
-          <w:sz w:val="24"/>
-          <w:szCs w:val="24"/>
-        </w:rPr>
-        <w:t xml:space="preserve"> </w:t>
-      </w:r>
-      <w:r>
-        <w:rPr>
-          <w:rFonts w:ascii="Times New Roman" w:hAnsi="Times New Roman" w:cs="Times New Roman"/>
-          <w:sz w:val="24"/>
-          <w:szCs w:val="24"/>
-        </w:rPr>
         <w:t xml:space="preserve">Within participants, </w:t>
       </w:r>
       <w:r>
@@ -970,6 +982,32 @@
           <w:szCs w:val="24"/>
         </w:rPr>
         <w:t>the trials will vary in the number of entrances, the agent’s distance to the intended or an unintended goal, and the openness of the map (i.e., whether or not the map contains any walls that affect the agent’s pathing).</w:t>
+      </w:r>
+      <w:r>
+        <w:rPr>
+          <w:rFonts w:ascii="Times New Roman" w:hAnsi="Times New Roman" w:cs="Times New Roman"/>
+          <w:sz w:val="24"/>
+          <w:szCs w:val="24"/>
+        </w:rPr>
+        <w:t xml:space="preserve"> Participants will also have to correctly answer an objective question (</w:t>
+      </w:r>
+      <w:r>
+        <w:rPr>
+          <w:rFonts w:ascii="Times New Roman" w:hAnsi="Times New Roman" w:cs="Times New Roman"/>
+          <w:i/>
+          <w:iCs/>
+          <w:sz w:val="24"/>
+          <w:szCs w:val="24"/>
+        </w:rPr>
+        <w:t>Which corner is farthest from Door 1 (there may be more than one)?</w:t>
+      </w:r>
+      <w:r>
+        <w:rPr>
+          <w:rFonts w:ascii="Times New Roman" w:hAnsi="Times New Roman" w:cs="Times New Roman"/>
+          <w:sz w:val="24"/>
+          <w:szCs w:val="24"/>
+        </w:rPr>
+        <w:t>) on each trial in order to continue.</w:t>
       </w:r>
     </w:p>
     <w:p>
@@ -1523,6 +1561,14 @@
         </w:rPr>
         <w:t>, we will compute 95% bootstrapped confidence intervals for participant judgments.</w:t>
       </w:r>
+      <w:r>
+        <w:rPr>
+          <w:rFonts w:ascii="Times New Roman" w:hAnsi="Times New Roman" w:cs="Times New Roman"/>
+          <w:sz w:val="24"/>
+          <w:szCs w:val="24"/>
+        </w:rPr>
+        <w:t xml:space="preserve"> We will also perform some post-hoc model adjustment by varying choice tau to see if the differences between participant responses and model predictions can be attributed to this parameter, or if another parameter is at play.</w:t>
+      </w:r>
     </w:p>
     <w:p>
       <w:pPr>
@@ -1594,7 +1640,23 @@
           <w:sz w:val="24"/>
           <w:szCs w:val="24"/>
         </w:rPr>
-        <w:t xml:space="preserve">brief, five-question </w:t>
+        <w:t xml:space="preserve">brief, </w:t>
+      </w:r>
+      <w:r>
+        <w:rPr>
+          <w:rFonts w:ascii="Times New Roman" w:hAnsi="Times New Roman" w:cs="Times New Roman"/>
+          <w:sz w:val="24"/>
+          <w:szCs w:val="24"/>
+        </w:rPr>
+        <w:t>six</w:t>
+      </w:r>
+      <w:r>
+        <w:rPr>
+          <w:rFonts w:ascii="Times New Roman" w:hAnsi="Times New Roman" w:cs="Times New Roman"/>
+          <w:sz w:val="24"/>
+          <w:szCs w:val="24"/>
+        </w:rPr>
+        <w:t xml:space="preserve">-question </w:t>
       </w:r>
       <w:r>
         <w:rPr>
@@ -1610,23 +1672,7 @@
           <w:sz w:val="24"/>
           <w:szCs w:val="24"/>
         </w:rPr>
-        <w:t xml:space="preserve">. </w:t>
-      </w:r>
-      <w:r>
-        <w:rPr>
-          <w:rFonts w:ascii="Times New Roman" w:hAnsi="Times New Roman" w:cs="Times New Roman"/>
-          <w:sz w:val="24"/>
-          <w:szCs w:val="24"/>
-        </w:rPr>
-        <w:t>Participants that fail the quiz twice will not be included in the study.</w:t>
-      </w:r>
-      <w:r>
-        <w:rPr>
-          <w:rFonts w:ascii="Times New Roman" w:hAnsi="Times New Roman" w:cs="Times New Roman"/>
-          <w:sz w:val="24"/>
-          <w:szCs w:val="24"/>
-        </w:rPr>
-        <w:t xml:space="preserve"> The questions are listed below, with the answers in bold:</w:t>
+        <w:t>. Participants that fail the quiz twice will not be included in the study. The questions are listed below, with the answers in bold:</w:t>
       </w:r>
     </w:p>
     <w:p>
@@ -1651,14 +1697,18 @@
         </w:rPr>
         <w:t>How many corners are people walking to?</w:t>
       </w:r>
-      <w:r>
-        <w:rPr>
-          <w:rFonts w:ascii="Times New Roman" w:hAnsi="Times New Roman" w:cs="Times New Roman"/>
-          <w:sz w:val="24"/>
-          <w:szCs w:val="24"/>
-        </w:rPr>
-        <w:t xml:space="preserve"> </w:t>
-      </w:r>
+    </w:p>
+    <w:p>
+      <w:pPr>
+        <w:pStyle w:val="ListParagraph"/>
+        <w:spacing w:after="0" w:line="240" w:lineRule="auto"/>
+        <w:ind w:firstLine="720"/>
+        <w:rPr>
+          <w:rFonts w:ascii="Times New Roman" w:hAnsi="Times New Roman" w:cs="Times New Roman"/>
+          <w:sz w:val="24"/>
+          <w:szCs w:val="24"/>
+        </w:rPr>
+      </w:pPr>
       <w:r>
         <w:rPr>
           <w:rFonts w:ascii="Times New Roman" w:hAnsi="Times New Roman" w:cs="Times New Roman"/>
@@ -1675,47 +1725,7 @@
           <w:sz w:val="24"/>
           <w:szCs w:val="24"/>
         </w:rPr>
-        <w:t xml:space="preserve"> </w:t>
-      </w:r>
-      <w:r>
-        <w:rPr>
-          <w:rFonts w:ascii="Times New Roman" w:hAnsi="Times New Roman" w:cs="Times New Roman"/>
-          <w:sz w:val="24"/>
-          <w:szCs w:val="24"/>
-        </w:rPr>
-        <w:t>2</w:t>
-      </w:r>
-      <w:r>
-        <w:rPr>
-          <w:rFonts w:ascii="Times New Roman" w:hAnsi="Times New Roman" w:cs="Times New Roman"/>
-          <w:sz w:val="24"/>
-          <w:szCs w:val="24"/>
-        </w:rPr>
-        <w:t xml:space="preserve"> </w:t>
-      </w:r>
-      <w:r>
-        <w:rPr>
-          <w:rFonts w:ascii="Times New Roman" w:hAnsi="Times New Roman" w:cs="Times New Roman"/>
-          <w:sz w:val="24"/>
-          <w:szCs w:val="24"/>
-        </w:rPr>
-        <w:t>3</w:t>
-      </w:r>
-      <w:r>
-        <w:rPr>
-          <w:rFonts w:ascii="Times New Roman" w:hAnsi="Times New Roman" w:cs="Times New Roman"/>
-          <w:sz w:val="24"/>
-          <w:szCs w:val="24"/>
-        </w:rPr>
-        <w:t xml:space="preserve"> </w:t>
-      </w:r>
-      <w:r>
-        <w:rPr>
-          <w:rFonts w:ascii="Times New Roman" w:hAnsi="Times New Roman" w:cs="Times New Roman"/>
-          <w:sz w:val="24"/>
-          <w:szCs w:val="24"/>
-        </w:rPr>
-        <w:t>Not sure</w:t>
+        <w:t xml:space="preserve"> 2 3 Not sure</w:t>
       </w:r>
     </w:p>
     <w:p>
@@ -1738,7 +1748,7 @@
           <w:sz w:val="24"/>
           <w:szCs w:val="24"/>
         </w:rPr>
-        <w:t>Are people always on their way to a corner?</w:t>
+        <w:t>Do people always drop their cookie crumbs on their path to/from a corner?</w:t>
       </w:r>
       <w:r>
         <w:rPr>
@@ -1748,6 +1758,19 @@
         </w:rPr>
         <w:t xml:space="preserve"> </w:t>
       </w:r>
+    </w:p>
+    <w:p>
+      <w:pPr>
+        <w:pStyle w:val="ListParagraph"/>
+        <w:spacing w:after="0" w:line="240" w:lineRule="auto"/>
+        <w:ind w:firstLine="720"/>
+        <w:rPr>
+          <w:rFonts w:ascii="Times New Roman" w:hAnsi="Times New Roman" w:cs="Times New Roman"/>
+          <w:sz w:val="24"/>
+          <w:szCs w:val="24"/>
+        </w:rPr>
+      </w:pPr>
+      <w:proofErr w:type="gramStart"/>
       <w:r>
         <w:rPr>
           <w:rFonts w:ascii="Times New Roman" w:hAnsi="Times New Roman" w:cs="Times New Roman"/>
@@ -1758,37 +1781,14 @@
         </w:rPr>
         <w:t>Yes</w:t>
       </w:r>
-      <w:r>
-        <w:rPr>
-          <w:rFonts w:ascii="Times New Roman" w:hAnsi="Times New Roman" w:cs="Times New Roman"/>
-          <w:sz w:val="24"/>
-          <w:szCs w:val="24"/>
-        </w:rPr>
-        <w:t xml:space="preserve"> </w:t>
-      </w:r>
-      <w:r>
-        <w:rPr>
-          <w:rFonts w:ascii="Times New Roman" w:hAnsi="Times New Roman" w:cs="Times New Roman"/>
-          <w:sz w:val="24"/>
-          <w:szCs w:val="24"/>
-        </w:rPr>
-        <w:t>No</w:t>
-      </w:r>
-      <w:r>
-        <w:rPr>
-          <w:rFonts w:ascii="Times New Roman" w:hAnsi="Times New Roman" w:cs="Times New Roman"/>
-          <w:sz w:val="24"/>
-          <w:szCs w:val="24"/>
-        </w:rPr>
-        <w:t xml:space="preserve"> </w:t>
-      </w:r>
-      <w:r>
-        <w:rPr>
-          <w:rFonts w:ascii="Times New Roman" w:hAnsi="Times New Roman" w:cs="Times New Roman"/>
-          <w:sz w:val="24"/>
-          <w:szCs w:val="24"/>
-        </w:rPr>
-        <w:t>Not sure</w:t>
+      <w:proofErr w:type="gramEnd"/>
+      <w:r>
+        <w:rPr>
+          <w:rFonts w:ascii="Times New Roman" w:hAnsi="Times New Roman" w:cs="Times New Roman"/>
+          <w:sz w:val="24"/>
+          <w:szCs w:val="24"/>
+        </w:rPr>
+        <w:t xml:space="preserve"> No Not Sure</w:t>
       </w:r>
     </w:p>
     <w:p>
@@ -1811,16 +1811,21 @@
           <w:sz w:val="24"/>
           <w:szCs w:val="24"/>
         </w:rPr>
-        <w:t>Do people get to choose which door they walk through?</w:t>
-      </w:r>
-      <w:r>
-        <w:rPr>
-          <w:rFonts w:ascii="Times New Roman" w:hAnsi="Times New Roman" w:cs="Times New Roman"/>
-          <w:sz w:val="24"/>
-          <w:szCs w:val="24"/>
-        </w:rPr>
-        <w:t xml:space="preserve"> </w:t>
-      </w:r>
+        <w:t xml:space="preserve">Do people get to choose which door they walk through? </w:t>
+      </w:r>
+    </w:p>
+    <w:p>
+      <w:pPr>
+        <w:pStyle w:val="ListParagraph"/>
+        <w:spacing w:after="0" w:line="240" w:lineRule="auto"/>
+        <w:ind w:firstLine="720"/>
+        <w:rPr>
+          <w:rFonts w:ascii="Times New Roman" w:hAnsi="Times New Roman" w:cs="Times New Roman"/>
+          <w:sz w:val="24"/>
+          <w:szCs w:val="24"/>
+        </w:rPr>
+      </w:pPr>
+      <w:proofErr w:type="gramStart"/>
       <w:r>
         <w:rPr>
           <w:rFonts w:ascii="Times New Roman" w:hAnsi="Times New Roman" w:cs="Times New Roman"/>
@@ -1829,6 +1834,7 @@
         </w:rPr>
         <w:t>Yes</w:t>
       </w:r>
+      <w:proofErr w:type="gramEnd"/>
       <w:r>
         <w:rPr>
           <w:rFonts w:ascii="Times New Roman" w:hAnsi="Times New Roman" w:cs="Times New Roman"/>
@@ -1853,15 +1859,7 @@
           <w:sz w:val="24"/>
           <w:szCs w:val="24"/>
         </w:rPr>
-        <w:t xml:space="preserve"> </w:t>
-      </w:r>
-      <w:r>
-        <w:rPr>
-          <w:rFonts w:ascii="Times New Roman" w:hAnsi="Times New Roman" w:cs="Times New Roman"/>
-          <w:sz w:val="24"/>
-          <w:szCs w:val="24"/>
-        </w:rPr>
-        <w:t>Not sure</w:t>
+        <w:t xml:space="preserve"> Not sure</w:t>
       </w:r>
     </w:p>
     <w:p>
@@ -1884,32 +1882,20 @@
           <w:sz w:val="24"/>
           <w:szCs w:val="24"/>
         </w:rPr>
-        <w:t>Can people move diagonally?</w:t>
-      </w:r>
-      <w:r>
-        <w:rPr>
-          <w:rFonts w:ascii="Times New Roman" w:hAnsi="Times New Roman" w:cs="Times New Roman"/>
-          <w:sz w:val="24"/>
-          <w:szCs w:val="24"/>
-        </w:rPr>
-        <w:t xml:space="preserve"> </w:t>
-      </w:r>
-      <w:r>
-        <w:rPr>
-          <w:rFonts w:ascii="Times New Roman" w:hAnsi="Times New Roman" w:cs="Times New Roman"/>
-          <w:sz w:val="24"/>
-          <w:szCs w:val="24"/>
-        </w:rPr>
-        <w:t>Yes</w:t>
-      </w:r>
-      <w:r>
-        <w:rPr>
-          <w:rFonts w:ascii="Times New Roman" w:hAnsi="Times New Roman" w:cs="Times New Roman"/>
-          <w:sz w:val="24"/>
-          <w:szCs w:val="24"/>
-        </w:rPr>
-        <w:t xml:space="preserve"> </w:t>
-      </w:r>
+        <w:t>Do people leave the room out of the same door they entered or the door closest to them?</w:t>
+      </w:r>
+    </w:p>
+    <w:p>
+      <w:pPr>
+        <w:pStyle w:val="ListParagraph"/>
+        <w:spacing w:after="0" w:line="240" w:lineRule="auto"/>
+        <w:ind w:firstLine="720"/>
+        <w:rPr>
+          <w:rFonts w:ascii="Times New Roman" w:hAnsi="Times New Roman" w:cs="Times New Roman"/>
+          <w:sz w:val="24"/>
+          <w:szCs w:val="24"/>
+        </w:rPr>
+      </w:pPr>
       <w:r>
         <w:rPr>
           <w:rFonts w:ascii="Times New Roman" w:hAnsi="Times New Roman" w:cs="Times New Roman"/>
@@ -1918,23 +1904,23 @@
           <w:sz w:val="24"/>
           <w:szCs w:val="24"/>
         </w:rPr>
-        <w:t>No</w:t>
-      </w:r>
-      <w:r>
-        <w:rPr>
-          <w:rFonts w:ascii="Times New Roman" w:hAnsi="Times New Roman" w:cs="Times New Roman"/>
-          <w:sz w:val="24"/>
-          <w:szCs w:val="24"/>
-        </w:rPr>
-        <w:t xml:space="preserve"> </w:t>
-      </w:r>
-      <w:r>
-        <w:rPr>
-          <w:rFonts w:ascii="Times New Roman" w:hAnsi="Times New Roman" w:cs="Times New Roman"/>
-          <w:sz w:val="24"/>
-          <w:szCs w:val="24"/>
-        </w:rPr>
-        <w:t>Not sure</w:t>
+        <w:t xml:space="preserve">Same door </w:t>
+      </w:r>
+      <w:r>
+        <w:rPr>
+          <w:rFonts w:ascii="Times New Roman" w:hAnsi="Times New Roman" w:cs="Times New Roman"/>
+          <w:sz w:val="24"/>
+          <w:szCs w:val="24"/>
+        </w:rPr>
+        <w:t>Closest Door</w:t>
+      </w:r>
+      <w:r>
+        <w:rPr>
+          <w:rFonts w:ascii="Times New Roman" w:hAnsi="Times New Roman" w:cs="Times New Roman"/>
+          <w:sz w:val="24"/>
+          <w:szCs w:val="24"/>
+        </w:rPr>
+        <w:t xml:space="preserve"> Not sure</w:t>
       </w:r>
     </w:p>
     <w:p>
@@ -1957,24 +1943,30 @@
           <w:sz w:val="24"/>
           <w:szCs w:val="24"/>
         </w:rPr>
-        <w:t>What color are the walls?</w:t>
-      </w:r>
-      <w:r>
-        <w:rPr>
-          <w:rFonts w:ascii="Times New Roman" w:hAnsi="Times New Roman" w:cs="Times New Roman"/>
-          <w:sz w:val="24"/>
-          <w:szCs w:val="24"/>
-        </w:rPr>
-        <w:t xml:space="preserve"> </w:t>
-      </w:r>
-      <w:r>
-        <w:rPr>
-          <w:rFonts w:ascii="Times New Roman" w:hAnsi="Times New Roman" w:cs="Times New Roman"/>
-          <w:sz w:val="24"/>
-          <w:szCs w:val="24"/>
-        </w:rPr>
-        <w:t>White</w:t>
-      </w:r>
+        <w:t xml:space="preserve">Can people move diagonally? </w:t>
+      </w:r>
+    </w:p>
+    <w:p>
+      <w:pPr>
+        <w:pStyle w:val="ListParagraph"/>
+        <w:spacing w:after="0" w:line="240" w:lineRule="auto"/>
+        <w:ind w:firstLine="720"/>
+        <w:rPr>
+          <w:rFonts w:ascii="Times New Roman" w:hAnsi="Times New Roman" w:cs="Times New Roman"/>
+          <w:sz w:val="24"/>
+          <w:szCs w:val="24"/>
+        </w:rPr>
+      </w:pPr>
+      <w:proofErr w:type="gramStart"/>
+      <w:r>
+        <w:rPr>
+          <w:rFonts w:ascii="Times New Roman" w:hAnsi="Times New Roman" w:cs="Times New Roman"/>
+          <w:sz w:val="24"/>
+          <w:szCs w:val="24"/>
+        </w:rPr>
+        <w:t>Yes</w:t>
+      </w:r>
+      <w:proofErr w:type="gramEnd"/>
       <w:r>
         <w:rPr>
           <w:rFonts w:ascii="Times New Roman" w:hAnsi="Times New Roman" w:cs="Times New Roman"/>
@@ -1991,6 +1983,75 @@
           <w:sz w:val="24"/>
           <w:szCs w:val="24"/>
         </w:rPr>
+        <w:t>No</w:t>
+      </w:r>
+      <w:r>
+        <w:rPr>
+          <w:rFonts w:ascii="Times New Roman" w:hAnsi="Times New Roman" w:cs="Times New Roman"/>
+          <w:sz w:val="24"/>
+          <w:szCs w:val="24"/>
+        </w:rPr>
+        <w:t xml:space="preserve"> Not sure</w:t>
+      </w:r>
+    </w:p>
+    <w:p>
+      <w:pPr>
+        <w:pStyle w:val="ListParagraph"/>
+        <w:numPr>
+          <w:ilvl w:val="0"/>
+          <w:numId w:val="3"/>
+        </w:numPr>
+        <w:spacing w:after="0" w:line="240" w:lineRule="auto"/>
+        <w:rPr>
+          <w:rFonts w:ascii="Times New Roman" w:hAnsi="Times New Roman" w:cs="Times New Roman"/>
+          <w:sz w:val="24"/>
+          <w:szCs w:val="24"/>
+        </w:rPr>
+      </w:pPr>
+      <w:r>
+        <w:rPr>
+          <w:rFonts w:ascii="Times New Roman" w:hAnsi="Times New Roman" w:cs="Times New Roman"/>
+          <w:sz w:val="24"/>
+          <w:szCs w:val="24"/>
+        </w:rPr>
+        <w:t>What color are the walls?</w:t>
+      </w:r>
+    </w:p>
+    <w:p>
+      <w:pPr>
+        <w:pStyle w:val="ListParagraph"/>
+        <w:spacing w:after="0" w:line="240" w:lineRule="auto"/>
+        <w:ind w:firstLine="720"/>
+        <w:rPr>
+          <w:rFonts w:ascii="Times New Roman" w:hAnsi="Times New Roman" w:cs="Times New Roman"/>
+          <w:sz w:val="24"/>
+          <w:szCs w:val="24"/>
+        </w:rPr>
+      </w:pPr>
+      <w:r>
+        <w:rPr>
+          <w:rFonts w:ascii="Times New Roman" w:hAnsi="Times New Roman" w:cs="Times New Roman"/>
+          <w:sz w:val="24"/>
+          <w:szCs w:val="24"/>
+        </w:rPr>
+        <w:t>White</w:t>
+      </w:r>
+      <w:r>
+        <w:rPr>
+          <w:rFonts w:ascii="Times New Roman" w:hAnsi="Times New Roman" w:cs="Times New Roman"/>
+          <w:sz w:val="24"/>
+          <w:szCs w:val="24"/>
+        </w:rPr>
+        <w:t xml:space="preserve"> </w:t>
+      </w:r>
+      <w:r>
+        <w:rPr>
+          <w:rFonts w:ascii="Times New Roman" w:hAnsi="Times New Roman" w:cs="Times New Roman"/>
+          <w:b/>
+          <w:bCs/>
+          <w:sz w:val="24"/>
+          <w:szCs w:val="24"/>
+        </w:rPr>
         <w:t>Gray</w:t>
       </w:r>
       <w:r>
@@ -2096,15 +2157,15 @@
           <w:sz w:val="24"/>
           <w:szCs w:val="24"/>
         </w:rPr>
-        <w:t>100</w:t>
-      </w:r>
-      <w:r>
-        <w:rPr>
-          <w:rFonts w:ascii="Times New Roman" w:hAnsi="Times New Roman" w:cs="Times New Roman"/>
-          <w:sz w:val="24"/>
-          <w:szCs w:val="24"/>
-        </w:rPr>
-        <w:t xml:space="preserve"> participants. This sample size was determined by </w:t>
+        <w:t xml:space="preserve">40 </w:t>
+      </w:r>
+      <w:r>
+        <w:rPr>
+          <w:rFonts w:ascii="Times New Roman" w:hAnsi="Times New Roman" w:cs="Times New Roman"/>
+          <w:sz w:val="24"/>
+          <w:szCs w:val="24"/>
+        </w:rPr>
+        <w:t xml:space="preserve">participants. This sample size was determined by </w:t>
       </w:r>
       <w:r>
         <w:rPr>
@@ -2211,6 +2272,7 @@
           <w:sz w:val="24"/>
           <w:szCs w:val="24"/>
         </w:rPr>
+        <w:lastRenderedPageBreak/>
         <w:t>See the computational model and experiment materials at:</w:t>
       </w:r>
     </w:p>
@@ -2231,7 +2293,7 @@
             <w:sz w:val="24"/>
             <w:szCs w:val="24"/>
           </w:rPr>
-          <w:t>https://github.com/julianje/ImageInference</w:t>
+          <w:t>https://osf.io/q3ct5/?view_only=4b9b2c68443e4d91b2fb6cf7544055e5</w:t>
         </w:r>
       </w:hyperlink>
     </w:p>
@@ -2269,7 +2331,25 @@
           <w:sz w:val="24"/>
           <w:szCs w:val="24"/>
         </w:rPr>
-        <w:t xml:space="preserve"> Give a title for this AsPredicted pre-registration.</w:t>
+        <w:t xml:space="preserve"> Give a title for this </w:t>
+      </w:r>
+      <w:proofErr w:type="spellStart"/>
+      <w:r>
+        <w:rPr>
+          <w:rFonts w:ascii="Times New Roman" w:hAnsi="Times New Roman" w:cs="Times New Roman"/>
+          <w:sz w:val="24"/>
+          <w:szCs w:val="24"/>
+        </w:rPr>
+        <w:t>AsPredicted</w:t>
+      </w:r>
+      <w:proofErr w:type="spellEnd"/>
+      <w:r>
+        <w:rPr>
+          <w:rFonts w:ascii="Times New Roman" w:hAnsi="Times New Roman" w:cs="Times New Roman"/>
+          <w:sz w:val="24"/>
+          <w:szCs w:val="24"/>
+        </w:rPr>
+        <w:t xml:space="preserve"> pre-registration.</w:t>
       </w:r>
     </w:p>
     <w:p>
@@ -2315,34 +2395,75 @@
           <w:sz w:val="24"/>
           <w:szCs w:val="24"/>
         </w:rPr>
-        <w:t>ImageInference –</w:t>
-      </w:r>
-      <w:r>
-        <w:rPr>
-          <w:rFonts w:ascii="Times New Roman" w:hAnsi="Times New Roman" w:cs="Times New Roman"/>
-          <w:sz w:val="24"/>
-          <w:szCs w:val="24"/>
-        </w:rPr>
-        <w:t xml:space="preserve"> Joint inference of actions and desires</w:t>
-      </w:r>
-      <w:r>
-        <w:rPr>
-          <w:rFonts w:ascii="Times New Roman" w:hAnsi="Times New Roman" w:cs="Times New Roman"/>
-          <w:sz w:val="24"/>
-          <w:szCs w:val="24"/>
-        </w:rPr>
-        <w:t xml:space="preserve"> in static </w:t>
-      </w:r>
-      <w:r>
-        <w:rPr>
-          <w:rFonts w:ascii="Times New Roman" w:hAnsi="Times New Roman" w:cs="Times New Roman"/>
-          <w:sz w:val="24"/>
-          <w:szCs w:val="24"/>
-        </w:rPr>
-        <w:t>displays</w:t>
-      </w:r>
-    </w:p>
-    <w:p/>
+        <w:t>Image</w:t>
+      </w:r>
+      <w:r>
+        <w:rPr>
+          <w:rFonts w:ascii="Times New Roman" w:hAnsi="Times New Roman" w:cs="Times New Roman"/>
+          <w:sz w:val="24"/>
+          <w:szCs w:val="24"/>
+        </w:rPr>
+        <w:t xml:space="preserve"> </w:t>
+      </w:r>
+      <w:r>
+        <w:rPr>
+          <w:rFonts w:ascii="Times New Roman" w:hAnsi="Times New Roman" w:cs="Times New Roman"/>
+          <w:sz w:val="24"/>
+          <w:szCs w:val="24"/>
+        </w:rPr>
+        <w:t xml:space="preserve">Inference </w:t>
+      </w:r>
+      <w:r>
+        <w:rPr>
+          <w:rFonts w:ascii="Times New Roman" w:hAnsi="Times New Roman" w:cs="Times New Roman"/>
+          <w:sz w:val="24"/>
+          <w:szCs w:val="24"/>
+        </w:rPr>
+        <w:t xml:space="preserve">– Inferring </w:t>
+      </w:r>
+      <w:r>
+        <w:rPr>
+          <w:rFonts w:ascii="Times New Roman" w:hAnsi="Times New Roman" w:cs="Times New Roman"/>
+          <w:sz w:val="24"/>
+          <w:szCs w:val="24"/>
+        </w:rPr>
+        <w:t>actions and desires</w:t>
+      </w:r>
+      <w:r>
+        <w:rPr>
+          <w:rFonts w:ascii="Times New Roman" w:hAnsi="Times New Roman" w:cs="Times New Roman"/>
+          <w:sz w:val="24"/>
+          <w:szCs w:val="24"/>
+        </w:rPr>
+        <w:t xml:space="preserve"> </w:t>
+      </w:r>
+      <w:r>
+        <w:rPr>
+          <w:rFonts w:ascii="Times New Roman" w:hAnsi="Times New Roman" w:cs="Times New Roman"/>
+          <w:sz w:val="24"/>
+          <w:szCs w:val="24"/>
+        </w:rPr>
+        <w:t xml:space="preserve">from </w:t>
+      </w:r>
+      <w:r>
+        <w:rPr>
+          <w:rFonts w:ascii="Times New Roman" w:hAnsi="Times New Roman" w:cs="Times New Roman"/>
+          <w:sz w:val="24"/>
+          <w:szCs w:val="24"/>
+        </w:rPr>
+        <w:t xml:space="preserve">static </w:t>
+      </w:r>
+      <w:r>
+        <w:rPr>
+          <w:rFonts w:ascii="Times New Roman" w:hAnsi="Times New Roman" w:cs="Times New Roman"/>
+          <w:sz w:val="24"/>
+          <w:szCs w:val="24"/>
+        </w:rPr>
+        <w:t>scenes</w:t>
+      </w:r>
+      <w:bookmarkStart w:id="0" w:name="_GoBack"/>
+      <w:bookmarkEnd w:id="0"/>
+    </w:p>
     <w:sectPr>
       <w:pgSz w:w="12240" w:h="15840"/>
       <w:pgMar w:top="1440" w:right="1440" w:bottom="1440" w:left="1440" w:header="720" w:footer="720" w:gutter="0"/>
@@ -2597,7 +2718,7 @@
         <w:rFonts w:hint="default"/>
       </w:rPr>
     </w:lvl>
-    <w:lvl w:ilvl="1" w:tplc="04090003" w:tentative="1">
+    <w:lvl w:ilvl="1" w:tplc="04090003">
       <w:start w:val="1"/>
       <w:numFmt w:val="bullet"/>
       <w:lvlText w:val="o"/>
@@ -3112,6 +3233,7 @@
   <w:style w:type="character" w:default="1" w:styleId="DefaultParagraphFont">
     <w:name w:val="Default Paragraph Font"/>
     <w:uiPriority w:val="1"/>
+    <w:semiHidden/>
     <w:unhideWhenUsed/>
   </w:style>
   <w:style w:type="table" w:default="1" w:styleId="TableNormal">

</xml_diff>

<commit_message>
Cleaned up a bunch of experiment_1 files. Working on the generating experiment_2 model evaluations.
</commit_message>
<xml_diff>
--- a/analysis/experiment_1/pre-registration.docx
+++ b/analysis/experiment_1/pre-registration.docx
@@ -153,31 +153,7 @@
           <w:sz w:val="24"/>
           <w:szCs w:val="24"/>
         </w:rPr>
-        <w:t xml:space="preserve">. </w:t>
-      </w:r>
-      <w:commentRangeStart w:id="0"/>
-      <w:r>
-        <w:rPr>
-          <w:rFonts w:ascii="Times New Roman" w:hAnsi="Times New Roman" w:cs="Times New Roman"/>
-          <w:sz w:val="24"/>
-          <w:szCs w:val="24"/>
-        </w:rPr>
-        <w:t>What's the main question being asked or hypothesis being tested in this study</w:t>
-      </w:r>
-      <w:commentRangeEnd w:id="0"/>
-      <w:r>
-        <w:rPr>
-          <w:rStyle w:val="CommentReference"/>
-        </w:rPr>
-        <w:commentReference w:id="0"/>
-      </w:r>
-      <w:r>
-        <w:rPr>
-          <w:rFonts w:ascii="Times New Roman" w:hAnsi="Times New Roman" w:cs="Times New Roman"/>
-          <w:sz w:val="24"/>
-          <w:szCs w:val="24"/>
-        </w:rPr>
-        <w:t>?</w:t>
+        <w:t>. What's the main question being asked or hypothesis being tested in this study?</w:t>
       </w:r>
     </w:p>
     <w:p>
@@ -315,29 +291,13 @@
         </w:rPr>
         <w:t>), p</w:t>
       </w:r>
-      <w:commentRangeStart w:id="1"/>
-      <w:r>
-        <w:rPr>
-          <w:rFonts w:ascii="Times New Roman" w:hAnsi="Times New Roman" w:cs="Times New Roman"/>
-          <w:sz w:val="24"/>
-          <w:szCs w:val="24"/>
-        </w:rPr>
-        <w:t xml:space="preserve">articipants will </w:t>
-      </w:r>
-      <w:commentRangeEnd w:id="1"/>
-      <w:r>
-        <w:rPr>
-          <w:rStyle w:val="CommentReference"/>
-        </w:rPr>
-        <w:commentReference w:id="1"/>
-      </w:r>
-      <w:r>
-        <w:rPr>
-          <w:rFonts w:ascii="Times New Roman" w:hAnsi="Times New Roman" w:cs="Times New Roman"/>
-          <w:sz w:val="24"/>
-          <w:szCs w:val="24"/>
-        </w:rPr>
-        <w:t xml:space="preserve">be presented </w:t>
+      <w:r>
+        <w:rPr>
+          <w:rFonts w:ascii="Times New Roman" w:hAnsi="Times New Roman" w:cs="Times New Roman"/>
+          <w:sz w:val="24"/>
+          <w:szCs w:val="24"/>
+        </w:rPr>
+        <w:t xml:space="preserve">articipants will be presented </w:t>
       </w:r>
       <w:r>
         <w:rPr>
@@ -672,26 +632,8 @@
           <w:sz w:val="24"/>
           <w:szCs w:val="24"/>
         </w:rPr>
-        <w:t xml:space="preserve">. </w:t>
-      </w:r>
-      <w:commentRangeStart w:id="2"/>
-      <w:r>
-        <w:rPr>
-          <w:rFonts w:ascii="Times New Roman" w:hAnsi="Times New Roman" w:cs="Times New Roman"/>
-          <w:sz w:val="24"/>
-          <w:szCs w:val="24"/>
-        </w:rPr>
-        <w:t>Describe the key dependent variable(s) specifying how they will be measured.</w:t>
-      </w:r>
-      <w:commentRangeEnd w:id="2"/>
-      <w:r>
-        <w:rPr>
-          <w:rStyle w:val="CommentReference"/>
-        </w:rPr>
-        <w:commentReference w:id="2"/>
-      </w:r>
-      <w:bookmarkStart w:id="3" w:name="_GoBack"/>
-      <w:bookmarkEnd w:id="3"/>
+        <w:t>. Describe the key dependent variable(s) specifying how they will be measured.</w:t>
+      </w:r>
     </w:p>
     <w:p>
       <w:pPr>
@@ -751,7 +693,7 @@
       <w:pPr>
         <w:spacing w:after="0" w:line="240" w:lineRule="auto"/>
         <w:rPr>
-          <w:ins w:id="4" w:author="Microsoft Office User" w:date="2019-08-20T17:57:00Z"/>
+          <w:ins w:id="0" w:author="Microsoft Office User" w:date="2019-08-20T17:57:00Z"/>
           <w:rFonts w:ascii="Times New Roman" w:hAnsi="Times New Roman" w:cs="Times New Roman"/>
           <w:sz w:val="24"/>
           <w:szCs w:val="24"/>
@@ -832,33 +774,7 @@
           <w:sz w:val="24"/>
           <w:szCs w:val="24"/>
         </w:rPr>
-        <w:t xml:space="preserve">4) </w:t>
-      </w:r>
-      <w:commentRangeStart w:id="5"/>
-      <w:r>
-        <w:rPr>
-          <w:rFonts w:ascii="Times New Roman" w:hAnsi="Times New Roman" w:cs="Times New Roman"/>
-          <w:b/>
-          <w:sz w:val="24"/>
-          <w:szCs w:val="24"/>
-        </w:rPr>
-        <w:t>Condition</w:t>
-      </w:r>
-      <w:commentRangeEnd w:id="5"/>
-      <w:r>
-        <w:rPr>
-          <w:rStyle w:val="CommentReference"/>
-        </w:rPr>
-        <w:commentReference w:id="5"/>
-      </w:r>
-      <w:r>
-        <w:rPr>
-          <w:rFonts w:ascii="Times New Roman" w:hAnsi="Times New Roman" w:cs="Times New Roman"/>
-          <w:b/>
-          <w:sz w:val="24"/>
-          <w:szCs w:val="24"/>
-        </w:rPr>
-        <w:t>s.</w:t>
+        <w:t>4) Conditions.</w:t>
       </w:r>
       <w:r>
         <w:rPr>
@@ -1070,7 +986,6 @@
           <w:szCs w:val="24"/>
         </w:rPr>
       </w:pPr>
-      <w:commentRangeStart w:id="6"/>
       <w:r>
         <w:rPr>
           <w:rFonts w:ascii="Times New Roman" w:hAnsi="Times New Roman" w:cs="Times New Roman"/>
@@ -1166,13 +1081,6 @@
           <w:szCs w:val="24"/>
         </w:rPr>
         <w:t>computational model</w:t>
-      </w:r>
-      <w:commentRangeEnd w:id="6"/>
-      <w:r>
-        <w:rPr>
-          <w:rStyle w:val="CommentReference"/>
-        </w:rPr>
-        <w:commentReference w:id="6"/>
       </w:r>
       <w:r>
         <w:rPr>
@@ -2192,12 +2100,6 @@
       </w:r>
       <w:r>
         <w:rPr>
-          <w:rStyle w:val="CommentReference"/>
-        </w:rPr>
-        <w:commentReference w:id="7"/>
-      </w:r>
-      <w:r>
-        <w:rPr>
           <w:rFonts w:ascii="Times New Roman" w:hAnsi="Times New Roman" w:cs="Times New Roman"/>
           <w:sz w:val="24"/>
           <w:szCs w:val="24"/>
@@ -2238,7 +2140,7 @@
           <w:szCs w:val="24"/>
         </w:rPr>
       </w:pPr>
-      <w:hyperlink r:id="rId8" w:history="1">
+      <w:hyperlink r:id="rId5" w:history="1">
         <w:r>
           <w:rPr>
             <w:rStyle w:val="Hyperlink"/>
@@ -2414,6 +2316,8 @@
         </w:rPr>
         <w:t>scenes</w:t>
       </w:r>
+      <w:bookmarkStart w:id="1" w:name="_GoBack"/>
+      <w:bookmarkEnd w:id="1"/>
     </w:p>
     <w:sectPr>
       <w:pgSz w:w="12240" w:h="15840"/>
@@ -2423,155 +2327,6 @@
     </w:sectPr>
   </w:body>
 </w:document>
-</file>
-
-<file path=word/comments.xml><?xml version="1.0" encoding="utf-8"?>
-<w:comments xmlns:wpc="http://schemas.microsoft.com/office/word/2010/wordprocessingCanvas" xmlns:cx="http://schemas.microsoft.com/office/drawing/2014/chartex" xmlns:cx1="http://schemas.microsoft.com/office/drawing/2015/9/8/chartex" xmlns:cx2="http://schemas.microsoft.com/office/drawing/2015/10/21/chartex" xmlns:cx3="http://schemas.microsoft.com/office/drawing/2016/5/9/chartex" xmlns:cx4="http://schemas.microsoft.com/office/drawing/2016/5/10/chartex" xmlns:cx5="http://schemas.microsoft.com/office/drawing/2016/5/11/chartex" xmlns:cx6="http://schemas.microsoft.com/office/drawing/2016/5/12/chartex" xmlns:cx7="http://schemas.microsoft.com/office/drawing/2016/5/13/chartex" xmlns:cx8="http://schemas.microsoft.com/office/drawing/2016/5/14/chartex" xmlns:mc="http://schemas.openxmlformats.org/markup-compatibility/2006" xmlns:aink="http://schemas.microsoft.com/office/drawing/2016/ink" xmlns:am3d="http://schemas.microsoft.com/office/drawing/2017/model3d" xmlns:o="urn:schemas-microsoft-com:office:office" xmlns:r="http://schemas.openxmlformats.org/officeDocument/2006/relationships" xmlns:m="http://schemas.openxmlformats.org/officeDocument/2006/math" xmlns:v="urn:schemas-microsoft-com:vml" xmlns:wp14="http://schemas.microsoft.com/office/word/2010/wordprocessingDrawing" xmlns:wp="http://schemas.openxmlformats.org/drawingml/2006/wordprocessingDrawing" xmlns:w10="urn:schemas-microsoft-com:office:word" xmlns:w="http://schemas.openxmlformats.org/wordprocessingml/2006/main" xmlns:w14="http://schemas.microsoft.com/office/word/2010/wordml" xmlns:w15="http://schemas.microsoft.com/office/word/2012/wordml" xmlns:w16cid="http://schemas.microsoft.com/office/word/2016/wordml/cid" xmlns:w16se="http://schemas.microsoft.com/office/word/2015/wordml/symex" xmlns:wpg="http://schemas.microsoft.com/office/word/2010/wordprocessingGroup" xmlns:wpi="http://schemas.microsoft.com/office/word/2010/wordprocessingInk" xmlns:wne="http://schemas.microsoft.com/office/word/2006/wordml" xmlns:wps="http://schemas.microsoft.com/office/word/2010/wordprocessingShape" mc:Ignorable="w14 w15 w16se w16cid wp14">
-  <w:comment w:id="0" w:author="Microsoft Office User" w:date="2019-08-20T17:36:00Z" w:initials="MOU">
-    <w:p>
-      <w:pPr>
-        <w:pStyle w:val="CommentText"/>
-      </w:pPr>
-      <w:r>
-        <w:rPr>
-          <w:rStyle w:val="CommentReference"/>
-        </w:rPr>
-        <w:annotationRef/>
-      </w:r>
-      <w:r>
-        <w:t xml:space="preserve">This is nice, but we don’t need good introductions here and just need to be very precise with exactly what we predict and how we test it! </w:t>
-      </w:r>
-      <w:proofErr w:type="gramStart"/>
-      <w:r>
-        <w:t>So</w:t>
-      </w:r>
-      <w:proofErr w:type="gramEnd"/>
-      <w:r>
-        <w:t xml:space="preserve"> we don’t need an interesting intro (although it’s good!), and we need to be a lot clearer in the second part (e.g., “an introduction that outlines the general layout of the stimuli and other features of the task” is pretty vague).</w:t>
-      </w:r>
-    </w:p>
-  </w:comment>
-  <w:comment w:id="1" w:author="Microsoft Office User" w:date="2019-08-20T17:44:00Z" w:initials="MOU">
-    <w:p>
-      <w:pPr>
-        <w:pStyle w:val="CommentText"/>
-      </w:pPr>
-      <w:r>
-        <w:rPr>
-          <w:rStyle w:val="CommentReference"/>
-        </w:rPr>
-        <w:annotationRef/>
-      </w:r>
-      <w:r>
-        <w:rPr>
-          <w:rStyle w:val="CommentReference"/>
-        </w:rPr>
-        <w:t>I think it would be easier if we add screenshots of tutorial, or code, to OSF. Otherwise we’ll have to be more precise about what exactly we’re showing.</w:t>
-      </w:r>
-    </w:p>
-  </w:comment>
-  <w:comment w:id="2" w:author="Microsoft Office User" w:date="2019-08-20T17:45:00Z" w:initials="MOU">
-    <w:p>
-      <w:pPr>
-        <w:pStyle w:val="CommentText"/>
-      </w:pPr>
-      <w:r>
-        <w:rPr>
-          <w:rStyle w:val="CommentReference"/>
-        </w:rPr>
-        <w:annotationRef/>
-      </w:r>
-      <w:r>
-        <w:t>Changing this a bit because first part sounds like we are just asking people to infer a single goal and to choose a single door.</w:t>
-      </w:r>
-    </w:p>
-  </w:comment>
-  <w:comment w:id="5" w:author="Microsoft Office User" w:date="2019-08-20T17:52:00Z" w:initials="MOU">
-    <w:p>
-      <w:pPr>
-        <w:pStyle w:val="CommentText"/>
-      </w:pPr>
-      <w:r>
-        <w:rPr>
-          <w:rStyle w:val="CommentReference"/>
-        </w:rPr>
-        <w:annotationRef/>
-      </w:r>
-      <w:r>
-        <w:t xml:space="preserve">Up to this point we hadn’t mentioned a model, so it would take a bit more work to explain the stimuli generation. I’ve been learning that in pre-registrations sometimes less is more. If we pre-registered the stimuli, I don’t think we need to explain here how we came up with it. All that matters </w:t>
-      </w:r>
-      <w:proofErr w:type="gramStart"/>
-      <w:r>
-        <w:t>is</w:t>
-      </w:r>
-      <w:proofErr w:type="gramEnd"/>
-      <w:r>
-        <w:t xml:space="preserve"> that we already have it!</w:t>
-      </w:r>
-    </w:p>
-  </w:comment>
-  <w:comment w:id="6" w:author="Microsoft Office User" w:date="2019-08-20T17:59:00Z" w:initials="MOU">
-    <w:p>
-      <w:pPr>
-        <w:pStyle w:val="CommentText"/>
-      </w:pPr>
-      <w:r>
-        <w:rPr>
-          <w:rStyle w:val="CommentReference"/>
-        </w:rPr>
-        <w:annotationRef/>
-      </w:r>
-      <w:r>
-        <w:t xml:space="preserve">Can we explain that by this we mean average participant responses against model </w:t>
-      </w:r>
-      <w:proofErr w:type="gramStart"/>
-      <w:r>
-        <w:t>predictions.</w:t>
-      </w:r>
-      <w:proofErr w:type="gramEnd"/>
-      <w:r>
-        <w:t xml:space="preserve"> Can we also explain how we’ll process the data? Do we average raw responses or do we do some kind of z-scoring before? What about the model?</w:t>
-      </w:r>
-    </w:p>
-  </w:comment>
-  <w:comment w:id="7" w:author="Microsoft Office User" w:date="2019-08-20T18:04:00Z" w:initials="MOU">
-    <w:p>
-      <w:pPr>
-        <w:pStyle w:val="CommentText"/>
-      </w:pPr>
-      <w:r>
-        <w:rPr>
-          <w:rStyle w:val="CommentReference"/>
-        </w:rPr>
-        <w:annotationRef/>
-      </w:r>
-      <w:r>
-        <w:t>Is it the model of the predictions? If it’s both, can we clarify?</w:t>
-      </w:r>
-    </w:p>
-  </w:comment>
-</w:comments>
-</file>
-
-<file path=word/commentsExtended.xml><?xml version="1.0" encoding="utf-8"?>
-<w15:commentsEx xmlns:wpc="http://schemas.microsoft.com/office/word/2010/wordprocessingCanvas" xmlns:cx="http://schemas.microsoft.com/office/drawing/2014/chartex" xmlns:cx1="http://schemas.microsoft.com/office/drawing/2015/9/8/chartex" xmlns:cx2="http://schemas.microsoft.com/office/drawing/2015/10/21/chartex" xmlns:cx3="http://schemas.microsoft.com/office/drawing/2016/5/9/chartex" xmlns:cx4="http://schemas.microsoft.com/office/drawing/2016/5/10/chartex" xmlns:cx5="http://schemas.microsoft.com/office/drawing/2016/5/11/chartex" xmlns:cx6="http://schemas.microsoft.com/office/drawing/2016/5/12/chartex" xmlns:cx7="http://schemas.microsoft.com/office/drawing/2016/5/13/chartex" xmlns:cx8="http://schemas.microsoft.com/office/drawing/2016/5/14/chartex" xmlns:mc="http://schemas.openxmlformats.org/markup-compatibility/2006" xmlns:aink="http://schemas.microsoft.com/office/drawing/2016/ink" xmlns:am3d="http://schemas.microsoft.com/office/drawing/2017/model3d" xmlns:o="urn:schemas-microsoft-com:office:office" xmlns:r="http://schemas.openxmlformats.org/officeDocument/2006/relationships" xmlns:m="http://schemas.openxmlformats.org/officeDocument/2006/math" xmlns:v="urn:schemas-microsoft-com:vml" xmlns:wp14="http://schemas.microsoft.com/office/word/2010/wordprocessingDrawing" xmlns:wp="http://schemas.openxmlformats.org/drawingml/2006/wordprocessingDrawing" xmlns:w10="urn:schemas-microsoft-com:office:word" xmlns:w="http://schemas.openxmlformats.org/wordprocessingml/2006/main" xmlns:w14="http://schemas.microsoft.com/office/word/2010/wordml" xmlns:w15="http://schemas.microsoft.com/office/word/2012/wordml" xmlns:w16cid="http://schemas.microsoft.com/office/word/2016/wordml/cid" xmlns:w16se="http://schemas.microsoft.com/office/word/2015/wordml/symex" xmlns:wpg="http://schemas.microsoft.com/office/word/2010/wordprocessingGroup" xmlns:wpi="http://schemas.microsoft.com/office/word/2010/wordprocessingInk" xmlns:wne="http://schemas.microsoft.com/office/word/2006/wordml" xmlns:wps="http://schemas.microsoft.com/office/word/2010/wordprocessingShape" mc:Ignorable="w14 w15 w16se w16cid wp14">
-  <w15:commentEx w15:paraId="4CC80FF2" w15:done="1"/>
-  <w15:commentEx w15:paraId="14152CF8" w15:done="1"/>
-  <w15:commentEx w15:paraId="32B58DB8" w15:done="1"/>
-  <w15:commentEx w15:paraId="699F0D80" w15:done="1"/>
-  <w15:commentEx w15:paraId="623EBE4F" w15:done="1"/>
-  <w15:commentEx w15:paraId="11A4E0FC" w15:done="1"/>
-</w15:commentsEx>
-</file>
-
-<file path=word/commentsIds.xml><?xml version="1.0" encoding="utf-8"?>
-<w16cid:commentsIds xmlns:wpc="http://schemas.microsoft.com/office/word/2010/wordprocessingCanvas" xmlns:cx="http://schemas.microsoft.com/office/drawing/2014/chartex" xmlns:cx1="http://schemas.microsoft.com/office/drawing/2015/9/8/chartex" xmlns:cx2="http://schemas.microsoft.com/office/drawing/2015/10/21/chartex" xmlns:cx3="http://schemas.microsoft.com/office/drawing/2016/5/9/chartex" xmlns:cx4="http://schemas.microsoft.com/office/drawing/2016/5/10/chartex" xmlns:cx5="http://schemas.microsoft.com/office/drawing/2016/5/11/chartex" xmlns:cx6="http://schemas.microsoft.com/office/drawing/2016/5/12/chartex" xmlns:cx7="http://schemas.microsoft.com/office/drawing/2016/5/13/chartex" xmlns:cx8="http://schemas.microsoft.com/office/drawing/2016/5/14/chartex" xmlns:mc="http://schemas.openxmlformats.org/markup-compatibility/2006" xmlns:aink="http://schemas.microsoft.com/office/drawing/2016/ink" xmlns:am3d="http://schemas.microsoft.com/office/drawing/2017/model3d" xmlns:o="urn:schemas-microsoft-com:office:office" xmlns:r="http://schemas.openxmlformats.org/officeDocument/2006/relationships" xmlns:m="http://schemas.openxmlformats.org/officeDocument/2006/math" xmlns:v="urn:schemas-microsoft-com:vml" xmlns:wp14="http://schemas.microsoft.com/office/word/2010/wordprocessingDrawing" xmlns:wp="http://schemas.openxmlformats.org/drawingml/2006/wordprocessingDrawing" xmlns:w10="urn:schemas-microsoft-com:office:word" xmlns:w="http://schemas.openxmlformats.org/wordprocessingml/2006/main" xmlns:w14="http://schemas.microsoft.com/office/word/2010/wordml" xmlns:w15="http://schemas.microsoft.com/office/word/2012/wordml" xmlns:w16cid="http://schemas.microsoft.com/office/word/2016/wordml/cid" xmlns:w16se="http://schemas.microsoft.com/office/word/2015/wordml/symex" xmlns:wpg="http://schemas.microsoft.com/office/word/2010/wordprocessingGroup" xmlns:wpi="http://schemas.microsoft.com/office/word/2010/wordprocessingInk" xmlns:wne="http://schemas.microsoft.com/office/word/2006/wordml" xmlns:wps="http://schemas.microsoft.com/office/word/2010/wordprocessingShape" mc:Ignorable="w14 w15 w16se w16cid wp14">
-  <w16cid:commentId w16cid:paraId="4CC80FF2" w16cid:durableId="2106AE2A"/>
-  <w16cid:commentId w16cid:paraId="14152CF8" w16cid:durableId="2106AFE8"/>
-  <w16cid:commentId w16cid:paraId="32B58DB8" w16cid:durableId="2106B050"/>
-  <w16cid:commentId w16cid:paraId="699F0D80" w16cid:durableId="2106B1C1"/>
-  <w16cid:commentId w16cid:paraId="623EBE4F" w16cid:durableId="2106B39B"/>
-</w16cid:commentsIds>
 </file>
 
 <file path=word/numbering.xml><?xml version="1.0" encoding="utf-8"?>

</xml_diff>

<commit_message>
Updated pre-reg file to reflect submission (minor punctuation differences). Updated analysis script and output for experiment_3.
</commit_message>
<xml_diff>
--- a/analysis/experiment_1/pre-registration.docx
+++ b/analysis/experiment_1/pre-registration.docx
@@ -1340,25 +1340,7 @@
           <w:sz w:val="24"/>
           <w:szCs w:val="24"/>
         </w:rPr>
-        <w:t xml:space="preserve">our model’s rationality parameter (tau in a </w:t>
-      </w:r>
-      <w:proofErr w:type="spellStart"/>
-      <w:r>
-        <w:rPr>
-          <w:rFonts w:ascii="Times New Roman" w:hAnsi="Times New Roman" w:cs="Times New Roman"/>
-          <w:sz w:val="24"/>
-          <w:szCs w:val="24"/>
-        </w:rPr>
-        <w:t>softmax</w:t>
-      </w:r>
-      <w:proofErr w:type="spellEnd"/>
-      <w:r>
-        <w:rPr>
-          <w:rFonts w:ascii="Times New Roman" w:hAnsi="Times New Roman" w:cs="Times New Roman"/>
-          <w:sz w:val="24"/>
-          <w:szCs w:val="24"/>
-        </w:rPr>
-        <w:t xml:space="preserve"> equation)</w:t>
+        <w:t>our model’s rationality parameter (tau in a softmax equation)</w:t>
       </w:r>
       <w:r>
         <w:rPr>
@@ -1471,23 +1453,23 @@
           <w:sz w:val="24"/>
           <w:szCs w:val="24"/>
         </w:rPr>
-        <w:t xml:space="preserve">twice will not be included in the study. The </w:t>
-      </w:r>
-      <w:r>
-        <w:rPr>
-          <w:rFonts w:ascii="Times New Roman" w:hAnsi="Times New Roman" w:cs="Times New Roman"/>
-          <w:sz w:val="24"/>
-          <w:szCs w:val="24"/>
-        </w:rPr>
-        <w:t xml:space="preserve">quiz </w:t>
-      </w:r>
-      <w:r>
-        <w:rPr>
-          <w:rFonts w:ascii="Times New Roman" w:hAnsi="Times New Roman" w:cs="Times New Roman"/>
-          <w:sz w:val="24"/>
-          <w:szCs w:val="24"/>
-        </w:rPr>
-        <w:t>questions are listed below, with the answers in bold:</w:t>
+        <w:t xml:space="preserve">twice will not be included in the study. </w:t>
+      </w:r>
+      <w:r>
+        <w:rPr>
+          <w:rFonts w:ascii="Times New Roman" w:hAnsi="Times New Roman" w:cs="Times New Roman"/>
+          <w:sz w:val="24"/>
+          <w:szCs w:val="24"/>
+        </w:rPr>
+        <w:t>The quiz questions are listed below, with the answers in bold/surrounded by asterisks</w:t>
+      </w:r>
+      <w:r>
+        <w:rPr>
+          <w:rFonts w:ascii="Times New Roman" w:hAnsi="Times New Roman" w:cs="Times New Roman"/>
+          <w:sz w:val="24"/>
+          <w:szCs w:val="24"/>
+        </w:rPr>
+        <w:t>:</w:t>
       </w:r>
     </w:p>
     <w:p>
@@ -1527,12 +1509,26 @@
       <w:r>
         <w:rPr>
           <w:rFonts w:ascii="Times New Roman" w:hAnsi="Times New Roman" w:cs="Times New Roman"/>
-          <w:b/>
-          <w:bCs/>
+          <w:sz w:val="24"/>
+          <w:szCs w:val="24"/>
+        </w:rPr>
+        <w:t>*</w:t>
+      </w:r>
+      <w:r>
+        <w:rPr>
+          <w:rFonts w:ascii="Times New Roman" w:hAnsi="Times New Roman" w:cs="Times New Roman"/>
           <w:sz w:val="24"/>
           <w:szCs w:val="24"/>
         </w:rPr>
         <w:t>1</w:t>
+      </w:r>
+      <w:r>
+        <w:rPr>
+          <w:rFonts w:ascii="Times New Roman" w:hAnsi="Times New Roman" w:cs="Times New Roman"/>
+          <w:sz w:val="24"/>
+          <w:szCs w:val="24"/>
+        </w:rPr>
+        <w:t>*</w:t>
       </w:r>
       <w:r>
         <w:rPr>
@@ -1585,18 +1581,30 @@
           <w:szCs w:val="24"/>
         </w:rPr>
       </w:pPr>
-      <w:proofErr w:type="gramStart"/>
-      <w:r>
-        <w:rPr>
-          <w:rFonts w:ascii="Times New Roman" w:hAnsi="Times New Roman" w:cs="Times New Roman"/>
-          <w:b/>
-          <w:bCs/>
+      <w:r>
+        <w:rPr>
+          <w:rFonts w:ascii="Times New Roman" w:hAnsi="Times New Roman" w:cs="Times New Roman"/>
+          <w:sz w:val="24"/>
+          <w:szCs w:val="24"/>
+        </w:rPr>
+        <w:t>*</w:t>
+      </w:r>
+      <w:r>
+        <w:rPr>
+          <w:rFonts w:ascii="Times New Roman" w:hAnsi="Times New Roman" w:cs="Times New Roman"/>
           <w:sz w:val="24"/>
           <w:szCs w:val="24"/>
         </w:rPr>
         <w:t>Yes</w:t>
       </w:r>
-      <w:proofErr w:type="gramEnd"/>
+      <w:r>
+        <w:rPr>
+          <w:rFonts w:ascii="Times New Roman" w:hAnsi="Times New Roman" w:cs="Times New Roman"/>
+          <w:sz w:val="24"/>
+          <w:szCs w:val="24"/>
+        </w:rPr>
+        <w:t>*</w:t>
+      </w:r>
       <w:r>
         <w:rPr>
           <w:rFonts w:ascii="Times New Roman" w:hAnsi="Times New Roman" w:cs="Times New Roman"/>
@@ -1640,33 +1648,37 @@
           <w:szCs w:val="24"/>
         </w:rPr>
       </w:pPr>
-      <w:proofErr w:type="gramStart"/>
-      <w:r>
-        <w:rPr>
-          <w:rFonts w:ascii="Times New Roman" w:hAnsi="Times New Roman" w:cs="Times New Roman"/>
-          <w:sz w:val="24"/>
-          <w:szCs w:val="24"/>
-        </w:rPr>
-        <w:t>Yes</w:t>
-      </w:r>
-      <w:proofErr w:type="gramEnd"/>
-      <w:r>
-        <w:rPr>
-          <w:rFonts w:ascii="Times New Roman" w:hAnsi="Times New Roman" w:cs="Times New Roman"/>
-          <w:sz w:val="24"/>
-          <w:szCs w:val="24"/>
-        </w:rPr>
-        <w:t xml:space="preserve"> </w:t>
-      </w:r>
-      <w:r>
-        <w:rPr>
-          <w:rFonts w:ascii="Times New Roman" w:hAnsi="Times New Roman" w:cs="Times New Roman"/>
-          <w:b/>
-          <w:bCs/>
+      <w:r>
+        <w:rPr>
+          <w:rFonts w:ascii="Times New Roman" w:hAnsi="Times New Roman" w:cs="Times New Roman"/>
+          <w:sz w:val="24"/>
+          <w:szCs w:val="24"/>
+        </w:rPr>
+        <w:t xml:space="preserve">Yes </w:t>
+      </w:r>
+      <w:r>
+        <w:rPr>
+          <w:rFonts w:ascii="Times New Roman" w:hAnsi="Times New Roman" w:cs="Times New Roman"/>
+          <w:sz w:val="24"/>
+          <w:szCs w:val="24"/>
+        </w:rPr>
+        <w:t>*</w:t>
+      </w:r>
+      <w:r>
+        <w:rPr>
+          <w:rFonts w:ascii="Times New Roman" w:hAnsi="Times New Roman" w:cs="Times New Roman"/>
           <w:sz w:val="24"/>
           <w:szCs w:val="24"/>
         </w:rPr>
         <w:t>No</w:t>
+      </w:r>
+      <w:r>
+        <w:rPr>
+          <w:rFonts w:ascii="Times New Roman" w:hAnsi="Times New Roman" w:cs="Times New Roman"/>
+          <w:sz w:val="24"/>
+          <w:szCs w:val="24"/>
+        </w:rPr>
+        <w:t>*</w:t>
       </w:r>
       <w:r>
         <w:rPr>
@@ -1714,12 +1726,36 @@
       <w:r>
         <w:rPr>
           <w:rFonts w:ascii="Times New Roman" w:hAnsi="Times New Roman" w:cs="Times New Roman"/>
+          <w:sz w:val="24"/>
+          <w:szCs w:val="24"/>
+        </w:rPr>
+        <w:t>*</w:t>
+      </w:r>
+      <w:r>
+        <w:rPr>
+          <w:rFonts w:ascii="Times New Roman" w:hAnsi="Times New Roman" w:cs="Times New Roman"/>
+          <w:sz w:val="24"/>
+          <w:szCs w:val="24"/>
+        </w:rPr>
+        <w:t>Same door</w:t>
+      </w:r>
+      <w:r>
+        <w:rPr>
+          <w:rFonts w:ascii="Times New Roman" w:hAnsi="Times New Roman" w:cs="Times New Roman"/>
+          <w:sz w:val="24"/>
+          <w:szCs w:val="24"/>
+        </w:rPr>
+        <w:t>*</w:t>
+      </w:r>
+      <w:r>
+        <w:rPr>
+          <w:rFonts w:ascii="Times New Roman" w:hAnsi="Times New Roman" w:cs="Times New Roman"/>
           <w:b/>
           <w:bCs/>
           <w:sz w:val="24"/>
           <w:szCs w:val="24"/>
         </w:rPr>
-        <w:t xml:space="preserve">Same door </w:t>
+        <w:t xml:space="preserve"> </w:t>
       </w:r>
       <w:r>
         <w:rPr>
@@ -1772,33 +1808,37 @@
           <w:szCs w:val="24"/>
         </w:rPr>
       </w:pPr>
-      <w:proofErr w:type="gramStart"/>
-      <w:r>
-        <w:rPr>
-          <w:rFonts w:ascii="Times New Roman" w:hAnsi="Times New Roman" w:cs="Times New Roman"/>
-          <w:sz w:val="24"/>
-          <w:szCs w:val="24"/>
-        </w:rPr>
-        <w:t>Yes</w:t>
-      </w:r>
-      <w:proofErr w:type="gramEnd"/>
-      <w:r>
-        <w:rPr>
-          <w:rFonts w:ascii="Times New Roman" w:hAnsi="Times New Roman" w:cs="Times New Roman"/>
-          <w:sz w:val="24"/>
-          <w:szCs w:val="24"/>
-        </w:rPr>
-        <w:t xml:space="preserve"> </w:t>
-      </w:r>
-      <w:r>
-        <w:rPr>
-          <w:rFonts w:ascii="Times New Roman" w:hAnsi="Times New Roman" w:cs="Times New Roman"/>
-          <w:b/>
-          <w:bCs/>
+      <w:r>
+        <w:rPr>
+          <w:rFonts w:ascii="Times New Roman" w:hAnsi="Times New Roman" w:cs="Times New Roman"/>
+          <w:sz w:val="24"/>
+          <w:szCs w:val="24"/>
+        </w:rPr>
+        <w:t xml:space="preserve">Yes </w:t>
+      </w:r>
+      <w:r>
+        <w:rPr>
+          <w:rFonts w:ascii="Times New Roman" w:hAnsi="Times New Roman" w:cs="Times New Roman"/>
+          <w:sz w:val="24"/>
+          <w:szCs w:val="24"/>
+        </w:rPr>
+        <w:t>*</w:t>
+      </w:r>
+      <w:r>
+        <w:rPr>
+          <w:rFonts w:ascii="Times New Roman" w:hAnsi="Times New Roman" w:cs="Times New Roman"/>
           <w:sz w:val="24"/>
           <w:szCs w:val="24"/>
         </w:rPr>
         <w:t>No</w:t>
+      </w:r>
+      <w:r>
+        <w:rPr>
+          <w:rFonts w:ascii="Times New Roman" w:hAnsi="Times New Roman" w:cs="Times New Roman"/>
+          <w:sz w:val="24"/>
+          <w:szCs w:val="24"/>
+        </w:rPr>
+        <w:t>*</w:t>
       </w:r>
       <w:r>
         <w:rPr>
@@ -1863,13 +1903,29 @@
       <w:r>
         <w:rPr>
           <w:rFonts w:ascii="Times New Roman" w:hAnsi="Times New Roman" w:cs="Times New Roman"/>
-          <w:b/>
-          <w:bCs/>
+          <w:sz w:val="24"/>
+          <w:szCs w:val="24"/>
+        </w:rPr>
+        <w:t>*</w:t>
+      </w:r>
+      <w:r>
+        <w:rPr>
+          <w:rFonts w:ascii="Times New Roman" w:hAnsi="Times New Roman" w:cs="Times New Roman"/>
           <w:sz w:val="24"/>
           <w:szCs w:val="24"/>
         </w:rPr>
         <w:t>Gray</w:t>
       </w:r>
+      <w:r>
+        <w:rPr>
+          <w:rFonts w:ascii="Times New Roman" w:hAnsi="Times New Roman" w:cs="Times New Roman"/>
+          <w:sz w:val="24"/>
+          <w:szCs w:val="24"/>
+        </w:rPr>
+        <w:t>*</w:t>
+      </w:r>
+      <w:bookmarkStart w:id="1" w:name="_GoBack"/>
+      <w:bookmarkEnd w:id="1"/>
       <w:r>
         <w:rPr>
           <w:rFonts w:ascii="Times New Roman" w:hAnsi="Times New Roman" w:cs="Times New Roman"/>
@@ -2186,25 +2242,7 @@
           <w:sz w:val="24"/>
           <w:szCs w:val="24"/>
         </w:rPr>
-        <w:t xml:space="preserve"> Give a title for this </w:t>
-      </w:r>
-      <w:proofErr w:type="spellStart"/>
-      <w:r>
-        <w:rPr>
-          <w:rFonts w:ascii="Times New Roman" w:hAnsi="Times New Roman" w:cs="Times New Roman"/>
-          <w:sz w:val="24"/>
-          <w:szCs w:val="24"/>
-        </w:rPr>
-        <w:t>AsPredicted</w:t>
-      </w:r>
-      <w:proofErr w:type="spellEnd"/>
-      <w:r>
-        <w:rPr>
-          <w:rFonts w:ascii="Times New Roman" w:hAnsi="Times New Roman" w:cs="Times New Roman"/>
-          <w:sz w:val="24"/>
-          <w:szCs w:val="24"/>
-        </w:rPr>
-        <w:t xml:space="preserve"> pre-registration.</w:t>
+        <w:t xml:space="preserve"> Give a title for this AsPredicted pre-registration.</w:t>
       </w:r>
     </w:p>
     <w:p>
@@ -2316,8 +2354,6 @@
         </w:rPr>
         <w:t>scenes</w:t>
       </w:r>
-      <w:bookmarkStart w:id="1" w:name="_GoBack"/>
-      <w:bookmarkEnd w:id="1"/>
     </w:p>
     <w:sectPr>
       <w:pgSz w:w="12240" w:h="15840"/>

</xml_diff>